<commit_message>
leetcode daily SQL question inserted !
</commit_message>
<xml_diff>
--- a/SQL-MTHREE.docx
+++ b/SQL-MTHREE.docx
@@ -399,13 +399,7 @@
         </w:numPr>
       </w:pPr>
       <w:r>
-        <w:t xml:space="preserve">For the </w:t>
-      </w:r>
-      <w:r>
-        <w:t>Shallow</w:t>
-      </w:r>
-      <w:r>
-        <w:t xml:space="preserve"> copy we use</w:t>
+        <w:t>For the Shallow copy we use</w:t>
       </w:r>
     </w:p>
     <w:p>
@@ -417,19 +411,7 @@
         </w:numPr>
       </w:pPr>
       <w:r>
-        <w:t xml:space="preserve">CREATE TABLE </w:t>
-      </w:r>
-      <w:r>
-        <w:t>NEW</w:t>
-      </w:r>
-      <w:r>
-        <w:t xml:space="preserve">_STUDENT </w:t>
-      </w:r>
-      <w:r>
-        <w:t xml:space="preserve">LIKE </w:t>
-      </w:r>
-      <w:r>
-        <w:t>OLD_STUDENT;</w:t>
+        <w:t>CREATE TABLE NEW_STUDENT LIKE OLD_STUDENT;</w:t>
       </w:r>
     </w:p>
     <w:p>
@@ -758,15 +740,65 @@
         </w:numPr>
       </w:pPr>
       <w:r>
-        <w:t xml:space="preserve">Done today 10 SQL queries today on </w:t>
-      </w:r>
-      <w:proofErr w:type="spellStart"/>
-      <w:r>
-        <w:t>leetcode</w:t>
-      </w:r>
-      <w:proofErr w:type="spellEnd"/>
-      <w:r>
-        <w:t xml:space="preserve"> basics.</w:t>
+        <w:t>Done today 10 SQL queries today on leetcode basics.</w:t>
+      </w:r>
+    </w:p>
+    <w:p>
+      <w:pPr>
+        <w:pStyle w:val="NormalWeb"/>
+      </w:pPr>
+      <w:r>
+        <w:rPr>
+          <w:noProof/>
+        </w:rPr>
+        <w:drawing>
+          <wp:inline distT="0" distB="0" distL="0" distR="0" wp14:anchorId="3BCE1095" wp14:editId="18976590">
+            <wp:extent cx="6319644" cy="2172335"/>
+            <wp:effectExtent l="0" t="0" r="5080" b="0"/>
+            <wp:docPr id="222435439" name="Picture 1"/>
+            <wp:cNvGraphicFramePr>
+              <a:graphicFrameLocks xmlns:a="http://schemas.openxmlformats.org/drawingml/2006/main" noChangeAspect="1"/>
+            </wp:cNvGraphicFramePr>
+            <a:graphic xmlns:a="http://schemas.openxmlformats.org/drawingml/2006/main">
+              <a:graphicData uri="http://schemas.openxmlformats.org/drawingml/2006/picture">
+                <pic:pic xmlns:pic="http://schemas.openxmlformats.org/drawingml/2006/picture">
+                  <pic:nvPicPr>
+                    <pic:cNvPr id="0" name="Picture 1"/>
+                    <pic:cNvPicPr>
+                      <a:picLocks noChangeAspect="1" noChangeArrowheads="1"/>
+                    </pic:cNvPicPr>
+                  </pic:nvPicPr>
+                  <pic:blipFill>
+                    <a:blip r:embed="rId5" cstate="print">
+                      <a:extLst>
+                        <a:ext uri="{28A0092B-C50C-407E-A947-70E740481C1C}">
+                          <a14:useLocalDpi xmlns:a14="http://schemas.microsoft.com/office/drawing/2010/main" val="0"/>
+                        </a:ext>
+                      </a:extLst>
+                    </a:blip>
+                    <a:srcRect/>
+                    <a:stretch>
+                      <a:fillRect/>
+                    </a:stretch>
+                  </pic:blipFill>
+                  <pic:spPr bwMode="auto">
+                    <a:xfrm>
+                      <a:off x="0" y="0"/>
+                      <a:ext cx="6320494" cy="2172627"/>
+                    </a:xfrm>
+                    <a:prstGeom prst="rect">
+                      <a:avLst/>
+                    </a:prstGeom>
+                    <a:noFill/>
+                    <a:ln>
+                      <a:noFill/>
+                    </a:ln>
+                  </pic:spPr>
+                </pic:pic>
+              </a:graphicData>
+            </a:graphic>
+          </wp:inline>
+        </w:drawing>
       </w:r>
     </w:p>
     <w:p/>
@@ -2523,6 +2555,24 @@
       <w:spacing w:val="5"/>
     </w:rPr>
   </w:style>
+  <w:style w:type="paragraph" w:styleId="NormalWeb">
+    <w:name w:val="Normal (Web)"/>
+    <w:basedOn w:val="Normal"/>
+    <w:uiPriority w:val="99"/>
+    <w:unhideWhenUsed/>
+    <w:rsid w:val="002460A3"/>
+    <w:pPr>
+      <w:spacing w:before="100" w:beforeAutospacing="1" w:after="100" w:afterAutospacing="1" w:line="240" w:lineRule="auto"/>
+    </w:pPr>
+    <w:rPr>
+      <w:rFonts w:ascii="Times New Roman" w:eastAsia="Times New Roman" w:hAnsi="Times New Roman" w:cs="Times New Roman"/>
+      <w:kern w:val="0"/>
+      <w:sz w:val="24"/>
+      <w:szCs w:val="24"/>
+      <w:lang w:eastAsia="en-IN"/>
+      <w14:ligatures w14:val="none"/>
+    </w:rPr>
+  </w:style>
 </w:styles>
 </file>
 

</xml_diff>

<commit_message>
Day 2 word file is updated !
</commit_message>
<xml_diff>
--- a/SQL-MTHREE.docx
+++ b/SQL-MTHREE.docx
@@ -740,7 +740,21 @@
         </w:numPr>
       </w:pPr>
       <w:r>
-        <w:t>Done today 10 SQL queries today on leetcode basics.</w:t>
+        <w:t xml:space="preserve">Done today </w:t>
+      </w:r>
+      <w:r>
+        <w:t xml:space="preserve">9 </w:t>
+      </w:r>
+      <w:r>
+        <w:t xml:space="preserve">SQL queries today on </w:t>
+      </w:r>
+      <w:proofErr w:type="spellStart"/>
+      <w:r>
+        <w:t>leetcode</w:t>
+      </w:r>
+      <w:proofErr w:type="spellEnd"/>
+      <w:r>
+        <w:t xml:space="preserve"> basics.</w:t>
       </w:r>
     </w:p>
     <w:p>
@@ -752,7 +766,7 @@
           <w:noProof/>
         </w:rPr>
         <w:drawing>
-          <wp:inline distT="0" distB="0" distL="0" distR="0" wp14:anchorId="3BCE1095" wp14:editId="18976590">
+          <wp:inline distT="0" distB="0" distL="0" distR="0" wp14:anchorId="3BCE1095" wp14:editId="482E1B00">
             <wp:extent cx="6319644" cy="2172335"/>
             <wp:effectExtent l="0" t="0" r="5080" b="0"/>
             <wp:docPr id="222435439" name="Picture 1"/>
@@ -811,6 +825,1755 @@
       </w:r>
     </w:p>
     <w:p/>
+    <w:p/>
+    <w:p/>
+    <w:p/>
+    <w:p/>
+    <w:p/>
+    <w:p/>
+    <w:p>
+      <w:pPr>
+        <w:jc w:val="right"/>
+        <w:rPr>
+          <w:sz w:val="32"/>
+          <w:szCs w:val="32"/>
+        </w:rPr>
+      </w:pPr>
+      <w:r>
+        <w:rPr>
+          <w:b/>
+          <w:bCs/>
+          <w:sz w:val="40"/>
+          <w:szCs w:val="40"/>
+        </w:rPr>
+        <w:lastRenderedPageBreak/>
+        <w:t>C-406</w:t>
+      </w:r>
+      <w:r>
+        <w:rPr>
+          <w:b/>
+          <w:bCs/>
+          <w:sz w:val="40"/>
+          <w:szCs w:val="40"/>
+        </w:rPr>
+        <w:t xml:space="preserve">                                    </w:t>
+      </w:r>
+      <w:r>
+        <w:rPr>
+          <w:sz w:val="32"/>
+          <w:szCs w:val="32"/>
+        </w:rPr>
+        <w:t>DAY-</w:t>
+      </w:r>
+      <w:r>
+        <w:rPr>
+          <w:sz w:val="32"/>
+          <w:szCs w:val="32"/>
+        </w:rPr>
+        <w:t>2</w:t>
+      </w:r>
+    </w:p>
+    <w:p>
+      <w:pPr>
+        <w:jc w:val="center"/>
+        <w:rPr>
+          <w:b/>
+          <w:bCs/>
+          <w:sz w:val="40"/>
+          <w:szCs w:val="40"/>
+        </w:rPr>
+      </w:pPr>
+      <w:r>
+        <w:rPr>
+          <w:b/>
+          <w:bCs/>
+          <w:sz w:val="40"/>
+          <w:szCs w:val="40"/>
+        </w:rPr>
+        <w:t>Foundations of SRE -RDBMS and SQL</w:t>
+      </w:r>
+    </w:p>
+    <w:p>
+      <w:pPr>
+        <w:pStyle w:val="ListParagraph"/>
+        <w:jc w:val="both"/>
+        <w:rPr>
+          <w:sz w:val="28"/>
+          <w:szCs w:val="28"/>
+        </w:rPr>
+      </w:pPr>
+      <w:r>
+        <w:rPr>
+          <w:b/>
+          <w:bCs/>
+          <w:sz w:val="28"/>
+          <w:szCs w:val="28"/>
+        </w:rPr>
+        <w:t>Priyansh Kakani</w:t>
+      </w:r>
+      <w:r>
+        <w:rPr>
+          <w:sz w:val="28"/>
+          <w:szCs w:val="28"/>
+        </w:rPr>
+        <w:tab/>
+      </w:r>
+      <w:r>
+        <w:rPr>
+          <w:sz w:val="28"/>
+          <w:szCs w:val="28"/>
+        </w:rPr>
+        <w:tab/>
+      </w:r>
+      <w:r>
+        <w:rPr>
+          <w:sz w:val="28"/>
+          <w:szCs w:val="28"/>
+        </w:rPr>
+        <w:tab/>
+      </w:r>
+      <w:r>
+        <w:rPr>
+          <w:sz w:val="28"/>
+          <w:szCs w:val="28"/>
+        </w:rPr>
+        <w:tab/>
+      </w:r>
+      <w:r>
+        <w:rPr>
+          <w:sz w:val="28"/>
+          <w:szCs w:val="28"/>
+        </w:rPr>
+        <w:tab/>
+      </w:r>
+      <w:r>
+        <w:rPr>
+          <w:sz w:val="28"/>
+          <w:szCs w:val="28"/>
+        </w:rPr>
+        <w:tab/>
+      </w:r>
+      <w:r>
+        <w:rPr>
+          <w:sz w:val="28"/>
+          <w:szCs w:val="28"/>
+        </w:rPr>
+        <w:tab/>
+        <w:t>11-02-2025</w:t>
+      </w:r>
+    </w:p>
+    <w:p>
+      <w:pPr>
+        <w:pStyle w:val="ListParagraph"/>
+        <w:jc w:val="both"/>
+        <w:rPr>
+          <w:sz w:val="28"/>
+          <w:szCs w:val="28"/>
+        </w:rPr>
+      </w:pPr>
+    </w:p>
+    <w:p>
+      <w:pPr>
+        <w:pStyle w:val="ListParagraph"/>
+        <w:numPr>
+          <w:ilvl w:val="0"/>
+          <w:numId w:val="5"/>
+        </w:numPr>
+      </w:pPr>
+      <w:r>
+        <w:t>Today we have learned how to set the permission to the users for using the database as the different access is given to the different users so we provide a number that is decimal equivalent by the formula 2^n where n is the 1 present in the binary representation of the number.</w:t>
+      </w:r>
+    </w:p>
+    <w:p>
+      <w:pPr>
+        <w:pStyle w:val="ListParagraph"/>
+        <w:numPr>
+          <w:ilvl w:val="0"/>
+          <w:numId w:val="5"/>
+        </w:numPr>
+      </w:pPr>
+      <w:r>
+        <w:t>Sample program to demonstrate how to create permission table and insert data into it in decimal format.</w:t>
+      </w:r>
+    </w:p>
+    <w:p>
+      <w:pPr>
+        <w:pStyle w:val="ListParagraph"/>
+        <w:numPr>
+          <w:ilvl w:val="1"/>
+          <w:numId w:val="5"/>
+        </w:numPr>
+      </w:pPr>
+      <w:r>
+        <w:t>CREATE TABLE permissions (</w:t>
+      </w:r>
+      <w:r>
+        <w:br/>
+        <w:t xml:space="preserve">    </w:t>
+      </w:r>
+      <w:proofErr w:type="spellStart"/>
+      <w:r>
+        <w:t>user_id</w:t>
+      </w:r>
+      <w:proofErr w:type="spellEnd"/>
+      <w:r>
+        <w:t xml:space="preserve"> INT PRIMARY KEY,</w:t>
+      </w:r>
+      <w:r>
+        <w:br/>
+        <w:t>    username VARCHAR(50),</w:t>
+      </w:r>
+      <w:r>
+        <w:br/>
+        <w:t xml:space="preserve">    </w:t>
+      </w:r>
+      <w:proofErr w:type="spellStart"/>
+      <w:r>
+        <w:t>permission_flags</w:t>
+      </w:r>
+      <w:proofErr w:type="spellEnd"/>
+      <w:r>
+        <w:t xml:space="preserve"> INT  -- Will store permission bits</w:t>
+      </w:r>
+      <w:r>
+        <w:br/>
+        <w:t>);</w:t>
+      </w:r>
+      <w:r>
+        <w:br/>
+      </w:r>
+      <w:r>
+        <w:br/>
+        <w:t>-- Insert sample data</w:t>
+      </w:r>
+      <w:r>
+        <w:br/>
+        <w:t>INSERT INTO permissions (</w:t>
+      </w:r>
+      <w:proofErr w:type="spellStart"/>
+      <w:r>
+        <w:t>user_id</w:t>
+      </w:r>
+      <w:proofErr w:type="spellEnd"/>
+      <w:r>
+        <w:t xml:space="preserve">, username, </w:t>
+      </w:r>
+      <w:proofErr w:type="spellStart"/>
+      <w:r>
+        <w:t>permission_flags</w:t>
+      </w:r>
+      <w:proofErr w:type="spellEnd"/>
+      <w:r>
+        <w:t>) VALUES</w:t>
+      </w:r>
+      <w:r>
+        <w:br/>
+        <w:t>(1, 'admin', 7),     -- Binary: 111 (Read: 1, Write: 1, Execute: 1)</w:t>
+      </w:r>
+      <w:r>
+        <w:br/>
+        <w:t>(2, 'developer', 6), -- Binary: 110 (Read: 1, Write: 1, Execute: 0)</w:t>
+      </w:r>
+      <w:r>
+        <w:br/>
+        <w:t>(3, 'viewer', 4),    -- Binary: 100 (Read: 1, Write: 0, Execute: 0)</w:t>
+      </w:r>
+      <w:r>
+        <w:br/>
+        <w:t>(4, 'guest', 1);     -- Binary: 001 (Read: 0, Write: 0, Execute: 1)</w:t>
+      </w:r>
+    </w:p>
+    <w:p>
+      <w:pPr>
+        <w:pStyle w:val="ListParagraph"/>
+        <w:numPr>
+          <w:ilvl w:val="1"/>
+          <w:numId w:val="5"/>
+        </w:numPr>
+      </w:pPr>
+      <w:r>
+        <w:t>To give permission to user about execute we can change the values as</w:t>
+      </w:r>
+    </w:p>
+    <w:p>
+      <w:pPr>
+        <w:pStyle w:val="ListParagraph"/>
+        <w:numPr>
+          <w:ilvl w:val="2"/>
+          <w:numId w:val="5"/>
+        </w:numPr>
+      </w:pPr>
+      <w:r>
+        <w:t xml:space="preserve">update permissions </w:t>
+      </w:r>
+      <w:r>
+        <w:br/>
+        <w:t xml:space="preserve">set </w:t>
+      </w:r>
+      <w:proofErr w:type="spellStart"/>
+      <w:r>
+        <w:t>permission_flags</w:t>
+      </w:r>
+      <w:proofErr w:type="spellEnd"/>
+      <w:r>
+        <w:t xml:space="preserve"> =</w:t>
+      </w:r>
+      <w:proofErr w:type="spellStart"/>
+      <w:r>
+        <w:t>permission_flags</w:t>
+      </w:r>
+      <w:proofErr w:type="spellEnd"/>
+      <w:r>
+        <w:t xml:space="preserve"> ^ 1</w:t>
+      </w:r>
+      <w:r>
+        <w:br/>
+        <w:t>where (</w:t>
+      </w:r>
+      <w:proofErr w:type="spellStart"/>
+      <w:r>
+        <w:t>permission_flags</w:t>
+      </w:r>
+      <w:proofErr w:type="spellEnd"/>
+      <w:r>
+        <w:t xml:space="preserve"> &amp; </w:t>
+      </w:r>
+      <w:proofErr w:type="gramStart"/>
+      <w:r>
+        <w:t>1)=</w:t>
+      </w:r>
+      <w:proofErr w:type="gramEnd"/>
+      <w:r>
+        <w:t>0;</w:t>
+      </w:r>
+    </w:p>
+    <w:p>
+      <w:pPr>
+        <w:pStyle w:val="ListParagraph"/>
+        <w:numPr>
+          <w:ilvl w:val="0"/>
+          <w:numId w:val="8"/>
+        </w:numPr>
+      </w:pPr>
+      <w:r>
+        <w:t>to give permission to user about write we can set values by</w:t>
+      </w:r>
+    </w:p>
+    <w:p>
+      <w:pPr>
+        <w:pStyle w:val="ListParagraph"/>
+        <w:numPr>
+          <w:ilvl w:val="1"/>
+          <w:numId w:val="8"/>
+        </w:numPr>
+      </w:pPr>
+      <w:r>
+        <w:t>update permissions</w:t>
+      </w:r>
+      <w:r>
+        <w:br/>
+        <w:t xml:space="preserve">set </w:t>
+      </w:r>
+      <w:proofErr w:type="spellStart"/>
+      <w:r>
+        <w:t>permission_flags</w:t>
+      </w:r>
+      <w:proofErr w:type="spellEnd"/>
+      <w:r>
+        <w:t xml:space="preserve"> = </w:t>
+      </w:r>
+      <w:proofErr w:type="spellStart"/>
+      <w:r>
+        <w:t>permission_flags</w:t>
+      </w:r>
+      <w:proofErr w:type="spellEnd"/>
+      <w:r>
+        <w:t xml:space="preserve"> | 2</w:t>
+      </w:r>
+      <w:r>
+        <w:br/>
+        <w:t>where (</w:t>
+      </w:r>
+      <w:proofErr w:type="spellStart"/>
+      <w:r>
+        <w:t>permission_flags</w:t>
+      </w:r>
+      <w:proofErr w:type="spellEnd"/>
+      <w:r>
+        <w:t xml:space="preserve"> &amp; 2) =0</w:t>
+      </w:r>
+    </w:p>
+    <w:p>
+      <w:pPr>
+        <w:pStyle w:val="ListParagraph"/>
+        <w:numPr>
+          <w:ilvl w:val="0"/>
+          <w:numId w:val="8"/>
+        </w:numPr>
+      </w:pPr>
+      <w:r>
+        <w:t>to give permission to user about read we can set values by</w:t>
+      </w:r>
+    </w:p>
+    <w:p>
+      <w:pPr>
+        <w:pStyle w:val="ListParagraph"/>
+        <w:numPr>
+          <w:ilvl w:val="1"/>
+          <w:numId w:val="8"/>
+        </w:numPr>
+      </w:pPr>
+      <w:r>
+        <w:t xml:space="preserve">select </w:t>
+      </w:r>
+      <w:r>
+        <w:br/>
+        <w:t>username,</w:t>
+      </w:r>
+      <w:r>
+        <w:br/>
+      </w:r>
+      <w:proofErr w:type="spellStart"/>
+      <w:r>
+        <w:t>permission_flags</w:t>
+      </w:r>
+      <w:proofErr w:type="spellEnd"/>
+      <w:r>
+        <w:t xml:space="preserve"> &amp; 4 as </w:t>
+      </w:r>
+      <w:proofErr w:type="spellStart"/>
+      <w:r>
+        <w:t>has_read_permission</w:t>
+      </w:r>
+      <w:proofErr w:type="spellEnd"/>
+      <w:r>
+        <w:t>,</w:t>
+      </w:r>
+      <w:r>
+        <w:br/>
+        <w:t>case</w:t>
+      </w:r>
+      <w:r>
+        <w:br/>
+        <w:t xml:space="preserve">   when </w:t>
+      </w:r>
+      <w:proofErr w:type="spellStart"/>
+      <w:r>
+        <w:t>permission_flags</w:t>
+      </w:r>
+      <w:proofErr w:type="spellEnd"/>
+      <w:r>
+        <w:t xml:space="preserve"> &amp; 4 &gt; 0 then 'Yes'</w:t>
+      </w:r>
+      <w:r>
+        <w:br/>
+        <w:t>   else 'No'</w:t>
+      </w:r>
+      <w:r>
+        <w:br/>
+        <w:t xml:space="preserve">end as </w:t>
+      </w:r>
+      <w:proofErr w:type="spellStart"/>
+      <w:r>
+        <w:t>can_read</w:t>
+      </w:r>
+      <w:proofErr w:type="spellEnd"/>
+      <w:r>
+        <w:br/>
+        <w:t>from permissions;</w:t>
+      </w:r>
+    </w:p>
+    <w:p/>
+    <w:p>
+      <w:pPr>
+        <w:ind w:left="1800"/>
+      </w:pPr>
+    </w:p>
+    <w:p>
+      <w:pPr>
+        <w:ind w:left="1800"/>
+      </w:pPr>
+    </w:p>
+    <w:p>
+      <w:pPr>
+        <w:ind w:left="1800"/>
+      </w:pPr>
+    </w:p>
+    <w:p>
+      <w:pPr>
+        <w:pStyle w:val="ListParagraph"/>
+        <w:numPr>
+          <w:ilvl w:val="0"/>
+          <w:numId w:val="5"/>
+        </w:numPr>
+      </w:pPr>
+      <w:r>
+        <w:t>SET SQL_SAFE_UPDATES=0.</w:t>
+      </w:r>
+    </w:p>
+    <w:p>
+      <w:pPr>
+        <w:pStyle w:val="ListParagraph"/>
+        <w:numPr>
+          <w:ilvl w:val="1"/>
+          <w:numId w:val="5"/>
+        </w:numPr>
+      </w:pPr>
+      <w:r>
+        <w:t xml:space="preserve">The error occurs because MySQL's </w:t>
+      </w:r>
+      <w:r>
+        <w:rPr>
+          <w:b/>
+          <w:bCs/>
+        </w:rPr>
+        <w:t>safe update mode</w:t>
+      </w:r>
+      <w:r>
+        <w:t xml:space="preserve"> requires a key column in the WHERE clause to prevent accidental updates. Without it, MySQL blocks the update to ensure data safety.</w:t>
+      </w:r>
+      <w:r>
+        <w:t xml:space="preserve"> </w:t>
+      </w:r>
+    </w:p>
+    <w:p>
+      <w:pPr>
+        <w:pStyle w:val="ListParagraph"/>
+        <w:numPr>
+          <w:ilvl w:val="0"/>
+          <w:numId w:val="5"/>
+        </w:numPr>
+      </w:pPr>
+      <w:r>
+        <w:t xml:space="preserve">We can also do manipulation using bits and </w:t>
+      </w:r>
+      <w:proofErr w:type="gramStart"/>
+      <w:r>
+        <w:t>it</w:t>
+      </w:r>
+      <w:proofErr w:type="gramEnd"/>
+      <w:r>
+        <w:t xml:space="preserve"> applications are also the multiplication and division. </w:t>
+      </w:r>
+    </w:p>
+    <w:p>
+      <w:pPr>
+        <w:pStyle w:val="ListParagraph"/>
+        <w:numPr>
+          <w:ilvl w:val="1"/>
+          <w:numId w:val="5"/>
+        </w:numPr>
+      </w:pPr>
+      <w:r>
+        <w:t>If we shift 1 bit to right then the number will be divided by 1.</w:t>
+      </w:r>
+    </w:p>
+    <w:p>
+      <w:pPr>
+        <w:pStyle w:val="ListParagraph"/>
+        <w:numPr>
+          <w:ilvl w:val="1"/>
+          <w:numId w:val="5"/>
+        </w:numPr>
+      </w:pPr>
+      <w:r>
+        <w:t>If we shift 1 bit to left then the number will be multiplied by 2.</w:t>
+      </w:r>
+    </w:p>
+    <w:p>
+      <w:pPr>
+        <w:pStyle w:val="ListParagraph"/>
+        <w:numPr>
+          <w:ilvl w:val="0"/>
+          <w:numId w:val="5"/>
+        </w:numPr>
+      </w:pPr>
+      <w:r>
+        <w:t>Bit shifting operations</w:t>
+      </w:r>
+      <w:r>
+        <w:t xml:space="preserve"> example</w:t>
+      </w:r>
+      <w:r>
+        <w:br/>
+        <w:t xml:space="preserve">CREATE TABLE </w:t>
+      </w:r>
+      <w:proofErr w:type="spellStart"/>
+      <w:r>
+        <w:t>bit_shift_demo</w:t>
+      </w:r>
+      <w:proofErr w:type="spellEnd"/>
+      <w:r>
+        <w:t xml:space="preserve"> (</w:t>
+      </w:r>
+      <w:r>
+        <w:br/>
+        <w:t>    id INT PRIMARY KEY,</w:t>
+      </w:r>
+      <w:r>
+        <w:br/>
+        <w:t>    value INT</w:t>
+      </w:r>
+      <w:r>
+        <w:br/>
+        <w:t>)</w:t>
+      </w:r>
+      <w:r>
+        <w:t>;</w:t>
+      </w:r>
+      <w:r>
+        <w:br/>
+        <w:t xml:space="preserve">INSERT INTO </w:t>
+      </w:r>
+      <w:proofErr w:type="spellStart"/>
+      <w:r>
+        <w:t>bit_shift_demo</w:t>
+      </w:r>
+      <w:proofErr w:type="spellEnd"/>
+      <w:r>
+        <w:t xml:space="preserve"> (id, value) VALUES</w:t>
+      </w:r>
+      <w:r>
+        <w:br/>
+        <w:t>(1, 8</w:t>
+      </w:r>
+      <w:proofErr w:type="gramStart"/>
+      <w:r>
+        <w:t>),  --</w:t>
+      </w:r>
+      <w:proofErr w:type="gramEnd"/>
+      <w:r>
+        <w:t xml:space="preserve"> Binary: 1000</w:t>
+      </w:r>
+      <w:r>
+        <w:br/>
+        <w:t>(2, 12),  -- Binary: 1100</w:t>
+      </w:r>
+      <w:r>
+        <w:br/>
+        <w:t>(3, 16);  -- Binary: 10000</w:t>
+      </w:r>
+    </w:p>
+    <w:p>
+      <w:pPr>
+        <w:pStyle w:val="ListParagraph"/>
+        <w:numPr>
+          <w:ilvl w:val="0"/>
+          <w:numId w:val="9"/>
+        </w:numPr>
+      </w:pPr>
+      <w:r>
+        <w:t xml:space="preserve">example to left shift the values will be double and 4 times </w:t>
+      </w:r>
+    </w:p>
+    <w:p>
+      <w:pPr>
+        <w:pStyle w:val="ListParagraph"/>
+        <w:ind w:left="1440"/>
+      </w:pPr>
+      <w:r>
+        <w:t xml:space="preserve">select </w:t>
+      </w:r>
+      <w:proofErr w:type="spellStart"/>
+      <w:proofErr w:type="gramStart"/>
+      <w:r>
+        <w:t>id,value</w:t>
+      </w:r>
+      <w:proofErr w:type="spellEnd"/>
+      <w:proofErr w:type="gramEnd"/>
+      <w:r>
+        <w:t>,</w:t>
+      </w:r>
+      <w:r>
+        <w:br/>
+        <w:t>value &lt;&lt; 1 as left_shft_1,</w:t>
+      </w:r>
+      <w:r>
+        <w:br/>
+        <w:t>value &lt;&lt; 2 as left_shift_2</w:t>
+      </w:r>
+      <w:r>
+        <w:br/>
+        <w:t xml:space="preserve">from </w:t>
+      </w:r>
+      <w:proofErr w:type="spellStart"/>
+      <w:r>
+        <w:t>bit_shift_demo</w:t>
+      </w:r>
+      <w:proofErr w:type="spellEnd"/>
+      <w:r>
+        <w:t>;</w:t>
+      </w:r>
+    </w:p>
+    <w:p>
+      <w:pPr>
+        <w:pStyle w:val="ListParagraph"/>
+        <w:ind w:left="1440"/>
+      </w:pPr>
+    </w:p>
+    <w:p>
+      <w:pPr>
+        <w:pStyle w:val="ListParagraph"/>
+        <w:numPr>
+          <w:ilvl w:val="0"/>
+          <w:numId w:val="5"/>
+        </w:numPr>
+      </w:pPr>
+      <w:r>
+        <w:t>UNION operator is used to combine the results of two or more SELECT queries into a single result set. It removes duplicate rows from the result set by default.</w:t>
+      </w:r>
+    </w:p>
+    <w:p>
+      <w:pPr>
+        <w:pStyle w:val="ListParagraph"/>
+        <w:numPr>
+          <w:ilvl w:val="1"/>
+          <w:numId w:val="5"/>
+        </w:numPr>
+      </w:pPr>
+      <w:r>
+        <w:t>SELECT column1, column2, ... FROM table1 WHERE condition1 UNION SELECT column1, column2, ... FROM table2 WHERE condition2;</w:t>
+      </w:r>
+    </w:p>
+    <w:p>
+      <w:pPr>
+        <w:pStyle w:val="ListParagraph"/>
+        <w:numPr>
+          <w:ilvl w:val="0"/>
+          <w:numId w:val="5"/>
+        </w:numPr>
+      </w:pPr>
+      <w:r>
+        <w:t>In UNION ALL it contains all rows even they are same i.e. redundant rows will be there in result.</w:t>
+      </w:r>
+    </w:p>
+    <w:p>
+      <w:pPr>
+        <w:pStyle w:val="ListParagraph"/>
+        <w:numPr>
+          <w:ilvl w:val="0"/>
+          <w:numId w:val="5"/>
+        </w:numPr>
+      </w:pPr>
+      <w:r>
+        <w:t xml:space="preserve">UNION ALL is faster than the UNION as it doesn’t </w:t>
+      </w:r>
+      <w:proofErr w:type="gramStart"/>
+      <w:r>
+        <w:t>checks</w:t>
+      </w:r>
+      <w:proofErr w:type="gramEnd"/>
+      <w:r>
+        <w:t xml:space="preserve"> for the repeated data into the result.</w:t>
+      </w:r>
+    </w:p>
+    <w:p>
+      <w:pPr>
+        <w:pStyle w:val="ListParagraph"/>
+        <w:numPr>
+          <w:ilvl w:val="0"/>
+          <w:numId w:val="5"/>
+        </w:numPr>
+      </w:pPr>
+      <w:r>
+        <w:t>SELECT 1 FROM CUSTOMERS;</w:t>
+      </w:r>
+    </w:p>
+    <w:p>
+      <w:pPr>
+        <w:pStyle w:val="ListParagraph"/>
+        <w:numPr>
+          <w:ilvl w:val="1"/>
+          <w:numId w:val="5"/>
+        </w:numPr>
+      </w:pPr>
+      <w:r>
+        <w:t xml:space="preserve">This query selects 1 if there is a valid row so if we are applying into customers if customers </w:t>
+      </w:r>
+      <w:proofErr w:type="gramStart"/>
+      <w:r>
+        <w:t>has</w:t>
+      </w:r>
+      <w:proofErr w:type="gramEnd"/>
+      <w:r>
+        <w:t xml:space="preserve"> 5 rows so it will print 5 1’s in column each 1 denoting to each line used to check the </w:t>
+      </w:r>
+      <w:proofErr w:type="spellStart"/>
+      <w:r>
+        <w:t>no</w:t>
+      </w:r>
+      <w:proofErr w:type="spellEnd"/>
+      <w:r>
+        <w:t xml:space="preserve"> of rows present in table.</w:t>
+      </w:r>
+    </w:p>
+    <w:p>
+      <w:pPr>
+        <w:pStyle w:val="ListParagraph"/>
+        <w:numPr>
+          <w:ilvl w:val="1"/>
+          <w:numId w:val="5"/>
+        </w:numPr>
+      </w:pPr>
+      <w:r>
+        <w:t xml:space="preserve">In practical scenarios if we want to count the </w:t>
+      </w:r>
+      <w:proofErr w:type="spellStart"/>
+      <w:r>
+        <w:t>no</w:t>
+      </w:r>
+      <w:proofErr w:type="spellEnd"/>
+      <w:r>
+        <w:t xml:space="preserve"> of rows indirectly then we can use this statement with where clause and </w:t>
+      </w:r>
+      <w:proofErr w:type="spellStart"/>
+      <w:proofErr w:type="gramStart"/>
+      <w:r>
+        <w:t>a</w:t>
+      </w:r>
+      <w:proofErr w:type="spellEnd"/>
+      <w:proofErr w:type="gramEnd"/>
+      <w:r>
+        <w:t xml:space="preserve"> aggregate function e.g. COUNT so it will count no of rows.</w:t>
+      </w:r>
+    </w:p>
+    <w:p>
+      <w:pPr>
+        <w:pStyle w:val="ListParagraph"/>
+        <w:numPr>
+          <w:ilvl w:val="0"/>
+          <w:numId w:val="10"/>
+        </w:numPr>
+      </w:pPr>
+      <w:r>
+        <w:t>ANY keyword in SQL is typically used with a comparison operator (like =, &gt;, &lt;, etc.) to compare a value to any value in a set of values returned by a subquery. It allows you to compare a value with multiple values, and if any of those values meet the condition, the result is true.</w:t>
+      </w:r>
+    </w:p>
+    <w:p>
+      <w:pPr>
+        <w:pStyle w:val="ListParagraph"/>
+        <w:numPr>
+          <w:ilvl w:val="1"/>
+          <w:numId w:val="10"/>
+        </w:numPr>
+      </w:pPr>
+      <w:r>
+        <w:t xml:space="preserve">SELECT </w:t>
+      </w:r>
+      <w:proofErr w:type="spellStart"/>
+      <w:r>
+        <w:t>column_name</w:t>
+      </w:r>
+      <w:proofErr w:type="spellEnd"/>
+      <w:r>
+        <w:t xml:space="preserve"> FROM </w:t>
+      </w:r>
+      <w:proofErr w:type="spellStart"/>
+      <w:r>
+        <w:t>table_name</w:t>
+      </w:r>
+      <w:proofErr w:type="spellEnd"/>
+    </w:p>
+    <w:p>
+      <w:pPr>
+        <w:pStyle w:val="ListParagraph"/>
+        <w:ind w:left="1440"/>
+      </w:pPr>
+      <w:r>
+        <w:t xml:space="preserve">WHERE </w:t>
+      </w:r>
+      <w:proofErr w:type="spellStart"/>
+      <w:r>
+        <w:t>column_name</w:t>
+      </w:r>
+      <w:proofErr w:type="spellEnd"/>
+      <w:r>
+        <w:t xml:space="preserve"> operator ANY (subquery);</w:t>
+      </w:r>
+    </w:p>
+    <w:p>
+      <w:pPr>
+        <w:pStyle w:val="ListParagraph"/>
+        <w:ind w:left="1440"/>
+      </w:pPr>
+    </w:p>
+    <w:p>
+      <w:pPr>
+        <w:pStyle w:val="ListParagraph"/>
+        <w:ind w:left="1440"/>
+      </w:pPr>
+    </w:p>
+    <w:p>
+      <w:pPr>
+        <w:pStyle w:val="ListParagraph"/>
+        <w:numPr>
+          <w:ilvl w:val="1"/>
+          <w:numId w:val="10"/>
+        </w:numPr>
+      </w:pPr>
+      <w:r>
+        <w:lastRenderedPageBreak/>
+        <w:t xml:space="preserve">E.g. SELECT </w:t>
+      </w:r>
+      <w:proofErr w:type="spellStart"/>
+      <w:r>
+        <w:t>sale_id</w:t>
+      </w:r>
+      <w:proofErr w:type="spellEnd"/>
+      <w:r>
+        <w:t xml:space="preserve">, amount, </w:t>
+      </w:r>
+      <w:proofErr w:type="gramStart"/>
+      <w:r>
+        <w:t>salesperson  FROM</w:t>
+      </w:r>
+      <w:proofErr w:type="gramEnd"/>
+      <w:r>
+        <w:t xml:space="preserve"> sales</w:t>
+      </w:r>
+    </w:p>
+    <w:p>
+      <w:pPr>
+        <w:pStyle w:val="ListParagraph"/>
+        <w:ind w:left="1440"/>
+      </w:pPr>
+      <w:r>
+        <w:t>WHERE amount = ANY (SELECT amount FROM sales WHERE salesperson = 'Bob');</w:t>
+      </w:r>
+    </w:p>
+    <w:p>
+      <w:pPr>
+        <w:pStyle w:val="ListParagraph"/>
+        <w:ind w:left="1440"/>
+      </w:pPr>
+      <w:r>
+        <w:t>This will select all amount if the salesperson is Bob.</w:t>
+      </w:r>
+    </w:p>
+    <w:p>
+      <w:pPr>
+        <w:pStyle w:val="ListParagraph"/>
+        <w:numPr>
+          <w:ilvl w:val="0"/>
+          <w:numId w:val="5"/>
+        </w:numPr>
+      </w:pPr>
+      <w:r>
+        <w:t>Sometime we use left join which is less expensive in terms of time than the inner join.</w:t>
+      </w:r>
+    </w:p>
+    <w:p>
+      <w:pPr>
+        <w:pStyle w:val="ListParagraph"/>
+        <w:numPr>
+          <w:ilvl w:val="1"/>
+          <w:numId w:val="5"/>
+        </w:numPr>
+      </w:pPr>
+      <w:r>
+        <w:t>E.g. when creating a same column in the table representing the manager ‘s manager in the same table w/o using the INNER JOIN.</w:t>
+      </w:r>
+    </w:p>
+    <w:p>
+      <w:pPr>
+        <w:pStyle w:val="ListParagraph"/>
+        <w:numPr>
+          <w:ilvl w:val="0"/>
+          <w:numId w:val="5"/>
+        </w:numPr>
+      </w:pPr>
+      <w:r>
+        <w:t>DENSE_RANK is a window function that assigns a unique rank to each distinct value in a result set, without leaving gaps in the rank values when there are ties</w:t>
+      </w:r>
+      <w:r>
+        <w:t>.</w:t>
+      </w:r>
+    </w:p>
+    <w:p>
+      <w:pPr>
+        <w:pStyle w:val="ListParagraph"/>
+        <w:numPr>
+          <w:ilvl w:val="0"/>
+          <w:numId w:val="5"/>
+        </w:numPr>
+      </w:pPr>
+      <w:r>
+        <w:t>The PARTITION BY keyword in SQL is used in window functions to divide the result set into partitions (or groups) before performing the function</w:t>
+      </w:r>
+      <w:r>
+        <w:t>.</w:t>
+      </w:r>
+    </w:p>
+    <w:p>
+      <w:pPr>
+        <w:pStyle w:val="ListParagraph"/>
+        <w:numPr>
+          <w:ilvl w:val="1"/>
+          <w:numId w:val="5"/>
+        </w:numPr>
+      </w:pPr>
+      <w:r>
+        <w:t xml:space="preserve">E.g. we want the sales </w:t>
+      </w:r>
+      <w:proofErr w:type="spellStart"/>
+      <w:r>
+        <w:t>comparision</w:t>
+      </w:r>
+      <w:proofErr w:type="spellEnd"/>
+      <w:r>
+        <w:t xml:space="preserve"> between the salespersons and their monthly sales.</w:t>
+      </w:r>
+    </w:p>
+    <w:p>
+      <w:pPr>
+        <w:pStyle w:val="ListParagraph"/>
+        <w:numPr>
+          <w:ilvl w:val="0"/>
+          <w:numId w:val="5"/>
+        </w:numPr>
+      </w:pPr>
+      <w:r>
+        <w:t>the OVER</w:t>
+      </w:r>
+      <w:r>
+        <w:t xml:space="preserve"> </w:t>
+      </w:r>
+      <w:r>
+        <w:t>keyword is used to define the windowing for the function, specifying how the data should be ordered or partitioned.</w:t>
+      </w:r>
+    </w:p>
+    <w:p>
+      <w:pPr>
+        <w:pStyle w:val="ListParagraph"/>
+        <w:numPr>
+          <w:ilvl w:val="0"/>
+          <w:numId w:val="5"/>
+        </w:numPr>
+      </w:pPr>
+      <w:r>
+        <w:t>RANK function is not good when there are 2 values same then it will give same rank to all 3 of them and continue to next with previous rank+2 to next which is not accurate when it comes to ranking.  Example-</w:t>
+      </w:r>
+    </w:p>
+    <w:tbl>
+      <w:tblPr>
+        <w:tblW w:w="0" w:type="auto"/>
+        <w:tblCellSpacing w:w="15" w:type="dxa"/>
+        <w:tblInd w:w="2506" w:type="dxa"/>
+        <w:tblBorders>
+          <w:top w:val="single" w:sz="4" w:space="0" w:color="auto"/>
+          <w:left w:val="single" w:sz="4" w:space="0" w:color="auto"/>
+          <w:bottom w:val="single" w:sz="4" w:space="0" w:color="auto"/>
+          <w:right w:val="single" w:sz="4" w:space="0" w:color="auto"/>
+          <w:insideH w:val="single" w:sz="4" w:space="0" w:color="auto"/>
+          <w:insideV w:val="single" w:sz="4" w:space="0" w:color="auto"/>
+        </w:tblBorders>
+        <w:tblCellMar>
+          <w:top w:w="15" w:type="dxa"/>
+          <w:left w:w="15" w:type="dxa"/>
+          <w:bottom w:w="15" w:type="dxa"/>
+          <w:right w:w="15" w:type="dxa"/>
+        </w:tblCellMar>
+        <w:tblLook w:val="04A0" w:firstRow="1" w:lastRow="0" w:firstColumn="1" w:lastColumn="0" w:noHBand="0" w:noVBand="1"/>
+      </w:tblPr>
+      <w:tblGrid>
+        <w:gridCol w:w="989"/>
+        <w:gridCol w:w="1374"/>
+        <w:gridCol w:w="589"/>
+      </w:tblGrid>
+      <w:tr>
+        <w:trPr>
+          <w:tblHeader/>
+          <w:tblCellSpacing w:w="15" w:type="dxa"/>
+        </w:trPr>
+        <w:tc>
+          <w:tcPr>
+            <w:tcW w:w="0" w:type="auto"/>
+            <w:vAlign w:val="center"/>
+            <w:hideMark/>
+          </w:tcPr>
+          <w:p>
+            <w:pPr>
+              <w:spacing w:after="0" w:line="240" w:lineRule="auto"/>
+              <w:jc w:val="center"/>
+              <w:rPr>
+                <w:rFonts w:ascii="Times New Roman" w:eastAsia="Times New Roman" w:hAnsi="Times New Roman" w:cs="Times New Roman"/>
+                <w:b/>
+                <w:bCs/>
+                <w:kern w:val="0"/>
+                <w:sz w:val="24"/>
+                <w:szCs w:val="24"/>
+                <w:lang w:eastAsia="en-IN"/>
+                <w14:ligatures w14:val="none"/>
+              </w:rPr>
+            </w:pPr>
+            <w:proofErr w:type="spellStart"/>
+            <w:r>
+              <w:rPr>
+                <w:rFonts w:ascii="Times New Roman" w:eastAsia="Times New Roman" w:hAnsi="Times New Roman" w:cs="Times New Roman"/>
+                <w:b/>
+                <w:bCs/>
+                <w:kern w:val="0"/>
+                <w:sz w:val="24"/>
+                <w:szCs w:val="24"/>
+                <w:lang w:eastAsia="en-IN"/>
+                <w14:ligatures w14:val="none"/>
+              </w:rPr>
+              <w:t>order_id</w:t>
+            </w:r>
+            <w:proofErr w:type="spellEnd"/>
+          </w:p>
+        </w:tc>
+        <w:tc>
+          <w:tcPr>
+            <w:tcW w:w="0" w:type="auto"/>
+            <w:vAlign w:val="center"/>
+            <w:hideMark/>
+          </w:tcPr>
+          <w:p>
+            <w:pPr>
+              <w:spacing w:after="0" w:line="240" w:lineRule="auto"/>
+              <w:jc w:val="center"/>
+              <w:rPr>
+                <w:rFonts w:ascii="Times New Roman" w:eastAsia="Times New Roman" w:hAnsi="Times New Roman" w:cs="Times New Roman"/>
+                <w:b/>
+                <w:bCs/>
+                <w:kern w:val="0"/>
+                <w:sz w:val="24"/>
+                <w:szCs w:val="24"/>
+                <w:lang w:eastAsia="en-IN"/>
+                <w14:ligatures w14:val="none"/>
+              </w:rPr>
+            </w:pPr>
+            <w:proofErr w:type="spellStart"/>
+            <w:r>
+              <w:rPr>
+                <w:rFonts w:ascii="Times New Roman" w:eastAsia="Times New Roman" w:hAnsi="Times New Roman" w:cs="Times New Roman"/>
+                <w:b/>
+                <w:bCs/>
+                <w:kern w:val="0"/>
+                <w:sz w:val="24"/>
+                <w:szCs w:val="24"/>
+                <w:lang w:eastAsia="en-IN"/>
+                <w14:ligatures w14:val="none"/>
+              </w:rPr>
+              <w:t>sale_amount</w:t>
+            </w:r>
+            <w:proofErr w:type="spellEnd"/>
+          </w:p>
+        </w:tc>
+        <w:tc>
+          <w:tcPr>
+            <w:tcW w:w="0" w:type="auto"/>
+            <w:vAlign w:val="center"/>
+            <w:hideMark/>
+          </w:tcPr>
+          <w:p>
+            <w:pPr>
+              <w:spacing w:after="0" w:line="240" w:lineRule="auto"/>
+              <w:jc w:val="center"/>
+              <w:rPr>
+                <w:rFonts w:ascii="Times New Roman" w:eastAsia="Times New Roman" w:hAnsi="Times New Roman" w:cs="Times New Roman"/>
+                <w:b/>
+                <w:bCs/>
+                <w:kern w:val="0"/>
+                <w:sz w:val="24"/>
+                <w:szCs w:val="24"/>
+                <w:lang w:eastAsia="en-IN"/>
+                <w14:ligatures w14:val="none"/>
+              </w:rPr>
+            </w:pPr>
+            <w:r>
+              <w:rPr>
+                <w:rFonts w:ascii="Times New Roman" w:eastAsia="Times New Roman" w:hAnsi="Times New Roman" w:cs="Times New Roman"/>
+                <w:b/>
+                <w:bCs/>
+                <w:kern w:val="0"/>
+                <w:sz w:val="24"/>
+                <w:szCs w:val="24"/>
+                <w:lang w:eastAsia="en-IN"/>
+                <w14:ligatures w14:val="none"/>
+              </w:rPr>
+              <w:t>rank</w:t>
+            </w:r>
+          </w:p>
+        </w:tc>
+      </w:tr>
+      <w:tr>
+        <w:trPr>
+          <w:tblCellSpacing w:w="15" w:type="dxa"/>
+        </w:trPr>
+        <w:tc>
+          <w:tcPr>
+            <w:tcW w:w="0" w:type="auto"/>
+            <w:vAlign w:val="center"/>
+            <w:hideMark/>
+          </w:tcPr>
+          <w:p>
+            <w:pPr>
+              <w:spacing w:after="0" w:line="240" w:lineRule="auto"/>
+              <w:rPr>
+                <w:rFonts w:ascii="Times New Roman" w:eastAsia="Times New Roman" w:hAnsi="Times New Roman" w:cs="Times New Roman"/>
+                <w:kern w:val="0"/>
+                <w:sz w:val="24"/>
+                <w:szCs w:val="24"/>
+                <w:lang w:eastAsia="en-IN"/>
+                <w14:ligatures w14:val="none"/>
+              </w:rPr>
+            </w:pPr>
+            <w:r>
+              <w:rPr>
+                <w:rFonts w:ascii="Times New Roman" w:eastAsia="Times New Roman" w:hAnsi="Times New Roman" w:cs="Times New Roman"/>
+                <w:kern w:val="0"/>
+                <w:sz w:val="24"/>
+                <w:szCs w:val="24"/>
+                <w:lang w:eastAsia="en-IN"/>
+                <w14:ligatures w14:val="none"/>
+              </w:rPr>
+              <w:t>1</w:t>
+            </w:r>
+          </w:p>
+        </w:tc>
+        <w:tc>
+          <w:tcPr>
+            <w:tcW w:w="0" w:type="auto"/>
+            <w:vAlign w:val="center"/>
+            <w:hideMark/>
+          </w:tcPr>
+          <w:p>
+            <w:pPr>
+              <w:spacing w:after="0" w:line="240" w:lineRule="auto"/>
+              <w:rPr>
+                <w:rFonts w:ascii="Times New Roman" w:eastAsia="Times New Roman" w:hAnsi="Times New Roman" w:cs="Times New Roman"/>
+                <w:kern w:val="0"/>
+                <w:sz w:val="24"/>
+                <w:szCs w:val="24"/>
+                <w:lang w:eastAsia="en-IN"/>
+                <w14:ligatures w14:val="none"/>
+              </w:rPr>
+            </w:pPr>
+            <w:r>
+              <w:rPr>
+                <w:rFonts w:ascii="Times New Roman" w:eastAsia="Times New Roman" w:hAnsi="Times New Roman" w:cs="Times New Roman"/>
+                <w:kern w:val="0"/>
+                <w:sz w:val="24"/>
+                <w:szCs w:val="24"/>
+                <w:lang w:eastAsia="en-IN"/>
+                <w14:ligatures w14:val="none"/>
+              </w:rPr>
+              <w:t>300</w:t>
+            </w:r>
+          </w:p>
+        </w:tc>
+        <w:tc>
+          <w:tcPr>
+            <w:tcW w:w="0" w:type="auto"/>
+            <w:vAlign w:val="center"/>
+            <w:hideMark/>
+          </w:tcPr>
+          <w:p>
+            <w:pPr>
+              <w:spacing w:after="0" w:line="240" w:lineRule="auto"/>
+              <w:rPr>
+                <w:rFonts w:ascii="Times New Roman" w:eastAsia="Times New Roman" w:hAnsi="Times New Roman" w:cs="Times New Roman"/>
+                <w:kern w:val="0"/>
+                <w:sz w:val="24"/>
+                <w:szCs w:val="24"/>
+                <w:lang w:eastAsia="en-IN"/>
+                <w14:ligatures w14:val="none"/>
+              </w:rPr>
+            </w:pPr>
+            <w:r>
+              <w:rPr>
+                <w:rFonts w:ascii="Times New Roman" w:eastAsia="Times New Roman" w:hAnsi="Times New Roman" w:cs="Times New Roman"/>
+                <w:kern w:val="0"/>
+                <w:sz w:val="24"/>
+                <w:szCs w:val="24"/>
+                <w:lang w:eastAsia="en-IN"/>
+                <w14:ligatures w14:val="none"/>
+              </w:rPr>
+              <w:t>1</w:t>
+            </w:r>
+          </w:p>
+        </w:tc>
+      </w:tr>
+      <w:tr>
+        <w:trPr>
+          <w:tblCellSpacing w:w="15" w:type="dxa"/>
+        </w:trPr>
+        <w:tc>
+          <w:tcPr>
+            <w:tcW w:w="0" w:type="auto"/>
+            <w:vAlign w:val="center"/>
+            <w:hideMark/>
+          </w:tcPr>
+          <w:p>
+            <w:pPr>
+              <w:spacing w:after="0" w:line="240" w:lineRule="auto"/>
+              <w:rPr>
+                <w:rFonts w:ascii="Times New Roman" w:eastAsia="Times New Roman" w:hAnsi="Times New Roman" w:cs="Times New Roman"/>
+                <w:kern w:val="0"/>
+                <w:sz w:val="24"/>
+                <w:szCs w:val="24"/>
+                <w:lang w:eastAsia="en-IN"/>
+                <w14:ligatures w14:val="none"/>
+              </w:rPr>
+            </w:pPr>
+            <w:r>
+              <w:rPr>
+                <w:rFonts w:ascii="Times New Roman" w:eastAsia="Times New Roman" w:hAnsi="Times New Roman" w:cs="Times New Roman"/>
+                <w:kern w:val="0"/>
+                <w:sz w:val="24"/>
+                <w:szCs w:val="24"/>
+                <w:lang w:eastAsia="en-IN"/>
+                <w14:ligatures w14:val="none"/>
+              </w:rPr>
+              <w:t>2</w:t>
+            </w:r>
+          </w:p>
+        </w:tc>
+        <w:tc>
+          <w:tcPr>
+            <w:tcW w:w="0" w:type="auto"/>
+            <w:vAlign w:val="center"/>
+            <w:hideMark/>
+          </w:tcPr>
+          <w:p>
+            <w:pPr>
+              <w:spacing w:after="0" w:line="240" w:lineRule="auto"/>
+              <w:rPr>
+                <w:rFonts w:ascii="Times New Roman" w:eastAsia="Times New Roman" w:hAnsi="Times New Roman" w:cs="Times New Roman"/>
+                <w:kern w:val="0"/>
+                <w:sz w:val="24"/>
+                <w:szCs w:val="24"/>
+                <w:lang w:eastAsia="en-IN"/>
+                <w14:ligatures w14:val="none"/>
+              </w:rPr>
+            </w:pPr>
+            <w:r>
+              <w:rPr>
+                <w:rFonts w:ascii="Times New Roman" w:eastAsia="Times New Roman" w:hAnsi="Times New Roman" w:cs="Times New Roman"/>
+                <w:kern w:val="0"/>
+                <w:sz w:val="24"/>
+                <w:szCs w:val="24"/>
+                <w:lang w:eastAsia="en-IN"/>
+                <w14:ligatures w14:val="none"/>
+              </w:rPr>
+              <w:t>200</w:t>
+            </w:r>
+          </w:p>
+        </w:tc>
+        <w:tc>
+          <w:tcPr>
+            <w:tcW w:w="0" w:type="auto"/>
+            <w:vAlign w:val="center"/>
+            <w:hideMark/>
+          </w:tcPr>
+          <w:p>
+            <w:pPr>
+              <w:spacing w:after="0" w:line="240" w:lineRule="auto"/>
+              <w:rPr>
+                <w:rFonts w:ascii="Times New Roman" w:eastAsia="Times New Roman" w:hAnsi="Times New Roman" w:cs="Times New Roman"/>
+                <w:kern w:val="0"/>
+                <w:sz w:val="24"/>
+                <w:szCs w:val="24"/>
+                <w:lang w:eastAsia="en-IN"/>
+                <w14:ligatures w14:val="none"/>
+              </w:rPr>
+            </w:pPr>
+            <w:r>
+              <w:rPr>
+                <w:rFonts w:ascii="Times New Roman" w:eastAsia="Times New Roman" w:hAnsi="Times New Roman" w:cs="Times New Roman"/>
+                <w:kern w:val="0"/>
+                <w:sz w:val="24"/>
+                <w:szCs w:val="24"/>
+                <w:lang w:eastAsia="en-IN"/>
+                <w14:ligatures w14:val="none"/>
+              </w:rPr>
+              <w:t>2</w:t>
+            </w:r>
+          </w:p>
+        </w:tc>
+      </w:tr>
+      <w:tr>
+        <w:trPr>
+          <w:tblCellSpacing w:w="15" w:type="dxa"/>
+        </w:trPr>
+        <w:tc>
+          <w:tcPr>
+            <w:tcW w:w="0" w:type="auto"/>
+            <w:vAlign w:val="center"/>
+            <w:hideMark/>
+          </w:tcPr>
+          <w:p>
+            <w:pPr>
+              <w:spacing w:after="0" w:line="240" w:lineRule="auto"/>
+              <w:rPr>
+                <w:rFonts w:ascii="Times New Roman" w:eastAsia="Times New Roman" w:hAnsi="Times New Roman" w:cs="Times New Roman"/>
+                <w:kern w:val="0"/>
+                <w:sz w:val="24"/>
+                <w:szCs w:val="24"/>
+                <w:lang w:eastAsia="en-IN"/>
+                <w14:ligatures w14:val="none"/>
+              </w:rPr>
+            </w:pPr>
+            <w:r>
+              <w:rPr>
+                <w:rFonts w:ascii="Times New Roman" w:eastAsia="Times New Roman" w:hAnsi="Times New Roman" w:cs="Times New Roman"/>
+                <w:kern w:val="0"/>
+                <w:sz w:val="24"/>
+                <w:szCs w:val="24"/>
+                <w:lang w:eastAsia="en-IN"/>
+                <w14:ligatures w14:val="none"/>
+              </w:rPr>
+              <w:t>3</w:t>
+            </w:r>
+          </w:p>
+        </w:tc>
+        <w:tc>
+          <w:tcPr>
+            <w:tcW w:w="0" w:type="auto"/>
+            <w:vAlign w:val="center"/>
+            <w:hideMark/>
+          </w:tcPr>
+          <w:p>
+            <w:pPr>
+              <w:spacing w:after="0" w:line="240" w:lineRule="auto"/>
+              <w:rPr>
+                <w:rFonts w:ascii="Times New Roman" w:eastAsia="Times New Roman" w:hAnsi="Times New Roman" w:cs="Times New Roman"/>
+                <w:kern w:val="0"/>
+                <w:sz w:val="24"/>
+                <w:szCs w:val="24"/>
+                <w:lang w:eastAsia="en-IN"/>
+                <w14:ligatures w14:val="none"/>
+              </w:rPr>
+            </w:pPr>
+            <w:r>
+              <w:rPr>
+                <w:rFonts w:ascii="Times New Roman" w:eastAsia="Times New Roman" w:hAnsi="Times New Roman" w:cs="Times New Roman"/>
+                <w:kern w:val="0"/>
+                <w:sz w:val="24"/>
+                <w:szCs w:val="24"/>
+                <w:lang w:eastAsia="en-IN"/>
+                <w14:ligatures w14:val="none"/>
+              </w:rPr>
+              <w:t>200</w:t>
+            </w:r>
+          </w:p>
+        </w:tc>
+        <w:tc>
+          <w:tcPr>
+            <w:tcW w:w="0" w:type="auto"/>
+            <w:vAlign w:val="center"/>
+            <w:hideMark/>
+          </w:tcPr>
+          <w:p>
+            <w:pPr>
+              <w:spacing w:after="0" w:line="240" w:lineRule="auto"/>
+              <w:rPr>
+                <w:rFonts w:ascii="Times New Roman" w:eastAsia="Times New Roman" w:hAnsi="Times New Roman" w:cs="Times New Roman"/>
+                <w:kern w:val="0"/>
+                <w:sz w:val="24"/>
+                <w:szCs w:val="24"/>
+                <w:lang w:eastAsia="en-IN"/>
+                <w14:ligatures w14:val="none"/>
+              </w:rPr>
+            </w:pPr>
+            <w:r>
+              <w:rPr>
+                <w:rFonts w:ascii="Times New Roman" w:eastAsia="Times New Roman" w:hAnsi="Times New Roman" w:cs="Times New Roman"/>
+                <w:kern w:val="0"/>
+                <w:sz w:val="24"/>
+                <w:szCs w:val="24"/>
+                <w:lang w:eastAsia="en-IN"/>
+                <w14:ligatures w14:val="none"/>
+              </w:rPr>
+              <w:t>2</w:t>
+            </w:r>
+          </w:p>
+        </w:tc>
+      </w:tr>
+      <w:tr>
+        <w:trPr>
+          <w:tblCellSpacing w:w="15" w:type="dxa"/>
+        </w:trPr>
+        <w:tc>
+          <w:tcPr>
+            <w:tcW w:w="0" w:type="auto"/>
+            <w:vAlign w:val="center"/>
+            <w:hideMark/>
+          </w:tcPr>
+          <w:p>
+            <w:pPr>
+              <w:spacing w:after="0" w:line="240" w:lineRule="auto"/>
+              <w:rPr>
+                <w:rFonts w:ascii="Times New Roman" w:eastAsia="Times New Roman" w:hAnsi="Times New Roman" w:cs="Times New Roman"/>
+                <w:kern w:val="0"/>
+                <w:sz w:val="24"/>
+                <w:szCs w:val="24"/>
+                <w:lang w:eastAsia="en-IN"/>
+                <w14:ligatures w14:val="none"/>
+              </w:rPr>
+            </w:pPr>
+            <w:r>
+              <w:rPr>
+                <w:rFonts w:ascii="Times New Roman" w:eastAsia="Times New Roman" w:hAnsi="Times New Roman" w:cs="Times New Roman"/>
+                <w:kern w:val="0"/>
+                <w:sz w:val="24"/>
+                <w:szCs w:val="24"/>
+                <w:lang w:eastAsia="en-IN"/>
+                <w14:ligatures w14:val="none"/>
+              </w:rPr>
+              <w:t>4</w:t>
+            </w:r>
+          </w:p>
+        </w:tc>
+        <w:tc>
+          <w:tcPr>
+            <w:tcW w:w="0" w:type="auto"/>
+            <w:vAlign w:val="center"/>
+            <w:hideMark/>
+          </w:tcPr>
+          <w:p>
+            <w:pPr>
+              <w:spacing w:after="0" w:line="240" w:lineRule="auto"/>
+              <w:rPr>
+                <w:rFonts w:ascii="Times New Roman" w:eastAsia="Times New Roman" w:hAnsi="Times New Roman" w:cs="Times New Roman"/>
+                <w:kern w:val="0"/>
+                <w:sz w:val="24"/>
+                <w:szCs w:val="24"/>
+                <w:lang w:eastAsia="en-IN"/>
+                <w14:ligatures w14:val="none"/>
+              </w:rPr>
+            </w:pPr>
+            <w:r>
+              <w:rPr>
+                <w:rFonts w:ascii="Times New Roman" w:eastAsia="Times New Roman" w:hAnsi="Times New Roman" w:cs="Times New Roman"/>
+                <w:kern w:val="0"/>
+                <w:sz w:val="24"/>
+                <w:szCs w:val="24"/>
+                <w:lang w:eastAsia="en-IN"/>
+                <w14:ligatures w14:val="none"/>
+              </w:rPr>
+              <w:t>150</w:t>
+            </w:r>
+          </w:p>
+        </w:tc>
+        <w:tc>
+          <w:tcPr>
+            <w:tcW w:w="0" w:type="auto"/>
+            <w:vAlign w:val="center"/>
+            <w:hideMark/>
+          </w:tcPr>
+          <w:p>
+            <w:pPr>
+              <w:spacing w:after="0" w:line="240" w:lineRule="auto"/>
+              <w:rPr>
+                <w:rFonts w:ascii="Times New Roman" w:eastAsia="Times New Roman" w:hAnsi="Times New Roman" w:cs="Times New Roman"/>
+                <w:kern w:val="0"/>
+                <w:sz w:val="24"/>
+                <w:szCs w:val="24"/>
+                <w:lang w:eastAsia="en-IN"/>
+                <w14:ligatures w14:val="none"/>
+              </w:rPr>
+            </w:pPr>
+            <w:r>
+              <w:rPr>
+                <w:rFonts w:ascii="Times New Roman" w:eastAsia="Times New Roman" w:hAnsi="Times New Roman" w:cs="Times New Roman"/>
+                <w:kern w:val="0"/>
+                <w:sz w:val="24"/>
+                <w:szCs w:val="24"/>
+                <w:lang w:eastAsia="en-IN"/>
+                <w14:ligatures w14:val="none"/>
+              </w:rPr>
+              <w:t>4</w:t>
+            </w:r>
+          </w:p>
+        </w:tc>
+      </w:tr>
+      <w:tr>
+        <w:trPr>
+          <w:tblCellSpacing w:w="15" w:type="dxa"/>
+        </w:trPr>
+        <w:tc>
+          <w:tcPr>
+            <w:tcW w:w="0" w:type="auto"/>
+            <w:vAlign w:val="center"/>
+            <w:hideMark/>
+          </w:tcPr>
+          <w:p>
+            <w:pPr>
+              <w:spacing w:after="0" w:line="240" w:lineRule="auto"/>
+              <w:rPr>
+                <w:rFonts w:ascii="Times New Roman" w:eastAsia="Times New Roman" w:hAnsi="Times New Roman" w:cs="Times New Roman"/>
+                <w:kern w:val="0"/>
+                <w:sz w:val="24"/>
+                <w:szCs w:val="24"/>
+                <w:lang w:eastAsia="en-IN"/>
+                <w14:ligatures w14:val="none"/>
+              </w:rPr>
+            </w:pPr>
+            <w:r>
+              <w:rPr>
+                <w:rFonts w:ascii="Times New Roman" w:eastAsia="Times New Roman" w:hAnsi="Times New Roman" w:cs="Times New Roman"/>
+                <w:kern w:val="0"/>
+                <w:sz w:val="24"/>
+                <w:szCs w:val="24"/>
+                <w:lang w:eastAsia="en-IN"/>
+                <w14:ligatures w14:val="none"/>
+              </w:rPr>
+              <w:t>5</w:t>
+            </w:r>
+          </w:p>
+        </w:tc>
+        <w:tc>
+          <w:tcPr>
+            <w:tcW w:w="0" w:type="auto"/>
+            <w:vAlign w:val="center"/>
+            <w:hideMark/>
+          </w:tcPr>
+          <w:p>
+            <w:pPr>
+              <w:spacing w:after="0" w:line="240" w:lineRule="auto"/>
+              <w:rPr>
+                <w:rFonts w:ascii="Times New Roman" w:eastAsia="Times New Roman" w:hAnsi="Times New Roman" w:cs="Times New Roman"/>
+                <w:kern w:val="0"/>
+                <w:sz w:val="24"/>
+                <w:szCs w:val="24"/>
+                <w:lang w:eastAsia="en-IN"/>
+                <w14:ligatures w14:val="none"/>
+              </w:rPr>
+            </w:pPr>
+            <w:r>
+              <w:rPr>
+                <w:rFonts w:ascii="Times New Roman" w:eastAsia="Times New Roman" w:hAnsi="Times New Roman" w:cs="Times New Roman"/>
+                <w:kern w:val="0"/>
+                <w:sz w:val="24"/>
+                <w:szCs w:val="24"/>
+                <w:lang w:eastAsia="en-IN"/>
+                <w14:ligatures w14:val="none"/>
+              </w:rPr>
+              <w:t>100</w:t>
+            </w:r>
+          </w:p>
+        </w:tc>
+        <w:tc>
+          <w:tcPr>
+            <w:tcW w:w="0" w:type="auto"/>
+            <w:vAlign w:val="center"/>
+            <w:hideMark/>
+          </w:tcPr>
+          <w:p>
+            <w:pPr>
+              <w:spacing w:after="0" w:line="240" w:lineRule="auto"/>
+              <w:rPr>
+                <w:rFonts w:ascii="Times New Roman" w:eastAsia="Times New Roman" w:hAnsi="Times New Roman" w:cs="Times New Roman"/>
+                <w:kern w:val="0"/>
+                <w:sz w:val="24"/>
+                <w:szCs w:val="24"/>
+                <w:lang w:eastAsia="en-IN"/>
+                <w14:ligatures w14:val="none"/>
+              </w:rPr>
+            </w:pPr>
+            <w:r>
+              <w:rPr>
+                <w:rFonts w:ascii="Times New Roman" w:eastAsia="Times New Roman" w:hAnsi="Times New Roman" w:cs="Times New Roman"/>
+                <w:kern w:val="0"/>
+                <w:sz w:val="24"/>
+                <w:szCs w:val="24"/>
+                <w:lang w:eastAsia="en-IN"/>
+                <w14:ligatures w14:val="none"/>
+              </w:rPr>
+              <w:t>5</w:t>
+            </w:r>
+          </w:p>
+        </w:tc>
+      </w:tr>
+    </w:tbl>
+    <w:p/>
+    <w:p>
+      <w:pPr>
+        <w:pStyle w:val="ListParagraph"/>
+        <w:numPr>
+          <w:ilvl w:val="0"/>
+          <w:numId w:val="5"/>
+        </w:numPr>
+      </w:pPr>
+      <w:r>
+        <w:t>LAG is a window function in SQL that allows you to access data from a previous row in the result set without the need for self-joins</w:t>
+      </w:r>
+      <w:r>
+        <w:t>.</w:t>
+      </w:r>
+    </w:p>
+    <w:p>
+      <w:pPr>
+        <w:pStyle w:val="ListParagraph"/>
+        <w:numPr>
+          <w:ilvl w:val="1"/>
+          <w:numId w:val="5"/>
+        </w:numPr>
+      </w:pPr>
+      <w:r>
+        <w:t xml:space="preserve">Its syntax is </w:t>
+      </w:r>
+      <w:proofErr w:type="gramStart"/>
+      <w:r>
+        <w:t>LAG(</w:t>
+      </w:r>
+      <w:proofErr w:type="gramEnd"/>
+      <w:r>
+        <w:t xml:space="preserve">expression, offset, </w:t>
+      </w:r>
+      <w:proofErr w:type="spellStart"/>
+      <w:r>
+        <w:t>default_value</w:t>
+      </w:r>
+      <w:proofErr w:type="spellEnd"/>
+      <w:r>
+        <w:t xml:space="preserve">) OVER (PARTITION BY </w:t>
+      </w:r>
+      <w:proofErr w:type="spellStart"/>
+      <w:r>
+        <w:t>partition_column</w:t>
+      </w:r>
+      <w:proofErr w:type="spellEnd"/>
+      <w:r>
+        <w:t xml:space="preserve"> ORDER BY </w:t>
+      </w:r>
+      <w:proofErr w:type="spellStart"/>
+      <w:r>
+        <w:t>order_column</w:t>
+      </w:r>
+      <w:proofErr w:type="spellEnd"/>
+      <w:r>
+        <w:t>)</w:t>
+      </w:r>
+      <w:r>
+        <w:t>.</w:t>
+      </w:r>
+    </w:p>
+    <w:p>
+      <w:pPr>
+        <w:pStyle w:val="ListParagraph"/>
+        <w:numPr>
+          <w:ilvl w:val="1"/>
+          <w:numId w:val="5"/>
+        </w:numPr>
+      </w:pPr>
+      <w:r>
+        <w:t xml:space="preserve">E.g. if amazon has 5 products and we want to compare the products </w:t>
+      </w:r>
+      <w:proofErr w:type="gramStart"/>
+      <w:r>
+        <w:t>revenue  according</w:t>
+      </w:r>
+      <w:proofErr w:type="gramEnd"/>
+      <w:r>
+        <w:t xml:space="preserve"> to the month. Then the LAG and DENSE_RANK is used.</w:t>
+      </w:r>
+    </w:p>
+    <w:p/>
+    <w:p/>
     <w:sectPr>
       <w:pgSz w:w="11906" w:h="16838"/>
       <w:pgMar w:top="1440" w:right="1440" w:bottom="1440" w:left="1440" w:header="708" w:footer="708" w:gutter="0"/>
@@ -1389,6 +3152,119 @@
     </w:lvl>
   </w:abstractNum>
   <w:abstractNum w:abstractNumId="5" w15:restartNumberingAfterBreak="0">
+    <w:nsid w:val="3CD44A04"/>
+    <w:multiLevelType w:val="hybridMultilevel"/>
+    <w:tmpl w:val="4AE82558"/>
+    <w:lvl w:ilvl="0" w:tplc="40090001">
+      <w:start w:val="1"/>
+      <w:numFmt w:val="bullet"/>
+      <w:lvlText w:val=""/>
+      <w:lvlJc w:val="left"/>
+      <w:pPr>
+        <w:ind w:left="720" w:hanging="360"/>
+      </w:pPr>
+      <w:rPr>
+        <w:rFonts w:ascii="Symbol" w:hAnsi="Symbol" w:hint="default"/>
+      </w:rPr>
+    </w:lvl>
+    <w:lvl w:ilvl="1" w:tplc="40090003">
+      <w:start w:val="1"/>
+      <w:numFmt w:val="bullet"/>
+      <w:lvlText w:val="o"/>
+      <w:lvlJc w:val="left"/>
+      <w:pPr>
+        <w:ind w:left="1440" w:hanging="360"/>
+      </w:pPr>
+      <w:rPr>
+        <w:rFonts w:ascii="Courier New" w:hAnsi="Courier New" w:cs="Courier New" w:hint="default"/>
+      </w:rPr>
+    </w:lvl>
+    <w:lvl w:ilvl="2" w:tplc="40090005" w:tentative="1">
+      <w:start w:val="1"/>
+      <w:numFmt w:val="bullet"/>
+      <w:lvlText w:val=""/>
+      <w:lvlJc w:val="left"/>
+      <w:pPr>
+        <w:ind w:left="2160" w:hanging="360"/>
+      </w:pPr>
+      <w:rPr>
+        <w:rFonts w:ascii="Wingdings" w:hAnsi="Wingdings" w:hint="default"/>
+      </w:rPr>
+    </w:lvl>
+    <w:lvl w:ilvl="3" w:tplc="40090001" w:tentative="1">
+      <w:start w:val="1"/>
+      <w:numFmt w:val="bullet"/>
+      <w:lvlText w:val=""/>
+      <w:lvlJc w:val="left"/>
+      <w:pPr>
+        <w:ind w:left="2880" w:hanging="360"/>
+      </w:pPr>
+      <w:rPr>
+        <w:rFonts w:ascii="Symbol" w:hAnsi="Symbol" w:hint="default"/>
+      </w:rPr>
+    </w:lvl>
+    <w:lvl w:ilvl="4" w:tplc="40090003" w:tentative="1">
+      <w:start w:val="1"/>
+      <w:numFmt w:val="bullet"/>
+      <w:lvlText w:val="o"/>
+      <w:lvlJc w:val="left"/>
+      <w:pPr>
+        <w:ind w:left="3600" w:hanging="360"/>
+      </w:pPr>
+      <w:rPr>
+        <w:rFonts w:ascii="Courier New" w:hAnsi="Courier New" w:cs="Courier New" w:hint="default"/>
+      </w:rPr>
+    </w:lvl>
+    <w:lvl w:ilvl="5" w:tplc="40090005" w:tentative="1">
+      <w:start w:val="1"/>
+      <w:numFmt w:val="bullet"/>
+      <w:lvlText w:val=""/>
+      <w:lvlJc w:val="left"/>
+      <w:pPr>
+        <w:ind w:left="4320" w:hanging="360"/>
+      </w:pPr>
+      <w:rPr>
+        <w:rFonts w:ascii="Wingdings" w:hAnsi="Wingdings" w:hint="default"/>
+      </w:rPr>
+    </w:lvl>
+    <w:lvl w:ilvl="6" w:tplc="40090001" w:tentative="1">
+      <w:start w:val="1"/>
+      <w:numFmt w:val="bullet"/>
+      <w:lvlText w:val=""/>
+      <w:lvlJc w:val="left"/>
+      <w:pPr>
+        <w:ind w:left="5040" w:hanging="360"/>
+      </w:pPr>
+      <w:rPr>
+        <w:rFonts w:ascii="Symbol" w:hAnsi="Symbol" w:hint="default"/>
+      </w:rPr>
+    </w:lvl>
+    <w:lvl w:ilvl="7" w:tplc="40090003" w:tentative="1">
+      <w:start w:val="1"/>
+      <w:numFmt w:val="bullet"/>
+      <w:lvlText w:val="o"/>
+      <w:lvlJc w:val="left"/>
+      <w:pPr>
+        <w:ind w:left="5760" w:hanging="360"/>
+      </w:pPr>
+      <w:rPr>
+        <w:rFonts w:ascii="Courier New" w:hAnsi="Courier New" w:cs="Courier New" w:hint="default"/>
+      </w:rPr>
+    </w:lvl>
+    <w:lvl w:ilvl="8" w:tplc="40090005" w:tentative="1">
+      <w:start w:val="1"/>
+      <w:numFmt w:val="bullet"/>
+      <w:lvlText w:val=""/>
+      <w:lvlJc w:val="left"/>
+      <w:pPr>
+        <w:ind w:left="6480" w:hanging="360"/>
+      </w:pPr>
+      <w:rPr>
+        <w:rFonts w:ascii="Wingdings" w:hAnsi="Wingdings" w:hint="default"/>
+      </w:rPr>
+    </w:lvl>
+  </w:abstractNum>
+  <w:abstractNum w:abstractNumId="6" w15:restartNumberingAfterBreak="0">
     <w:nsid w:val="4D4C2F1E"/>
     <w:multiLevelType w:val="hybridMultilevel"/>
     <w:tmpl w:val="9AC4F618"/>
@@ -1501,7 +3377,233 @@
       </w:rPr>
     </w:lvl>
   </w:abstractNum>
-  <w:abstractNum w:abstractNumId="6" w15:restartNumberingAfterBreak="0">
+  <w:abstractNum w:abstractNumId="7" w15:restartNumberingAfterBreak="0">
+    <w:nsid w:val="54423A9B"/>
+    <w:multiLevelType w:val="hybridMultilevel"/>
+    <w:tmpl w:val="0E52A48C"/>
+    <w:lvl w:ilvl="0" w:tplc="40090003">
+      <w:start w:val="1"/>
+      <w:numFmt w:val="bullet"/>
+      <w:lvlText w:val="o"/>
+      <w:lvlJc w:val="left"/>
+      <w:pPr>
+        <w:ind w:left="1440" w:hanging="360"/>
+      </w:pPr>
+      <w:rPr>
+        <w:rFonts w:ascii="Courier New" w:hAnsi="Courier New" w:cs="Courier New" w:hint="default"/>
+      </w:rPr>
+    </w:lvl>
+    <w:lvl w:ilvl="1" w:tplc="40090005">
+      <w:start w:val="1"/>
+      <w:numFmt w:val="bullet"/>
+      <w:lvlText w:val=""/>
+      <w:lvlJc w:val="left"/>
+      <w:pPr>
+        <w:ind w:left="2160" w:hanging="360"/>
+      </w:pPr>
+      <w:rPr>
+        <w:rFonts w:ascii="Wingdings" w:hAnsi="Wingdings" w:hint="default"/>
+      </w:rPr>
+    </w:lvl>
+    <w:lvl w:ilvl="2" w:tplc="40090005" w:tentative="1">
+      <w:start w:val="1"/>
+      <w:numFmt w:val="bullet"/>
+      <w:lvlText w:val=""/>
+      <w:lvlJc w:val="left"/>
+      <w:pPr>
+        <w:ind w:left="2880" w:hanging="360"/>
+      </w:pPr>
+      <w:rPr>
+        <w:rFonts w:ascii="Wingdings" w:hAnsi="Wingdings" w:hint="default"/>
+      </w:rPr>
+    </w:lvl>
+    <w:lvl w:ilvl="3" w:tplc="40090001" w:tentative="1">
+      <w:start w:val="1"/>
+      <w:numFmt w:val="bullet"/>
+      <w:lvlText w:val=""/>
+      <w:lvlJc w:val="left"/>
+      <w:pPr>
+        <w:ind w:left="3600" w:hanging="360"/>
+      </w:pPr>
+      <w:rPr>
+        <w:rFonts w:ascii="Symbol" w:hAnsi="Symbol" w:hint="default"/>
+      </w:rPr>
+    </w:lvl>
+    <w:lvl w:ilvl="4" w:tplc="40090003" w:tentative="1">
+      <w:start w:val="1"/>
+      <w:numFmt w:val="bullet"/>
+      <w:lvlText w:val="o"/>
+      <w:lvlJc w:val="left"/>
+      <w:pPr>
+        <w:ind w:left="4320" w:hanging="360"/>
+      </w:pPr>
+      <w:rPr>
+        <w:rFonts w:ascii="Courier New" w:hAnsi="Courier New" w:cs="Courier New" w:hint="default"/>
+      </w:rPr>
+    </w:lvl>
+    <w:lvl w:ilvl="5" w:tplc="40090005" w:tentative="1">
+      <w:start w:val="1"/>
+      <w:numFmt w:val="bullet"/>
+      <w:lvlText w:val=""/>
+      <w:lvlJc w:val="left"/>
+      <w:pPr>
+        <w:ind w:left="5040" w:hanging="360"/>
+      </w:pPr>
+      <w:rPr>
+        <w:rFonts w:ascii="Wingdings" w:hAnsi="Wingdings" w:hint="default"/>
+      </w:rPr>
+    </w:lvl>
+    <w:lvl w:ilvl="6" w:tplc="40090001" w:tentative="1">
+      <w:start w:val="1"/>
+      <w:numFmt w:val="bullet"/>
+      <w:lvlText w:val=""/>
+      <w:lvlJc w:val="left"/>
+      <w:pPr>
+        <w:ind w:left="5760" w:hanging="360"/>
+      </w:pPr>
+      <w:rPr>
+        <w:rFonts w:ascii="Symbol" w:hAnsi="Symbol" w:hint="default"/>
+      </w:rPr>
+    </w:lvl>
+    <w:lvl w:ilvl="7" w:tplc="40090003" w:tentative="1">
+      <w:start w:val="1"/>
+      <w:numFmt w:val="bullet"/>
+      <w:lvlText w:val="o"/>
+      <w:lvlJc w:val="left"/>
+      <w:pPr>
+        <w:ind w:left="6480" w:hanging="360"/>
+      </w:pPr>
+      <w:rPr>
+        <w:rFonts w:ascii="Courier New" w:hAnsi="Courier New" w:cs="Courier New" w:hint="default"/>
+      </w:rPr>
+    </w:lvl>
+    <w:lvl w:ilvl="8" w:tplc="40090005" w:tentative="1">
+      <w:start w:val="1"/>
+      <w:numFmt w:val="bullet"/>
+      <w:lvlText w:val=""/>
+      <w:lvlJc w:val="left"/>
+      <w:pPr>
+        <w:ind w:left="7200" w:hanging="360"/>
+      </w:pPr>
+      <w:rPr>
+        <w:rFonts w:ascii="Wingdings" w:hAnsi="Wingdings" w:hint="default"/>
+      </w:rPr>
+    </w:lvl>
+  </w:abstractNum>
+  <w:abstractNum w:abstractNumId="8" w15:restartNumberingAfterBreak="0">
+    <w:nsid w:val="70511B35"/>
+    <w:multiLevelType w:val="hybridMultilevel"/>
+    <w:tmpl w:val="CDA4B3A6"/>
+    <w:lvl w:ilvl="0" w:tplc="40090003">
+      <w:start w:val="1"/>
+      <w:numFmt w:val="bullet"/>
+      <w:lvlText w:val="o"/>
+      <w:lvlJc w:val="left"/>
+      <w:pPr>
+        <w:ind w:left="1440" w:hanging="360"/>
+      </w:pPr>
+      <w:rPr>
+        <w:rFonts w:ascii="Courier New" w:hAnsi="Courier New" w:cs="Courier New" w:hint="default"/>
+      </w:rPr>
+    </w:lvl>
+    <w:lvl w:ilvl="1" w:tplc="40090003" w:tentative="1">
+      <w:start w:val="1"/>
+      <w:numFmt w:val="bullet"/>
+      <w:lvlText w:val="o"/>
+      <w:lvlJc w:val="left"/>
+      <w:pPr>
+        <w:ind w:left="2160" w:hanging="360"/>
+      </w:pPr>
+      <w:rPr>
+        <w:rFonts w:ascii="Courier New" w:hAnsi="Courier New" w:cs="Courier New" w:hint="default"/>
+      </w:rPr>
+    </w:lvl>
+    <w:lvl w:ilvl="2" w:tplc="40090005" w:tentative="1">
+      <w:start w:val="1"/>
+      <w:numFmt w:val="bullet"/>
+      <w:lvlText w:val=""/>
+      <w:lvlJc w:val="left"/>
+      <w:pPr>
+        <w:ind w:left="2880" w:hanging="360"/>
+      </w:pPr>
+      <w:rPr>
+        <w:rFonts w:ascii="Wingdings" w:hAnsi="Wingdings" w:hint="default"/>
+      </w:rPr>
+    </w:lvl>
+    <w:lvl w:ilvl="3" w:tplc="40090001" w:tentative="1">
+      <w:start w:val="1"/>
+      <w:numFmt w:val="bullet"/>
+      <w:lvlText w:val=""/>
+      <w:lvlJc w:val="left"/>
+      <w:pPr>
+        <w:ind w:left="3600" w:hanging="360"/>
+      </w:pPr>
+      <w:rPr>
+        <w:rFonts w:ascii="Symbol" w:hAnsi="Symbol" w:hint="default"/>
+      </w:rPr>
+    </w:lvl>
+    <w:lvl w:ilvl="4" w:tplc="40090003" w:tentative="1">
+      <w:start w:val="1"/>
+      <w:numFmt w:val="bullet"/>
+      <w:lvlText w:val="o"/>
+      <w:lvlJc w:val="left"/>
+      <w:pPr>
+        <w:ind w:left="4320" w:hanging="360"/>
+      </w:pPr>
+      <w:rPr>
+        <w:rFonts w:ascii="Courier New" w:hAnsi="Courier New" w:cs="Courier New" w:hint="default"/>
+      </w:rPr>
+    </w:lvl>
+    <w:lvl w:ilvl="5" w:tplc="40090005" w:tentative="1">
+      <w:start w:val="1"/>
+      <w:numFmt w:val="bullet"/>
+      <w:lvlText w:val=""/>
+      <w:lvlJc w:val="left"/>
+      <w:pPr>
+        <w:ind w:left="5040" w:hanging="360"/>
+      </w:pPr>
+      <w:rPr>
+        <w:rFonts w:ascii="Wingdings" w:hAnsi="Wingdings" w:hint="default"/>
+      </w:rPr>
+    </w:lvl>
+    <w:lvl w:ilvl="6" w:tplc="40090001" w:tentative="1">
+      <w:start w:val="1"/>
+      <w:numFmt w:val="bullet"/>
+      <w:lvlText w:val=""/>
+      <w:lvlJc w:val="left"/>
+      <w:pPr>
+        <w:ind w:left="5760" w:hanging="360"/>
+      </w:pPr>
+      <w:rPr>
+        <w:rFonts w:ascii="Symbol" w:hAnsi="Symbol" w:hint="default"/>
+      </w:rPr>
+    </w:lvl>
+    <w:lvl w:ilvl="7" w:tplc="40090003" w:tentative="1">
+      <w:start w:val="1"/>
+      <w:numFmt w:val="bullet"/>
+      <w:lvlText w:val="o"/>
+      <w:lvlJc w:val="left"/>
+      <w:pPr>
+        <w:ind w:left="6480" w:hanging="360"/>
+      </w:pPr>
+      <w:rPr>
+        <w:rFonts w:ascii="Courier New" w:hAnsi="Courier New" w:cs="Courier New" w:hint="default"/>
+      </w:rPr>
+    </w:lvl>
+    <w:lvl w:ilvl="8" w:tplc="40090005" w:tentative="1">
+      <w:start w:val="1"/>
+      <w:numFmt w:val="bullet"/>
+      <w:lvlText w:val=""/>
+      <w:lvlJc w:val="left"/>
+      <w:pPr>
+        <w:ind w:left="7200" w:hanging="360"/>
+      </w:pPr>
+      <w:rPr>
+        <w:rFonts w:ascii="Wingdings" w:hAnsi="Wingdings" w:hint="default"/>
+      </w:rPr>
+    </w:lvl>
+  </w:abstractNum>
+  <w:abstractNum w:abstractNumId="9" w15:restartNumberingAfterBreak="0">
     <w:nsid w:val="77E02069"/>
     <w:multiLevelType w:val="hybridMultilevel"/>
     <w:tmpl w:val="D98ED6AA"/>
@@ -1615,13 +3717,13 @@
     </w:lvl>
   </w:abstractNum>
   <w:num w:numId="1" w16cid:durableId="960722164">
-    <w:abstractNumId w:val="5"/>
+    <w:abstractNumId w:val="6"/>
   </w:num>
   <w:num w:numId="2" w16cid:durableId="559098733">
     <w:abstractNumId w:val="3"/>
   </w:num>
   <w:num w:numId="3" w16cid:durableId="1053846774">
-    <w:abstractNumId w:val="6"/>
+    <w:abstractNumId w:val="9"/>
   </w:num>
   <w:num w:numId="4" w16cid:durableId="712847145">
     <w:abstractNumId w:val="0"/>
@@ -1634,6 +3736,15 @@
   </w:num>
   <w:num w:numId="7" w16cid:durableId="1973172808">
     <w:abstractNumId w:val="2"/>
+  </w:num>
+  <w:num w:numId="8" w16cid:durableId="2027439110">
+    <w:abstractNumId w:val="7"/>
+  </w:num>
+  <w:num w:numId="9" w16cid:durableId="913196526">
+    <w:abstractNumId w:val="8"/>
+  </w:num>
+  <w:num w:numId="10" w16cid:durableId="1635720938">
+    <w:abstractNumId w:val="5"/>
   </w:num>
 </w:numbering>
 </file>

</xml_diff>

<commit_message>
SQL FILE DAY 3 has been updated !
</commit_message>
<xml_diff>
--- a/SQL-MTHREE.docx
+++ b/SQL-MTHREE.docx
@@ -766,7 +766,7 @@
           <w:noProof/>
         </w:rPr>
         <w:drawing>
-          <wp:inline distT="0" distB="0" distL="0" distR="0" wp14:anchorId="3BCE1095" wp14:editId="482E1B00">
+          <wp:inline distT="0" distB="0" distL="0" distR="0" wp14:anchorId="3BCE1095" wp14:editId="14FF1335">
             <wp:extent cx="6319644" cy="2172335"/>
             <wp:effectExtent l="0" t="0" r="5080" b="0"/>
             <wp:docPr id="222435439" name="Picture 1"/>
@@ -2574,6 +2574,3597 @@
     </w:p>
     <w:p/>
     <w:p/>
+    <w:p/>
+    <w:p/>
+    <w:p/>
+    <w:p/>
+    <w:p/>
+    <w:p/>
+    <w:p/>
+    <w:p>
+      <w:pPr>
+        <w:jc w:val="right"/>
+        <w:rPr>
+          <w:sz w:val="32"/>
+          <w:szCs w:val="32"/>
+        </w:rPr>
+      </w:pPr>
+      <w:r>
+        <w:rPr>
+          <w:b/>
+          <w:bCs/>
+          <w:sz w:val="40"/>
+          <w:szCs w:val="40"/>
+        </w:rPr>
+        <w:lastRenderedPageBreak/>
+        <w:t>C-406</w:t>
+      </w:r>
+      <w:r>
+        <w:rPr>
+          <w:b/>
+          <w:bCs/>
+          <w:sz w:val="40"/>
+          <w:szCs w:val="40"/>
+        </w:rPr>
+        <w:t xml:space="preserve">                                    </w:t>
+      </w:r>
+      <w:r>
+        <w:rPr>
+          <w:sz w:val="32"/>
+          <w:szCs w:val="32"/>
+        </w:rPr>
+        <w:t>DAY-</w:t>
+      </w:r>
+      <w:r>
+        <w:rPr>
+          <w:sz w:val="32"/>
+          <w:szCs w:val="32"/>
+        </w:rPr>
+        <w:t>3</w:t>
+      </w:r>
+    </w:p>
+    <w:p>
+      <w:pPr>
+        <w:jc w:val="center"/>
+        <w:rPr>
+          <w:b/>
+          <w:bCs/>
+          <w:sz w:val="40"/>
+          <w:szCs w:val="40"/>
+        </w:rPr>
+      </w:pPr>
+      <w:r>
+        <w:rPr>
+          <w:b/>
+          <w:bCs/>
+          <w:sz w:val="40"/>
+          <w:szCs w:val="40"/>
+        </w:rPr>
+        <w:t>Foundations of SRE -RDBMS and SQL</w:t>
+      </w:r>
+    </w:p>
+    <w:p>
+      <w:pPr>
+        <w:pStyle w:val="ListParagraph"/>
+        <w:jc w:val="both"/>
+        <w:rPr>
+          <w:sz w:val="28"/>
+          <w:szCs w:val="28"/>
+        </w:rPr>
+      </w:pPr>
+      <w:r>
+        <w:rPr>
+          <w:b/>
+          <w:bCs/>
+          <w:sz w:val="28"/>
+          <w:szCs w:val="28"/>
+        </w:rPr>
+        <w:t>Priyansh Kakani</w:t>
+      </w:r>
+      <w:r>
+        <w:rPr>
+          <w:sz w:val="28"/>
+          <w:szCs w:val="28"/>
+        </w:rPr>
+        <w:tab/>
+      </w:r>
+      <w:r>
+        <w:rPr>
+          <w:sz w:val="28"/>
+          <w:szCs w:val="28"/>
+        </w:rPr>
+        <w:tab/>
+      </w:r>
+      <w:r>
+        <w:rPr>
+          <w:sz w:val="28"/>
+          <w:szCs w:val="28"/>
+        </w:rPr>
+        <w:tab/>
+      </w:r>
+      <w:r>
+        <w:rPr>
+          <w:sz w:val="28"/>
+          <w:szCs w:val="28"/>
+        </w:rPr>
+        <w:tab/>
+      </w:r>
+      <w:r>
+        <w:rPr>
+          <w:sz w:val="28"/>
+          <w:szCs w:val="28"/>
+        </w:rPr>
+        <w:tab/>
+      </w:r>
+      <w:r>
+        <w:rPr>
+          <w:sz w:val="28"/>
+          <w:szCs w:val="28"/>
+        </w:rPr>
+        <w:tab/>
+      </w:r>
+      <w:r>
+        <w:rPr>
+          <w:sz w:val="28"/>
+          <w:szCs w:val="28"/>
+        </w:rPr>
+        <w:tab/>
+        <w:t>12-02-2025</w:t>
+      </w:r>
+    </w:p>
+    <w:p>
+      <w:pPr>
+        <w:pStyle w:val="ListParagraph"/>
+        <w:jc w:val="both"/>
+        <w:rPr>
+          <w:sz w:val="28"/>
+          <w:szCs w:val="28"/>
+        </w:rPr>
+      </w:pPr>
+    </w:p>
+    <w:p>
+      <w:pPr>
+        <w:pStyle w:val="ListParagraph"/>
+        <w:numPr>
+          <w:ilvl w:val="0"/>
+          <w:numId w:val="5"/>
+        </w:numPr>
+      </w:pPr>
+      <w:r>
+        <w:t>t</w:t>
+      </w:r>
+      <w:r>
+        <w:t>oday we have learned about the primary keys and foreign keys how they react</w:t>
+      </w:r>
+    </w:p>
+    <w:p>
+      <w:pPr>
+        <w:pStyle w:val="ListParagraph"/>
+        <w:numPr>
+          <w:ilvl w:val="0"/>
+          <w:numId w:val="5"/>
+        </w:numPr>
+      </w:pPr>
+      <w:r>
+        <w:t>Declarations of primary key are:</w:t>
+      </w:r>
+    </w:p>
+    <w:p>
+      <w:pPr>
+        <w:pStyle w:val="ListParagraph"/>
+        <w:numPr>
+          <w:ilvl w:val="0"/>
+          <w:numId w:val="12"/>
+        </w:numPr>
+      </w:pPr>
+      <w:r>
+        <w:t>ID INT PRIMARY KEY</w:t>
+      </w:r>
+    </w:p>
+    <w:p>
+      <w:pPr>
+        <w:pStyle w:val="ListParagraph"/>
+        <w:numPr>
+          <w:ilvl w:val="0"/>
+          <w:numId w:val="12"/>
+        </w:numPr>
+      </w:pPr>
+      <w:r>
+        <w:t>ID INT, PRIMARY KEY(ID)</w:t>
+      </w:r>
+    </w:p>
+    <w:p>
+      <w:pPr>
+        <w:pStyle w:val="ListParagraph"/>
+        <w:numPr>
+          <w:ilvl w:val="0"/>
+          <w:numId w:val="13"/>
+        </w:numPr>
+      </w:pPr>
+      <w:r>
+        <w:t>Declarations of foreign key are:</w:t>
+      </w:r>
+    </w:p>
+    <w:p>
+      <w:pPr>
+        <w:pStyle w:val="ListParagraph"/>
+        <w:numPr>
+          <w:ilvl w:val="1"/>
+          <w:numId w:val="13"/>
+        </w:numPr>
+      </w:pPr>
+      <w:r>
+        <w:t xml:space="preserve">CREATE TABLE </w:t>
+      </w:r>
+      <w:proofErr w:type="spellStart"/>
+      <w:r>
+        <w:t>table_name</w:t>
+      </w:r>
+      <w:proofErr w:type="spellEnd"/>
+      <w:r>
+        <w:t xml:space="preserve"> (</w:t>
+      </w:r>
+    </w:p>
+    <w:p>
+      <w:pPr>
+        <w:pStyle w:val="ListParagraph"/>
+        <w:ind w:left="1440"/>
+      </w:pPr>
+      <w:proofErr w:type="spellStart"/>
+      <w:r>
+        <w:t>column_name</w:t>
+      </w:r>
+      <w:proofErr w:type="spellEnd"/>
+      <w:r>
+        <w:t xml:space="preserve"> datatype,</w:t>
+      </w:r>
+    </w:p>
+    <w:p>
+      <w:pPr>
+        <w:pStyle w:val="ListParagraph"/>
+        <w:ind w:left="1440"/>
+      </w:pPr>
+      <w:proofErr w:type="spellStart"/>
+      <w:r>
+        <w:t>column_name</w:t>
+      </w:r>
+      <w:proofErr w:type="spellEnd"/>
+      <w:r>
+        <w:t xml:space="preserve"> datatype,</w:t>
+      </w:r>
+    </w:p>
+    <w:p>
+      <w:pPr>
+        <w:pStyle w:val="ListParagraph"/>
+        <w:ind w:left="1440"/>
+      </w:pPr>
+      <w:r>
+        <w:t xml:space="preserve">...CONSTRAINT </w:t>
+      </w:r>
+      <w:proofErr w:type="spellStart"/>
+      <w:r>
+        <w:t>fk_name</w:t>
+      </w:r>
+      <w:proofErr w:type="spellEnd"/>
+      <w:r>
+        <w:t xml:space="preserve"> </w:t>
+      </w:r>
+    </w:p>
+    <w:p>
+      <w:pPr>
+        <w:pStyle w:val="ListParagraph"/>
+        <w:ind w:left="1440"/>
+      </w:pPr>
+      <w:r>
+        <w:t>FOREIGN KEY (</w:t>
+      </w:r>
+      <w:proofErr w:type="spellStart"/>
+      <w:r>
+        <w:t>column_name</w:t>
+      </w:r>
+      <w:proofErr w:type="spellEnd"/>
+      <w:r>
+        <w:t xml:space="preserve">) REFERENCES </w:t>
+      </w:r>
+    </w:p>
+    <w:p>
+      <w:pPr>
+        <w:pStyle w:val="ListParagraph"/>
+        <w:ind w:left="1440"/>
+      </w:pPr>
+      <w:proofErr w:type="spellStart"/>
+      <w:r>
+        <w:t>other_table</w:t>
+      </w:r>
+      <w:proofErr w:type="spellEnd"/>
+      <w:r>
+        <w:t xml:space="preserve"> (</w:t>
+      </w:r>
+      <w:proofErr w:type="spellStart"/>
+      <w:r>
+        <w:t>primary_key_column</w:t>
+      </w:r>
+      <w:proofErr w:type="spellEnd"/>
+      <w:r>
+        <w:t>));</w:t>
+      </w:r>
+    </w:p>
+    <w:p>
+      <w:pPr>
+        <w:pStyle w:val="ListParagraph"/>
+        <w:numPr>
+          <w:ilvl w:val="1"/>
+          <w:numId w:val="13"/>
+        </w:numPr>
+      </w:pPr>
+      <w:r>
+        <w:t xml:space="preserve">If we insert a data in table 2 which has </w:t>
+      </w:r>
+      <w:proofErr w:type="gramStart"/>
+      <w:r>
+        <w:t>contain</w:t>
+      </w:r>
+      <w:proofErr w:type="gramEnd"/>
+      <w:r>
+        <w:t xml:space="preserve"> the foreign key as the primary key from the table 1 if the value of foreign key doesn’t matches in the table 1 then it will throw an error.</w:t>
+      </w:r>
+    </w:p>
+    <w:p>
+      <w:pPr>
+        <w:pStyle w:val="ListParagraph"/>
+        <w:numPr>
+          <w:ilvl w:val="0"/>
+          <w:numId w:val="14"/>
+        </w:numPr>
+      </w:pPr>
+      <w:r>
+        <w:t xml:space="preserve">For e.g. I have courses table </w:t>
+      </w:r>
+      <w:proofErr w:type="spellStart"/>
+      <w:r>
+        <w:t>courseID</w:t>
+      </w:r>
+      <w:proofErr w:type="spellEnd"/>
+      <w:r>
+        <w:t xml:space="preserve"> as primary key and students table has </w:t>
+      </w:r>
+      <w:proofErr w:type="spellStart"/>
+      <w:r>
+        <w:t>studentID</w:t>
+      </w:r>
+      <w:proofErr w:type="spellEnd"/>
+      <w:r>
+        <w:t xml:space="preserve"> has primary key and table </w:t>
+      </w:r>
+      <w:proofErr w:type="spellStart"/>
+      <w:r>
+        <w:t>enrollment</w:t>
+      </w:r>
+      <w:proofErr w:type="spellEnd"/>
+      <w:r>
+        <w:t xml:space="preserve"> which has </w:t>
+      </w:r>
+      <w:proofErr w:type="spellStart"/>
+      <w:r>
+        <w:t>EnrollmentID</w:t>
+      </w:r>
+      <w:proofErr w:type="spellEnd"/>
+      <w:r>
+        <w:t xml:space="preserve"> and has foreign key as </w:t>
+      </w:r>
+      <w:proofErr w:type="spellStart"/>
+      <w:r>
+        <w:t>courseID</w:t>
+      </w:r>
+      <w:proofErr w:type="spellEnd"/>
+      <w:r>
+        <w:t xml:space="preserve"> and </w:t>
+      </w:r>
+      <w:proofErr w:type="spellStart"/>
+      <w:r>
+        <w:t>EnrollmentID</w:t>
+      </w:r>
+      <w:proofErr w:type="spellEnd"/>
+      <w:r>
+        <w:t xml:space="preserve"> so if we push a result into </w:t>
+      </w:r>
+      <w:proofErr w:type="spellStart"/>
+      <w:r>
+        <w:t>enrollment</w:t>
+      </w:r>
+      <w:proofErr w:type="spellEnd"/>
+      <w:r>
+        <w:t xml:space="preserve"> table with invalid </w:t>
+      </w:r>
+      <w:proofErr w:type="spellStart"/>
+      <w:r>
+        <w:t>courseID</w:t>
+      </w:r>
+      <w:proofErr w:type="spellEnd"/>
+      <w:r>
+        <w:t xml:space="preserve"> not present in the courses table so it will throw an error.</w:t>
+      </w:r>
+    </w:p>
+    <w:p>
+      <w:pPr>
+        <w:pStyle w:val="ListParagraph"/>
+        <w:numPr>
+          <w:ilvl w:val="0"/>
+          <w:numId w:val="11"/>
+        </w:numPr>
+      </w:pPr>
+      <w:r>
+        <w:t xml:space="preserve">The main work of the foreign key is to remove the data duplication and also it does </w:t>
+      </w:r>
+      <w:proofErr w:type="gramStart"/>
+      <w:r>
+        <w:t>referencing</w:t>
+      </w:r>
+      <w:proofErr w:type="gramEnd"/>
+      <w:r>
+        <w:t xml:space="preserve"> the other table as the cherry on the top.</w:t>
+      </w:r>
+    </w:p>
+    <w:p>
+      <w:pPr>
+        <w:pStyle w:val="ListParagraph"/>
+        <w:numPr>
+          <w:ilvl w:val="0"/>
+          <w:numId w:val="11"/>
+        </w:numPr>
+      </w:pPr>
+      <w:r>
+        <w:t>An Entity may be an object with a physical existence – a particular person, car, house, or employee – or it may be an object with a conceptual existence – a company, a job, or a university course.</w:t>
+      </w:r>
+    </w:p>
+    <w:p>
+      <w:pPr>
+        <w:pStyle w:val="ListParagraph"/>
+      </w:pPr>
+    </w:p>
+    <w:p>
+      <w:pPr>
+        <w:pStyle w:val="ListParagraph"/>
+        <w:numPr>
+          <w:ilvl w:val="0"/>
+          <w:numId w:val="11"/>
+        </w:numPr>
+      </w:pPr>
+      <w:r>
+        <w:t xml:space="preserve">ATTRIBUTES </w:t>
+      </w:r>
+      <w:r>
+        <w:t>are the properties that define the entity type</w:t>
+      </w:r>
+      <w:r>
+        <w:t xml:space="preserve"> and its types</w:t>
+      </w:r>
+    </w:p>
+    <w:p>
+      <w:pPr>
+        <w:pStyle w:val="ListParagraph"/>
+        <w:numPr>
+          <w:ilvl w:val="1"/>
+          <w:numId w:val="11"/>
+        </w:numPr>
+      </w:pPr>
+      <w:r>
+        <w:t>This is a key attribute also can be said as primary key representation.</w:t>
+      </w:r>
+    </w:p>
+    <w:p>
+      <w:pPr>
+        <w:pStyle w:val="ListParagraph"/>
+        <w:ind w:left="1440"/>
+      </w:pPr>
+      <w:r>
+        <w:drawing>
+          <wp:inline distT="0" distB="0" distL="0" distR="0" wp14:anchorId="4C803986" wp14:editId="6E2BAFCE">
+            <wp:extent cx="1328057" cy="913039"/>
+            <wp:effectExtent l="0" t="0" r="5715" b="1905"/>
+            <wp:docPr id="1910551026" name="Picture 1"/>
+            <wp:cNvGraphicFramePr>
+              <a:graphicFrameLocks xmlns:a="http://schemas.openxmlformats.org/drawingml/2006/main" noChangeAspect="1"/>
+            </wp:cNvGraphicFramePr>
+            <a:graphic xmlns:a="http://schemas.openxmlformats.org/drawingml/2006/main">
+              <a:graphicData uri="http://schemas.openxmlformats.org/drawingml/2006/picture">
+                <pic:pic xmlns:pic="http://schemas.openxmlformats.org/drawingml/2006/picture">
+                  <pic:nvPicPr>
+                    <pic:cNvPr id="1910551026" name=""/>
+                    <pic:cNvPicPr/>
+                  </pic:nvPicPr>
+                  <pic:blipFill>
+                    <a:blip r:embed="rId6"/>
+                    <a:stretch>
+                      <a:fillRect/>
+                    </a:stretch>
+                  </pic:blipFill>
+                  <pic:spPr>
+                    <a:xfrm>
+                      <a:off x="0" y="0"/>
+                      <a:ext cx="1332385" cy="916015"/>
+                    </a:xfrm>
+                    <a:prstGeom prst="rect">
+                      <a:avLst/>
+                    </a:prstGeom>
+                  </pic:spPr>
+                </pic:pic>
+              </a:graphicData>
+            </a:graphic>
+          </wp:inline>
+        </w:drawing>
+      </w:r>
+    </w:p>
+    <w:p>
+      <w:pPr>
+        <w:pStyle w:val="ListParagraph"/>
+        <w:ind w:left="1440"/>
+      </w:pPr>
+    </w:p>
+    <w:p>
+      <w:pPr>
+        <w:pStyle w:val="ListParagraph"/>
+        <w:numPr>
+          <w:ilvl w:val="1"/>
+          <w:numId w:val="11"/>
+        </w:numPr>
+      </w:pPr>
+      <w:r>
+        <w:t xml:space="preserve">Composite attribute that </w:t>
+      </w:r>
+      <w:proofErr w:type="gramStart"/>
+      <w:r>
+        <w:t>consist</w:t>
+      </w:r>
+      <w:proofErr w:type="gramEnd"/>
+      <w:r>
+        <w:t xml:space="preserve"> of multiple attribute</w:t>
+      </w:r>
+    </w:p>
+    <w:p>
+      <w:pPr>
+        <w:pStyle w:val="ListParagraph"/>
+        <w:ind w:left="1440"/>
+      </w:pPr>
+      <w:r>
+        <w:drawing>
+          <wp:inline distT="0" distB="0" distL="0" distR="0" wp14:anchorId="1D0461C8" wp14:editId="4C27F785">
+            <wp:extent cx="2868386" cy="1032187"/>
+            <wp:effectExtent l="0" t="0" r="8255" b="0"/>
+            <wp:docPr id="1183290454" name="Picture 1"/>
+            <wp:cNvGraphicFramePr>
+              <a:graphicFrameLocks xmlns:a="http://schemas.openxmlformats.org/drawingml/2006/main" noChangeAspect="1"/>
+            </wp:cNvGraphicFramePr>
+            <a:graphic xmlns:a="http://schemas.openxmlformats.org/drawingml/2006/main">
+              <a:graphicData uri="http://schemas.openxmlformats.org/drawingml/2006/picture">
+                <pic:pic xmlns:pic="http://schemas.openxmlformats.org/drawingml/2006/picture">
+                  <pic:nvPicPr>
+                    <pic:cNvPr id="1183290454" name=""/>
+                    <pic:cNvPicPr/>
+                  </pic:nvPicPr>
+                  <pic:blipFill>
+                    <a:blip r:embed="rId7"/>
+                    <a:stretch>
+                      <a:fillRect/>
+                    </a:stretch>
+                  </pic:blipFill>
+                  <pic:spPr>
+                    <a:xfrm>
+                      <a:off x="0" y="0"/>
+                      <a:ext cx="2881387" cy="1036865"/>
+                    </a:xfrm>
+                    <a:prstGeom prst="rect">
+                      <a:avLst/>
+                    </a:prstGeom>
+                  </pic:spPr>
+                </pic:pic>
+              </a:graphicData>
+            </a:graphic>
+          </wp:inline>
+        </w:drawing>
+      </w:r>
+    </w:p>
+    <w:p>
+      <w:pPr>
+        <w:pStyle w:val="ListParagraph"/>
+        <w:ind w:left="1440"/>
+      </w:pPr>
+    </w:p>
+    <w:p>
+      <w:pPr>
+        <w:pStyle w:val="ListParagraph"/>
+        <w:numPr>
+          <w:ilvl w:val="1"/>
+          <w:numId w:val="11"/>
+        </w:numPr>
+      </w:pPr>
+      <w:r>
+        <w:lastRenderedPageBreak/>
+        <w:t>Multivalued attribute that contains multiple values as a person can have 2 phone numbers</w:t>
+      </w:r>
+    </w:p>
+    <w:p>
+      <w:pPr>
+        <w:pStyle w:val="ListParagraph"/>
+        <w:ind w:left="1440"/>
+      </w:pPr>
+      <w:r>
+        <w:drawing>
+          <wp:inline distT="0" distB="0" distL="0" distR="0" wp14:anchorId="344F7632" wp14:editId="67761D93">
+            <wp:extent cx="1121229" cy="727880"/>
+            <wp:effectExtent l="0" t="0" r="3175" b="0"/>
+            <wp:docPr id="2058292362" name="Picture 1"/>
+            <wp:cNvGraphicFramePr>
+              <a:graphicFrameLocks xmlns:a="http://schemas.openxmlformats.org/drawingml/2006/main" noChangeAspect="1"/>
+            </wp:cNvGraphicFramePr>
+            <a:graphic xmlns:a="http://schemas.openxmlformats.org/drawingml/2006/main">
+              <a:graphicData uri="http://schemas.openxmlformats.org/drawingml/2006/picture">
+                <pic:pic xmlns:pic="http://schemas.openxmlformats.org/drawingml/2006/picture">
+                  <pic:nvPicPr>
+                    <pic:cNvPr id="2058292362" name=""/>
+                    <pic:cNvPicPr/>
+                  </pic:nvPicPr>
+                  <pic:blipFill>
+                    <a:blip r:embed="rId8"/>
+                    <a:stretch>
+                      <a:fillRect/>
+                    </a:stretch>
+                  </pic:blipFill>
+                  <pic:spPr>
+                    <a:xfrm>
+                      <a:off x="0" y="0"/>
+                      <a:ext cx="1131716" cy="734688"/>
+                    </a:xfrm>
+                    <a:prstGeom prst="rect">
+                      <a:avLst/>
+                    </a:prstGeom>
+                  </pic:spPr>
+                </pic:pic>
+              </a:graphicData>
+            </a:graphic>
+          </wp:inline>
+        </w:drawing>
+      </w:r>
+    </w:p>
+    <w:p>
+      <w:pPr>
+        <w:pStyle w:val="ListParagraph"/>
+        <w:ind w:left="1440"/>
+      </w:pPr>
+    </w:p>
+    <w:p>
+      <w:pPr>
+        <w:pStyle w:val="ListParagraph"/>
+        <w:numPr>
+          <w:ilvl w:val="1"/>
+          <w:numId w:val="11"/>
+        </w:numPr>
+      </w:pPr>
+      <w:r>
+        <w:t>An attribute that can be derived from other attributes of the entity type is known as a derived attribute</w:t>
+      </w:r>
+    </w:p>
+    <w:p>
+      <w:pPr>
+        <w:pStyle w:val="ListParagraph"/>
+        <w:ind w:left="1440"/>
+      </w:pPr>
+      <w:r>
+        <w:drawing>
+          <wp:inline distT="0" distB="0" distL="0" distR="0" wp14:anchorId="39598032" wp14:editId="3997D84E">
+            <wp:extent cx="1155475" cy="729343"/>
+            <wp:effectExtent l="0" t="0" r="6985" b="0"/>
+            <wp:docPr id="846464543" name="Picture 1"/>
+            <wp:cNvGraphicFramePr>
+              <a:graphicFrameLocks xmlns:a="http://schemas.openxmlformats.org/drawingml/2006/main" noChangeAspect="1"/>
+            </wp:cNvGraphicFramePr>
+            <a:graphic xmlns:a="http://schemas.openxmlformats.org/drawingml/2006/main">
+              <a:graphicData uri="http://schemas.openxmlformats.org/drawingml/2006/picture">
+                <pic:pic xmlns:pic="http://schemas.openxmlformats.org/drawingml/2006/picture">
+                  <pic:nvPicPr>
+                    <pic:cNvPr id="846464543" name=""/>
+                    <pic:cNvPicPr/>
+                  </pic:nvPicPr>
+                  <pic:blipFill>
+                    <a:blip r:embed="rId9"/>
+                    <a:stretch>
+                      <a:fillRect/>
+                    </a:stretch>
+                  </pic:blipFill>
+                  <pic:spPr>
+                    <a:xfrm>
+                      <a:off x="0" y="0"/>
+                      <a:ext cx="1163028" cy="734110"/>
+                    </a:xfrm>
+                    <a:prstGeom prst="rect">
+                      <a:avLst/>
+                    </a:prstGeom>
+                  </pic:spPr>
+                </pic:pic>
+              </a:graphicData>
+            </a:graphic>
+          </wp:inline>
+        </w:drawing>
+      </w:r>
+    </w:p>
+    <w:p>
+      <w:pPr>
+        <w:pStyle w:val="ListParagraph"/>
+        <w:ind w:left="1440"/>
+      </w:pPr>
+    </w:p>
+    <w:p>
+      <w:pPr>
+        <w:pStyle w:val="ListParagraph"/>
+        <w:ind w:left="1440"/>
+      </w:pPr>
+    </w:p>
+    <w:p>
+      <w:pPr>
+        <w:pStyle w:val="ListParagraph"/>
+        <w:numPr>
+          <w:ilvl w:val="0"/>
+          <w:numId w:val="11"/>
+        </w:numPr>
+      </w:pPr>
+      <w:r>
+        <w:t xml:space="preserve">An </w:t>
+      </w:r>
+      <w:r>
+        <w:rPr>
+          <w:b/>
+          <w:bCs/>
+        </w:rPr>
+        <w:t>Entity-Relationship (ER) Model</w:t>
+      </w:r>
+      <w:r>
+        <w:t xml:space="preserve"> is a conceptual framework used to design and represent the structure of a database. It defines entities (objects) and the relationships between them, using diagrams with symbols like rectangles for entities and diamonds for relationships.</w:t>
+      </w:r>
+    </w:p>
+    <w:p>
+      <w:pPr>
+        <w:pStyle w:val="ListParagraph"/>
+      </w:pPr>
+    </w:p>
+    <w:p>
+      <w:pPr>
+        <w:pStyle w:val="ListParagraph"/>
+        <w:numPr>
+          <w:ilvl w:val="1"/>
+          <w:numId w:val="11"/>
+        </w:numPr>
+      </w:pPr>
+      <w:r>
+        <w:t xml:space="preserve">1:1 mapping as only one male can marry one </w:t>
+      </w:r>
+      <w:proofErr w:type="gramStart"/>
+      <w:r>
+        <w:t>women</w:t>
+      </w:r>
+      <w:proofErr w:type="gramEnd"/>
+      <w:r>
+        <w:t xml:space="preserve"> only and vice versa.</w:t>
+      </w:r>
+    </w:p>
+    <w:p>
+      <w:pPr>
+        <w:pStyle w:val="ListParagraph"/>
+        <w:ind w:left="1440"/>
+      </w:pPr>
+      <w:r>
+        <w:drawing>
+          <wp:inline distT="0" distB="0" distL="0" distR="0" wp14:anchorId="1151EF85" wp14:editId="0F5E8A3A">
+            <wp:extent cx="2512871" cy="1137557"/>
+            <wp:effectExtent l="0" t="0" r="1905" b="5715"/>
+            <wp:docPr id="1698609066" name="Picture 1"/>
+            <wp:cNvGraphicFramePr>
+              <a:graphicFrameLocks xmlns:a="http://schemas.openxmlformats.org/drawingml/2006/main" noChangeAspect="1"/>
+            </wp:cNvGraphicFramePr>
+            <a:graphic xmlns:a="http://schemas.openxmlformats.org/drawingml/2006/main">
+              <a:graphicData uri="http://schemas.openxmlformats.org/drawingml/2006/picture">
+                <pic:pic xmlns:pic="http://schemas.openxmlformats.org/drawingml/2006/picture">
+                  <pic:nvPicPr>
+                    <pic:cNvPr id="1698609066" name=""/>
+                    <pic:cNvPicPr/>
+                  </pic:nvPicPr>
+                  <pic:blipFill>
+                    <a:blip r:embed="rId10"/>
+                    <a:stretch>
+                      <a:fillRect/>
+                    </a:stretch>
+                  </pic:blipFill>
+                  <pic:spPr>
+                    <a:xfrm>
+                      <a:off x="0" y="0"/>
+                      <a:ext cx="2528861" cy="1144796"/>
+                    </a:xfrm>
+                    <a:prstGeom prst="rect">
+                      <a:avLst/>
+                    </a:prstGeom>
+                  </pic:spPr>
+                </pic:pic>
+              </a:graphicData>
+            </a:graphic>
+          </wp:inline>
+        </w:drawing>
+      </w:r>
+    </w:p>
+    <w:p>
+      <w:pPr>
+        <w:pStyle w:val="ListParagraph"/>
+        <w:ind w:left="1440"/>
+      </w:pPr>
+    </w:p>
+    <w:p>
+      <w:pPr>
+        <w:pStyle w:val="ListParagraph"/>
+        <w:numPr>
+          <w:ilvl w:val="1"/>
+          <w:numId w:val="11"/>
+        </w:numPr>
+      </w:pPr>
+      <w:r>
+        <w:t xml:space="preserve">N:1 mapping as n entities can be mapped with single entity e.g. n number of students can take </w:t>
+      </w:r>
+      <w:proofErr w:type="spellStart"/>
+      <w:proofErr w:type="gramStart"/>
+      <w:r>
+        <w:t>a</w:t>
+      </w:r>
+      <w:proofErr w:type="spellEnd"/>
+      <w:proofErr w:type="gramEnd"/>
+      <w:r>
+        <w:t xml:space="preserve"> elective course but a multiple elective can’t be taken by a same student.</w:t>
+      </w:r>
+    </w:p>
+    <w:p>
+      <w:pPr>
+        <w:pStyle w:val="ListParagraph"/>
+        <w:ind w:left="1440"/>
+      </w:pPr>
+      <w:r>
+        <w:drawing>
+          <wp:inline distT="0" distB="0" distL="0" distR="0" wp14:anchorId="38E97C6E" wp14:editId="70576BFD">
+            <wp:extent cx="2846614" cy="1600556"/>
+            <wp:effectExtent l="0" t="0" r="0" b="0"/>
+            <wp:docPr id="1195527035" name="Picture 1"/>
+            <wp:cNvGraphicFramePr>
+              <a:graphicFrameLocks xmlns:a="http://schemas.openxmlformats.org/drawingml/2006/main" noChangeAspect="1"/>
+            </wp:cNvGraphicFramePr>
+            <a:graphic xmlns:a="http://schemas.openxmlformats.org/drawingml/2006/main">
+              <a:graphicData uri="http://schemas.openxmlformats.org/drawingml/2006/picture">
+                <pic:pic xmlns:pic="http://schemas.openxmlformats.org/drawingml/2006/picture">
+                  <pic:nvPicPr>
+                    <pic:cNvPr id="1195527035" name=""/>
+                    <pic:cNvPicPr/>
+                  </pic:nvPicPr>
+                  <pic:blipFill>
+                    <a:blip r:embed="rId11"/>
+                    <a:stretch>
+                      <a:fillRect/>
+                    </a:stretch>
+                  </pic:blipFill>
+                  <pic:spPr>
+                    <a:xfrm>
+                      <a:off x="0" y="0"/>
+                      <a:ext cx="2866849" cy="1611934"/>
+                    </a:xfrm>
+                    <a:prstGeom prst="rect">
+                      <a:avLst/>
+                    </a:prstGeom>
+                  </pic:spPr>
+                </pic:pic>
+              </a:graphicData>
+            </a:graphic>
+          </wp:inline>
+        </w:drawing>
+      </w:r>
+    </w:p>
+    <w:p>
+      <w:pPr>
+        <w:pStyle w:val="ListParagraph"/>
+        <w:ind w:left="1440"/>
+      </w:pPr>
+    </w:p>
+    <w:p>
+      <w:pPr>
+        <w:pStyle w:val="ListParagraph"/>
+        <w:ind w:left="1440"/>
+      </w:pPr>
+    </w:p>
+    <w:p>
+      <w:pPr>
+        <w:pStyle w:val="ListParagraph"/>
+        <w:numPr>
+          <w:ilvl w:val="1"/>
+          <w:numId w:val="11"/>
+        </w:numPr>
+      </w:pPr>
+      <w:r>
+        <w:t>N:M mapping where multiple students can take multiple compulsory courses and vice versa in this case.</w:t>
+      </w:r>
+    </w:p>
+    <w:p>
+      <w:pPr>
+        <w:pStyle w:val="ListParagraph"/>
+        <w:ind w:left="1440"/>
+      </w:pPr>
+      <w:r>
+        <w:lastRenderedPageBreak/>
+        <w:drawing>
+          <wp:inline distT="0" distB="0" distL="0" distR="0" wp14:anchorId="64D6B58E" wp14:editId="1BFFF11D">
+            <wp:extent cx="2994515" cy="1328057"/>
+            <wp:effectExtent l="0" t="0" r="0" b="5715"/>
+            <wp:docPr id="2045109403" name="Picture 1"/>
+            <wp:cNvGraphicFramePr>
+              <a:graphicFrameLocks xmlns:a="http://schemas.openxmlformats.org/drawingml/2006/main" noChangeAspect="1"/>
+            </wp:cNvGraphicFramePr>
+            <a:graphic xmlns:a="http://schemas.openxmlformats.org/drawingml/2006/main">
+              <a:graphicData uri="http://schemas.openxmlformats.org/drawingml/2006/picture">
+                <pic:pic xmlns:pic="http://schemas.openxmlformats.org/drawingml/2006/picture">
+                  <pic:nvPicPr>
+                    <pic:cNvPr id="2045109403" name=""/>
+                    <pic:cNvPicPr/>
+                  </pic:nvPicPr>
+                  <pic:blipFill>
+                    <a:blip r:embed="rId12"/>
+                    <a:stretch>
+                      <a:fillRect/>
+                    </a:stretch>
+                  </pic:blipFill>
+                  <pic:spPr>
+                    <a:xfrm>
+                      <a:off x="0" y="0"/>
+                      <a:ext cx="3002014" cy="1331383"/>
+                    </a:xfrm>
+                    <a:prstGeom prst="rect">
+                      <a:avLst/>
+                    </a:prstGeom>
+                  </pic:spPr>
+                </pic:pic>
+              </a:graphicData>
+            </a:graphic>
+          </wp:inline>
+        </w:drawing>
+      </w:r>
+    </w:p>
+    <w:p>
+      <w:pPr>
+        <w:pStyle w:val="ListParagraph"/>
+        <w:ind w:left="1440"/>
+      </w:pPr>
+    </w:p>
+    <w:p>
+      <w:pPr>
+        <w:pStyle w:val="ListParagraph"/>
+        <w:numPr>
+          <w:ilvl w:val="1"/>
+          <w:numId w:val="11"/>
+        </w:numPr>
+      </w:pPr>
+      <w:r>
+        <w:t xml:space="preserve">Here </w:t>
+      </w:r>
+      <w:proofErr w:type="spellStart"/>
+      <w:proofErr w:type="gramStart"/>
+      <w:r>
+        <w:t>a</w:t>
+      </w:r>
+      <w:proofErr w:type="spellEnd"/>
+      <w:proofErr w:type="gramEnd"/>
+      <w:r>
+        <w:t xml:space="preserve"> employee may have multiple dependents or no one as dependents is a weak entity that doesn’t have primary key and also the relationship here is weak  </w:t>
+      </w:r>
+    </w:p>
+    <w:p>
+      <w:pPr>
+        <w:pStyle w:val="ListParagraph"/>
+        <w:ind w:left="1440"/>
+      </w:pPr>
+      <w:r>
+        <w:drawing>
+          <wp:inline distT="0" distB="0" distL="0" distR="0" wp14:anchorId="44D1A7EC" wp14:editId="3A23E007">
+            <wp:extent cx="3118757" cy="1341003"/>
+            <wp:effectExtent l="0" t="0" r="5715" b="0"/>
+            <wp:docPr id="1820500235" name="Picture 1"/>
+            <wp:cNvGraphicFramePr>
+              <a:graphicFrameLocks xmlns:a="http://schemas.openxmlformats.org/drawingml/2006/main" noChangeAspect="1"/>
+            </wp:cNvGraphicFramePr>
+            <a:graphic xmlns:a="http://schemas.openxmlformats.org/drawingml/2006/main">
+              <a:graphicData uri="http://schemas.openxmlformats.org/drawingml/2006/picture">
+                <pic:pic xmlns:pic="http://schemas.openxmlformats.org/drawingml/2006/picture">
+                  <pic:nvPicPr>
+                    <pic:cNvPr id="1820500235" name=""/>
+                    <pic:cNvPicPr/>
+                  </pic:nvPicPr>
+                  <pic:blipFill>
+                    <a:blip r:embed="rId13"/>
+                    <a:stretch>
+                      <a:fillRect/>
+                    </a:stretch>
+                  </pic:blipFill>
+                  <pic:spPr>
+                    <a:xfrm>
+                      <a:off x="0" y="0"/>
+                      <a:ext cx="3131879" cy="1346645"/>
+                    </a:xfrm>
+                    <a:prstGeom prst="rect">
+                      <a:avLst/>
+                    </a:prstGeom>
+                  </pic:spPr>
+                </pic:pic>
+              </a:graphicData>
+            </a:graphic>
+          </wp:inline>
+        </w:drawing>
+      </w:r>
+    </w:p>
+    <w:p>
+      <w:pPr>
+        <w:pStyle w:val="ListParagraph"/>
+        <w:ind w:left="1440"/>
+      </w:pPr>
+    </w:p>
+    <w:p>
+      <w:pPr>
+        <w:pStyle w:val="ListParagraph"/>
+        <w:numPr>
+          <w:ilvl w:val="0"/>
+          <w:numId w:val="11"/>
+        </w:numPr>
+      </w:pPr>
+      <w:r>
+        <w:t>Some general symbols that are used in the ER-Model</w:t>
+      </w:r>
+    </w:p>
+    <w:p>
+      <w:pPr>
+        <w:pStyle w:val="ListParagraph"/>
+      </w:pPr>
+      <w:r>
+        <w:drawing>
+          <wp:inline distT="0" distB="0" distL="0" distR="0" wp14:anchorId="0D56377A" wp14:editId="3F9AE902">
+            <wp:extent cx="3820886" cy="2121316"/>
+            <wp:effectExtent l="0" t="0" r="8255" b="0"/>
+            <wp:docPr id="143974946" name="Picture 1"/>
+            <wp:cNvGraphicFramePr>
+              <a:graphicFrameLocks xmlns:a="http://schemas.openxmlformats.org/drawingml/2006/main" noChangeAspect="1"/>
+            </wp:cNvGraphicFramePr>
+            <a:graphic xmlns:a="http://schemas.openxmlformats.org/drawingml/2006/main">
+              <a:graphicData uri="http://schemas.openxmlformats.org/drawingml/2006/picture">
+                <pic:pic xmlns:pic="http://schemas.openxmlformats.org/drawingml/2006/picture">
+                  <pic:nvPicPr>
+                    <pic:cNvPr id="143974946" name=""/>
+                    <pic:cNvPicPr/>
+                  </pic:nvPicPr>
+                  <pic:blipFill>
+                    <a:blip r:embed="rId14"/>
+                    <a:stretch>
+                      <a:fillRect/>
+                    </a:stretch>
+                  </pic:blipFill>
+                  <pic:spPr>
+                    <a:xfrm>
+                      <a:off x="0" y="0"/>
+                      <a:ext cx="3827973" cy="2125251"/>
+                    </a:xfrm>
+                    <a:prstGeom prst="rect">
+                      <a:avLst/>
+                    </a:prstGeom>
+                  </pic:spPr>
+                </pic:pic>
+              </a:graphicData>
+            </a:graphic>
+          </wp:inline>
+        </w:drawing>
+      </w:r>
+      <w:r>
+        <w:t xml:space="preserve"> </w:t>
+      </w:r>
+    </w:p>
+    <w:p>
+      <w:pPr>
+        <w:pStyle w:val="ListParagraph"/>
+        <w:numPr>
+          <w:ilvl w:val="0"/>
+          <w:numId w:val="11"/>
+        </w:numPr>
+      </w:pPr>
+      <w:r>
+        <w:t>Strong entity is one which has a primary key while the weak entity doesn’t have it.</w:t>
+      </w:r>
+    </w:p>
+    <w:p>
+      <w:pPr>
+        <w:pStyle w:val="ListParagraph"/>
+      </w:pPr>
+    </w:p>
+    <w:p>
+      <w:pPr>
+        <w:pStyle w:val="ListParagraph"/>
+        <w:numPr>
+          <w:ilvl w:val="0"/>
+          <w:numId w:val="11"/>
+        </w:numPr>
+      </w:pPr>
+      <w:r>
+        <w:t>The weak entity is represented by the double rectangle box and if the relationship is weak then it is represented like</w:t>
+      </w:r>
+    </w:p>
+    <w:p>
+      <w:pPr>
+        <w:pStyle w:val="ListParagraph"/>
+        <w:ind w:left="1440" w:firstLine="720"/>
+      </w:pPr>
+      <w:r>
+        <w:drawing>
+          <wp:inline distT="0" distB="0" distL="0" distR="0" wp14:anchorId="34E9D994" wp14:editId="0A4CD32B">
+            <wp:extent cx="3565071" cy="1404937"/>
+            <wp:effectExtent l="0" t="0" r="0" b="5080"/>
+            <wp:docPr id="248617543" name="Picture 1"/>
+            <wp:cNvGraphicFramePr>
+              <a:graphicFrameLocks xmlns:a="http://schemas.openxmlformats.org/drawingml/2006/main" noChangeAspect="1"/>
+            </wp:cNvGraphicFramePr>
+            <a:graphic xmlns:a="http://schemas.openxmlformats.org/drawingml/2006/main">
+              <a:graphicData uri="http://schemas.openxmlformats.org/drawingml/2006/picture">
+                <pic:pic xmlns:pic="http://schemas.openxmlformats.org/drawingml/2006/picture">
+                  <pic:nvPicPr>
+                    <pic:cNvPr id="248617543" name=""/>
+                    <pic:cNvPicPr/>
+                  </pic:nvPicPr>
+                  <pic:blipFill>
+                    <a:blip r:embed="rId15"/>
+                    <a:stretch>
+                      <a:fillRect/>
+                    </a:stretch>
+                  </pic:blipFill>
+                  <pic:spPr>
+                    <a:xfrm>
+                      <a:off x="0" y="0"/>
+                      <a:ext cx="3578830" cy="1410359"/>
+                    </a:xfrm>
+                    <a:prstGeom prst="rect">
+                      <a:avLst/>
+                    </a:prstGeom>
+                  </pic:spPr>
+                </pic:pic>
+              </a:graphicData>
+            </a:graphic>
+          </wp:inline>
+        </w:drawing>
+      </w:r>
+    </w:p>
+    <w:p>
+      <w:pPr>
+        <w:pStyle w:val="ListParagraph"/>
+        <w:ind w:left="1440" w:firstLine="720"/>
+      </w:pPr>
+    </w:p>
+    <w:p>
+      <w:pPr>
+        <w:pStyle w:val="ListParagraph"/>
+        <w:ind w:left="1440" w:firstLine="720"/>
+      </w:pPr>
+    </w:p>
+    <w:p>
+      <w:pPr>
+        <w:pStyle w:val="ListParagraph"/>
+        <w:numPr>
+          <w:ilvl w:val="0"/>
+          <w:numId w:val="11"/>
+        </w:numPr>
+      </w:pPr>
+      <w:r>
+        <w:t xml:space="preserve">ON DELETE CASCADE is a referential action in SQL used when defining a foreign key constraint. It ensures that when a record in the parent table (the referenced table) is deleted, </w:t>
+      </w:r>
+      <w:r>
+        <w:lastRenderedPageBreak/>
+        <w:t>all corresponding records in the child table (the referencing table) are automatically deleted as well.</w:t>
+      </w:r>
+    </w:p>
+    <w:p>
+      <w:pPr>
+        <w:pStyle w:val="ListParagraph"/>
+        <w:ind w:left="1440"/>
+      </w:pPr>
+      <w:r>
+        <w:drawing>
+          <wp:inline distT="0" distB="0" distL="0" distR="0" wp14:anchorId="404DC847" wp14:editId="0309135B">
+            <wp:extent cx="4479290" cy="767443"/>
+            <wp:effectExtent l="0" t="0" r="0" b="0"/>
+            <wp:docPr id="114232745" name="Picture 1"/>
+            <wp:cNvGraphicFramePr>
+              <a:graphicFrameLocks xmlns:a="http://schemas.openxmlformats.org/drawingml/2006/main" noChangeAspect="1"/>
+            </wp:cNvGraphicFramePr>
+            <a:graphic xmlns:a="http://schemas.openxmlformats.org/drawingml/2006/main">
+              <a:graphicData uri="http://schemas.openxmlformats.org/drawingml/2006/picture">
+                <pic:pic xmlns:pic="http://schemas.openxmlformats.org/drawingml/2006/picture">
+                  <pic:nvPicPr>
+                    <pic:cNvPr id="114232745" name=""/>
+                    <pic:cNvPicPr/>
+                  </pic:nvPicPr>
+                  <pic:blipFill>
+                    <a:blip r:embed="rId16"/>
+                    <a:stretch>
+                      <a:fillRect/>
+                    </a:stretch>
+                  </pic:blipFill>
+                  <pic:spPr>
+                    <a:xfrm>
+                      <a:off x="0" y="0"/>
+                      <a:ext cx="4505649" cy="771959"/>
+                    </a:xfrm>
+                    <a:prstGeom prst="rect">
+                      <a:avLst/>
+                    </a:prstGeom>
+                  </pic:spPr>
+                </pic:pic>
+              </a:graphicData>
+            </a:graphic>
+          </wp:inline>
+        </w:drawing>
+      </w:r>
+    </w:p>
+    <w:p>
+      <w:pPr>
+        <w:pStyle w:val="ListParagraph"/>
+        <w:ind w:left="1440"/>
+      </w:pPr>
+    </w:p>
+    <w:p>
+      <w:pPr>
+        <w:pStyle w:val="ListParagraph"/>
+        <w:numPr>
+          <w:ilvl w:val="0"/>
+          <w:numId w:val="11"/>
+        </w:numPr>
+      </w:pPr>
+      <w:r>
+        <w:t xml:space="preserve">Normalization is a process in database design that organizes data to reduce redundancy and improve data integrity. There are several </w:t>
+      </w:r>
+      <w:r>
+        <w:rPr>
+          <w:b/>
+          <w:bCs/>
+        </w:rPr>
+        <w:t>Normal Forms (NF)</w:t>
+      </w:r>
+      <w:r>
+        <w:t>, and each one builds on the previous one.</w:t>
+      </w:r>
+    </w:p>
+    <w:p>
+      <w:pPr>
+        <w:pStyle w:val="ListParagraph"/>
+        <w:numPr>
+          <w:ilvl w:val="1"/>
+          <w:numId w:val="11"/>
+        </w:numPr>
+      </w:pPr>
+      <w:r>
+        <w:t>1NF -</w:t>
+      </w:r>
+      <w:r>
+        <w:t xml:space="preserve">table is in </w:t>
+      </w:r>
+      <w:r>
+        <w:rPr>
+          <w:b/>
+          <w:bCs/>
+        </w:rPr>
+        <w:t>1NF</w:t>
+      </w:r>
+      <w:r>
+        <w:t xml:space="preserve"> if it contains only </w:t>
+      </w:r>
+      <w:r>
+        <w:rPr>
+          <w:b/>
+          <w:bCs/>
+        </w:rPr>
+        <w:t>atomic values</w:t>
+      </w:r>
+      <w:r>
+        <w:t>, meaning each field contains only one value. It should also have a unique row identifier (primary key) for each record.</w:t>
+      </w:r>
+      <w:r>
+        <w:tab/>
+      </w:r>
+    </w:p>
+    <w:p>
+      <w:pPr>
+        <w:pStyle w:val="ListParagraph"/>
+        <w:ind w:left="1440"/>
+      </w:pPr>
+    </w:p>
+    <w:tbl>
+      <w:tblPr>
+        <w:tblW w:w="0" w:type="auto"/>
+        <w:tblCellSpacing w:w="15" w:type="dxa"/>
+        <w:tblInd w:w="1602" w:type="dxa"/>
+        <w:tblBorders>
+          <w:top w:val="single" w:sz="4" w:space="0" w:color="auto"/>
+          <w:left w:val="single" w:sz="4" w:space="0" w:color="auto"/>
+          <w:bottom w:val="single" w:sz="4" w:space="0" w:color="auto"/>
+          <w:right w:val="single" w:sz="4" w:space="0" w:color="auto"/>
+          <w:insideH w:val="single" w:sz="4" w:space="0" w:color="auto"/>
+          <w:insideV w:val="single" w:sz="4" w:space="0" w:color="auto"/>
+        </w:tblBorders>
+        <w:tblCellMar>
+          <w:top w:w="15" w:type="dxa"/>
+          <w:left w:w="15" w:type="dxa"/>
+          <w:bottom w:w="15" w:type="dxa"/>
+          <w:right w:w="15" w:type="dxa"/>
+        </w:tblCellMar>
+        <w:tblLook w:val="04A0" w:firstRow="1" w:lastRow="0" w:firstColumn="1" w:lastColumn="0" w:noHBand="0" w:noVBand="1"/>
+      </w:tblPr>
+      <w:tblGrid>
+        <w:gridCol w:w="2095"/>
+        <w:gridCol w:w="1693"/>
+        <w:gridCol w:w="2015"/>
+      </w:tblGrid>
+      <w:tr>
+        <w:trPr>
+          <w:tblHeader/>
+          <w:tblCellSpacing w:w="15" w:type="dxa"/>
+        </w:trPr>
+        <w:tc>
+          <w:tcPr>
+            <w:tcW w:w="0" w:type="auto"/>
+            <w:vAlign w:val="center"/>
+            <w:hideMark/>
+          </w:tcPr>
+          <w:p>
+            <w:pPr>
+              <w:pStyle w:val="ListParagraph"/>
+              <w:spacing w:after="0" w:line="240" w:lineRule="auto"/>
+              <w:rPr>
+                <w:rFonts w:ascii="Times New Roman" w:eastAsia="Times New Roman" w:hAnsi="Times New Roman" w:cs="Times New Roman"/>
+                <w:b/>
+                <w:bCs/>
+                <w:kern w:val="0"/>
+                <w:sz w:val="24"/>
+                <w:szCs w:val="24"/>
+                <w:lang w:eastAsia="en-IN"/>
+                <w14:ligatures w14:val="none"/>
+              </w:rPr>
+            </w:pPr>
+            <w:proofErr w:type="spellStart"/>
+            <w:r>
+              <w:rPr>
+                <w:rFonts w:ascii="Times New Roman" w:eastAsia="Times New Roman" w:hAnsi="Times New Roman" w:cs="Times New Roman"/>
+                <w:b/>
+                <w:bCs/>
+                <w:kern w:val="0"/>
+                <w:sz w:val="24"/>
+                <w:szCs w:val="24"/>
+                <w:lang w:eastAsia="en-IN"/>
+                <w14:ligatures w14:val="none"/>
+              </w:rPr>
+              <w:t>CustomerID</w:t>
+            </w:r>
+            <w:proofErr w:type="spellEnd"/>
+          </w:p>
+        </w:tc>
+        <w:tc>
+          <w:tcPr>
+            <w:tcW w:w="0" w:type="auto"/>
+            <w:vAlign w:val="center"/>
+            <w:hideMark/>
+          </w:tcPr>
+          <w:p>
+            <w:pPr>
+              <w:spacing w:after="0" w:line="240" w:lineRule="auto"/>
+              <w:jc w:val="center"/>
+              <w:rPr>
+                <w:rFonts w:ascii="Times New Roman" w:eastAsia="Times New Roman" w:hAnsi="Times New Roman" w:cs="Times New Roman"/>
+                <w:b/>
+                <w:bCs/>
+                <w:kern w:val="0"/>
+                <w:sz w:val="24"/>
+                <w:szCs w:val="24"/>
+                <w:lang w:eastAsia="en-IN"/>
+                <w14:ligatures w14:val="none"/>
+              </w:rPr>
+            </w:pPr>
+            <w:proofErr w:type="spellStart"/>
+            <w:r>
+              <w:rPr>
+                <w:rFonts w:ascii="Times New Roman" w:eastAsia="Times New Roman" w:hAnsi="Times New Roman" w:cs="Times New Roman"/>
+                <w:b/>
+                <w:bCs/>
+                <w:kern w:val="0"/>
+                <w:sz w:val="24"/>
+                <w:szCs w:val="24"/>
+                <w:lang w:eastAsia="en-IN"/>
+                <w14:ligatures w14:val="none"/>
+              </w:rPr>
+              <w:t>CustomerName</w:t>
+            </w:r>
+            <w:proofErr w:type="spellEnd"/>
+          </w:p>
+        </w:tc>
+        <w:tc>
+          <w:tcPr>
+            <w:tcW w:w="0" w:type="auto"/>
+            <w:vAlign w:val="center"/>
+            <w:hideMark/>
+          </w:tcPr>
+          <w:p>
+            <w:pPr>
+              <w:spacing w:after="0" w:line="240" w:lineRule="auto"/>
+              <w:jc w:val="center"/>
+              <w:rPr>
+                <w:rFonts w:ascii="Times New Roman" w:eastAsia="Times New Roman" w:hAnsi="Times New Roman" w:cs="Times New Roman"/>
+                <w:b/>
+                <w:bCs/>
+                <w:kern w:val="0"/>
+                <w:sz w:val="24"/>
+                <w:szCs w:val="24"/>
+                <w:lang w:eastAsia="en-IN"/>
+                <w14:ligatures w14:val="none"/>
+              </w:rPr>
+            </w:pPr>
+            <w:r>
+              <w:rPr>
+                <w:rFonts w:ascii="Times New Roman" w:eastAsia="Times New Roman" w:hAnsi="Times New Roman" w:cs="Times New Roman"/>
+                <w:b/>
+                <w:bCs/>
+                <w:kern w:val="0"/>
+                <w:sz w:val="24"/>
+                <w:szCs w:val="24"/>
+                <w:lang w:eastAsia="en-IN"/>
+                <w14:ligatures w14:val="none"/>
+              </w:rPr>
+              <w:t>Products</w:t>
+            </w:r>
+          </w:p>
+        </w:tc>
+      </w:tr>
+      <w:tr>
+        <w:trPr>
+          <w:tblCellSpacing w:w="15" w:type="dxa"/>
+        </w:trPr>
+        <w:tc>
+          <w:tcPr>
+            <w:tcW w:w="0" w:type="auto"/>
+            <w:vAlign w:val="center"/>
+            <w:hideMark/>
+          </w:tcPr>
+          <w:p>
+            <w:pPr>
+              <w:spacing w:after="0" w:line="240" w:lineRule="auto"/>
+              <w:rPr>
+                <w:rFonts w:ascii="Times New Roman" w:eastAsia="Times New Roman" w:hAnsi="Times New Roman" w:cs="Times New Roman"/>
+                <w:kern w:val="0"/>
+                <w:sz w:val="24"/>
+                <w:szCs w:val="24"/>
+                <w:lang w:eastAsia="en-IN"/>
+                <w14:ligatures w14:val="none"/>
+              </w:rPr>
+            </w:pPr>
+            <w:r>
+              <w:rPr>
+                <w:rFonts w:ascii="Times New Roman" w:eastAsia="Times New Roman" w:hAnsi="Times New Roman" w:cs="Times New Roman"/>
+                <w:kern w:val="0"/>
+                <w:sz w:val="24"/>
+                <w:szCs w:val="24"/>
+                <w:lang w:eastAsia="en-IN"/>
+                <w14:ligatures w14:val="none"/>
+              </w:rPr>
+              <w:t>1</w:t>
+            </w:r>
+          </w:p>
+        </w:tc>
+        <w:tc>
+          <w:tcPr>
+            <w:tcW w:w="0" w:type="auto"/>
+            <w:vAlign w:val="center"/>
+            <w:hideMark/>
+          </w:tcPr>
+          <w:p>
+            <w:pPr>
+              <w:spacing w:after="0" w:line="240" w:lineRule="auto"/>
+              <w:rPr>
+                <w:rFonts w:ascii="Times New Roman" w:eastAsia="Times New Roman" w:hAnsi="Times New Roman" w:cs="Times New Roman"/>
+                <w:kern w:val="0"/>
+                <w:sz w:val="24"/>
+                <w:szCs w:val="24"/>
+                <w:lang w:eastAsia="en-IN"/>
+                <w14:ligatures w14:val="none"/>
+              </w:rPr>
+            </w:pPr>
+            <w:r>
+              <w:rPr>
+                <w:rFonts w:ascii="Times New Roman" w:eastAsia="Times New Roman" w:hAnsi="Times New Roman" w:cs="Times New Roman"/>
+                <w:kern w:val="0"/>
+                <w:sz w:val="24"/>
+                <w:szCs w:val="24"/>
+                <w:lang w:eastAsia="en-IN"/>
+                <w14:ligatures w14:val="none"/>
+              </w:rPr>
+              <w:t>John</w:t>
+            </w:r>
+          </w:p>
+        </w:tc>
+        <w:tc>
+          <w:tcPr>
+            <w:tcW w:w="0" w:type="auto"/>
+            <w:vAlign w:val="center"/>
+            <w:hideMark/>
+          </w:tcPr>
+          <w:p>
+            <w:pPr>
+              <w:spacing w:after="0" w:line="240" w:lineRule="auto"/>
+              <w:rPr>
+                <w:rFonts w:ascii="Times New Roman" w:eastAsia="Times New Roman" w:hAnsi="Times New Roman" w:cs="Times New Roman"/>
+                <w:kern w:val="0"/>
+                <w:sz w:val="24"/>
+                <w:szCs w:val="24"/>
+                <w:lang w:eastAsia="en-IN"/>
+                <w14:ligatures w14:val="none"/>
+              </w:rPr>
+            </w:pPr>
+            <w:r>
+              <w:rPr>
+                <w:rFonts w:ascii="Times New Roman" w:eastAsia="Times New Roman" w:hAnsi="Times New Roman" w:cs="Times New Roman"/>
+                <w:kern w:val="0"/>
+                <w:sz w:val="24"/>
+                <w:szCs w:val="24"/>
+                <w:lang w:eastAsia="en-IN"/>
+                <w14:ligatures w14:val="none"/>
+              </w:rPr>
+              <w:t>Laptop, Phone</w:t>
+            </w:r>
+          </w:p>
+        </w:tc>
+      </w:tr>
+      <w:tr>
+        <w:trPr>
+          <w:tblCellSpacing w:w="15" w:type="dxa"/>
+        </w:trPr>
+        <w:tc>
+          <w:tcPr>
+            <w:tcW w:w="0" w:type="auto"/>
+            <w:vAlign w:val="center"/>
+            <w:hideMark/>
+          </w:tcPr>
+          <w:p>
+            <w:pPr>
+              <w:spacing w:after="0" w:line="240" w:lineRule="auto"/>
+              <w:rPr>
+                <w:rFonts w:ascii="Times New Roman" w:eastAsia="Times New Roman" w:hAnsi="Times New Roman" w:cs="Times New Roman"/>
+                <w:kern w:val="0"/>
+                <w:sz w:val="24"/>
+                <w:szCs w:val="24"/>
+                <w:lang w:eastAsia="en-IN"/>
+                <w14:ligatures w14:val="none"/>
+              </w:rPr>
+            </w:pPr>
+            <w:r>
+              <w:rPr>
+                <w:rFonts w:ascii="Times New Roman" w:eastAsia="Times New Roman" w:hAnsi="Times New Roman" w:cs="Times New Roman"/>
+                <w:kern w:val="0"/>
+                <w:sz w:val="24"/>
+                <w:szCs w:val="24"/>
+                <w:lang w:eastAsia="en-IN"/>
+                <w14:ligatures w14:val="none"/>
+              </w:rPr>
+              <w:t>2</w:t>
+            </w:r>
+          </w:p>
+        </w:tc>
+        <w:tc>
+          <w:tcPr>
+            <w:tcW w:w="0" w:type="auto"/>
+            <w:vAlign w:val="center"/>
+            <w:hideMark/>
+          </w:tcPr>
+          <w:p>
+            <w:pPr>
+              <w:spacing w:after="0" w:line="240" w:lineRule="auto"/>
+              <w:rPr>
+                <w:rFonts w:ascii="Times New Roman" w:eastAsia="Times New Roman" w:hAnsi="Times New Roman" w:cs="Times New Roman"/>
+                <w:kern w:val="0"/>
+                <w:sz w:val="24"/>
+                <w:szCs w:val="24"/>
+                <w:lang w:eastAsia="en-IN"/>
+                <w14:ligatures w14:val="none"/>
+              </w:rPr>
+            </w:pPr>
+            <w:r>
+              <w:rPr>
+                <w:rFonts w:ascii="Times New Roman" w:eastAsia="Times New Roman" w:hAnsi="Times New Roman" w:cs="Times New Roman"/>
+                <w:kern w:val="0"/>
+                <w:sz w:val="24"/>
+                <w:szCs w:val="24"/>
+                <w:lang w:eastAsia="en-IN"/>
+                <w14:ligatures w14:val="none"/>
+              </w:rPr>
+              <w:t>Jane</w:t>
+            </w:r>
+          </w:p>
+        </w:tc>
+        <w:tc>
+          <w:tcPr>
+            <w:tcW w:w="0" w:type="auto"/>
+            <w:vAlign w:val="center"/>
+            <w:hideMark/>
+          </w:tcPr>
+          <w:p>
+            <w:pPr>
+              <w:spacing w:after="0" w:line="240" w:lineRule="auto"/>
+              <w:rPr>
+                <w:rFonts w:ascii="Times New Roman" w:eastAsia="Times New Roman" w:hAnsi="Times New Roman" w:cs="Times New Roman"/>
+                <w:kern w:val="0"/>
+                <w:sz w:val="24"/>
+                <w:szCs w:val="24"/>
+                <w:lang w:eastAsia="en-IN"/>
+                <w14:ligatures w14:val="none"/>
+              </w:rPr>
+            </w:pPr>
+            <w:r>
+              <w:rPr>
+                <w:rFonts w:ascii="Times New Roman" w:eastAsia="Times New Roman" w:hAnsi="Times New Roman" w:cs="Times New Roman"/>
+                <w:kern w:val="0"/>
+                <w:sz w:val="24"/>
+                <w:szCs w:val="24"/>
+                <w:lang w:eastAsia="en-IN"/>
+                <w14:ligatures w14:val="none"/>
+              </w:rPr>
+              <w:t>Tablet, Headphones</w:t>
+            </w:r>
+          </w:p>
+        </w:tc>
+      </w:tr>
+    </w:tbl>
+    <w:p>
+      <w:pPr>
+        <w:spacing w:before="100" w:beforeAutospacing="1" w:after="100" w:afterAutospacing="1" w:line="240" w:lineRule="auto"/>
+        <w:rPr>
+          <w:rFonts w:ascii="Times New Roman" w:eastAsia="Times New Roman" w:hAnsi="Times New Roman" w:cs="Times New Roman"/>
+          <w:kern w:val="0"/>
+          <w:sz w:val="24"/>
+          <w:szCs w:val="24"/>
+          <w:lang w:eastAsia="en-IN"/>
+          <w14:ligatures w14:val="none"/>
+        </w:rPr>
+      </w:pPr>
+      <w:r>
+        <w:rPr>
+          <w:rFonts w:ascii="Times New Roman" w:eastAsia="Times New Roman" w:hAnsi="Times New Roman" w:cs="Times New Roman"/>
+          <w:kern w:val="0"/>
+          <w:sz w:val="24"/>
+          <w:szCs w:val="24"/>
+          <w:lang w:eastAsia="en-IN"/>
+          <w14:ligatures w14:val="none"/>
+        </w:rPr>
+        <w:tab/>
+      </w:r>
+      <w:r>
+        <w:rPr>
+          <w:rFonts w:ascii="Times New Roman" w:eastAsia="Times New Roman" w:hAnsi="Times New Roman" w:cs="Times New Roman"/>
+          <w:kern w:val="0"/>
+          <w:sz w:val="24"/>
+          <w:szCs w:val="24"/>
+          <w:lang w:eastAsia="en-IN"/>
+          <w14:ligatures w14:val="none"/>
+        </w:rPr>
+        <w:tab/>
+        <w:t xml:space="preserve">Making the values atomic   </w:t>
+      </w:r>
+      <w:r>
+        <w:rPr>
+          <w:rFonts w:ascii="Times New Roman" w:eastAsia="Times New Roman" w:hAnsi="Times New Roman" w:cs="Times New Roman"/>
+          <w:kern w:val="0"/>
+          <w:sz w:val="24"/>
+          <w:szCs w:val="24"/>
+          <w:lang w:eastAsia="en-IN"/>
+          <w14:ligatures w14:val="none"/>
+        </w:rPr>
+        <w:sym w:font="Wingdings" w:char="F0E0"/>
+      </w:r>
+    </w:p>
+    <w:tbl>
+      <w:tblPr>
+        <w:tblW w:w="0" w:type="auto"/>
+        <w:tblCellSpacing w:w="15" w:type="dxa"/>
+        <w:tblInd w:w="1431" w:type="dxa"/>
+        <w:tblBorders>
+          <w:insideH w:val="single" w:sz="4" w:space="0" w:color="auto"/>
+          <w:insideV w:val="single" w:sz="4" w:space="0" w:color="auto"/>
+        </w:tblBorders>
+        <w:tblCellMar>
+          <w:top w:w="15" w:type="dxa"/>
+          <w:left w:w="15" w:type="dxa"/>
+          <w:bottom w:w="15" w:type="dxa"/>
+          <w:right w:w="15" w:type="dxa"/>
+        </w:tblCellMar>
+        <w:tblLook w:val="04A0" w:firstRow="1" w:lastRow="0" w:firstColumn="1" w:lastColumn="0" w:noHBand="0" w:noVBand="1"/>
+      </w:tblPr>
+      <w:tblGrid>
+        <w:gridCol w:w="1365"/>
+        <w:gridCol w:w="1693"/>
+        <w:gridCol w:w="1272"/>
+      </w:tblGrid>
+      <w:tr>
+        <w:trPr>
+          <w:tblHeader/>
+          <w:tblCellSpacing w:w="15" w:type="dxa"/>
+        </w:trPr>
+        <w:tc>
+          <w:tcPr>
+            <w:tcW w:w="0" w:type="auto"/>
+            <w:vAlign w:val="center"/>
+            <w:hideMark/>
+          </w:tcPr>
+          <w:p>
+            <w:pPr>
+              <w:spacing w:after="0" w:line="240" w:lineRule="auto"/>
+              <w:jc w:val="center"/>
+              <w:rPr>
+                <w:rFonts w:ascii="Times New Roman" w:eastAsia="Times New Roman" w:hAnsi="Times New Roman" w:cs="Times New Roman"/>
+                <w:b/>
+                <w:bCs/>
+                <w:kern w:val="0"/>
+                <w:sz w:val="24"/>
+                <w:szCs w:val="24"/>
+                <w:lang w:eastAsia="en-IN"/>
+                <w14:ligatures w14:val="none"/>
+              </w:rPr>
+            </w:pPr>
+            <w:proofErr w:type="spellStart"/>
+            <w:r>
+              <w:rPr>
+                <w:rFonts w:ascii="Times New Roman" w:eastAsia="Times New Roman" w:hAnsi="Times New Roman" w:cs="Times New Roman"/>
+                <w:b/>
+                <w:bCs/>
+                <w:kern w:val="0"/>
+                <w:sz w:val="24"/>
+                <w:szCs w:val="24"/>
+                <w:lang w:eastAsia="en-IN"/>
+                <w14:ligatures w14:val="none"/>
+              </w:rPr>
+              <w:t>CustomerID</w:t>
+            </w:r>
+            <w:proofErr w:type="spellEnd"/>
+          </w:p>
+        </w:tc>
+        <w:tc>
+          <w:tcPr>
+            <w:tcW w:w="0" w:type="auto"/>
+            <w:vAlign w:val="center"/>
+            <w:hideMark/>
+          </w:tcPr>
+          <w:p>
+            <w:pPr>
+              <w:spacing w:after="0" w:line="240" w:lineRule="auto"/>
+              <w:jc w:val="center"/>
+              <w:rPr>
+                <w:rFonts w:ascii="Times New Roman" w:eastAsia="Times New Roman" w:hAnsi="Times New Roman" w:cs="Times New Roman"/>
+                <w:b/>
+                <w:bCs/>
+                <w:kern w:val="0"/>
+                <w:sz w:val="24"/>
+                <w:szCs w:val="24"/>
+                <w:lang w:eastAsia="en-IN"/>
+                <w14:ligatures w14:val="none"/>
+              </w:rPr>
+            </w:pPr>
+            <w:proofErr w:type="spellStart"/>
+            <w:r>
+              <w:rPr>
+                <w:rFonts w:ascii="Times New Roman" w:eastAsia="Times New Roman" w:hAnsi="Times New Roman" w:cs="Times New Roman"/>
+                <w:b/>
+                <w:bCs/>
+                <w:kern w:val="0"/>
+                <w:sz w:val="24"/>
+                <w:szCs w:val="24"/>
+                <w:lang w:eastAsia="en-IN"/>
+                <w14:ligatures w14:val="none"/>
+              </w:rPr>
+              <w:t>CustomerName</w:t>
+            </w:r>
+            <w:proofErr w:type="spellEnd"/>
+          </w:p>
+        </w:tc>
+        <w:tc>
+          <w:tcPr>
+            <w:tcW w:w="0" w:type="auto"/>
+            <w:vAlign w:val="center"/>
+            <w:hideMark/>
+          </w:tcPr>
+          <w:p>
+            <w:pPr>
+              <w:spacing w:after="0" w:line="240" w:lineRule="auto"/>
+              <w:jc w:val="center"/>
+              <w:rPr>
+                <w:rFonts w:ascii="Times New Roman" w:eastAsia="Times New Roman" w:hAnsi="Times New Roman" w:cs="Times New Roman"/>
+                <w:b/>
+                <w:bCs/>
+                <w:kern w:val="0"/>
+                <w:sz w:val="24"/>
+                <w:szCs w:val="24"/>
+                <w:lang w:eastAsia="en-IN"/>
+                <w14:ligatures w14:val="none"/>
+              </w:rPr>
+            </w:pPr>
+            <w:r>
+              <w:rPr>
+                <w:rFonts w:ascii="Times New Roman" w:eastAsia="Times New Roman" w:hAnsi="Times New Roman" w:cs="Times New Roman"/>
+                <w:b/>
+                <w:bCs/>
+                <w:kern w:val="0"/>
+                <w:sz w:val="24"/>
+                <w:szCs w:val="24"/>
+                <w:lang w:eastAsia="en-IN"/>
+                <w14:ligatures w14:val="none"/>
+              </w:rPr>
+              <w:t>Product</w:t>
+            </w:r>
+          </w:p>
+        </w:tc>
+      </w:tr>
+      <w:tr>
+        <w:trPr>
+          <w:tblCellSpacing w:w="15" w:type="dxa"/>
+        </w:trPr>
+        <w:tc>
+          <w:tcPr>
+            <w:tcW w:w="0" w:type="auto"/>
+            <w:vAlign w:val="center"/>
+            <w:hideMark/>
+          </w:tcPr>
+          <w:p>
+            <w:pPr>
+              <w:spacing w:after="0" w:line="240" w:lineRule="auto"/>
+              <w:rPr>
+                <w:rFonts w:ascii="Times New Roman" w:eastAsia="Times New Roman" w:hAnsi="Times New Roman" w:cs="Times New Roman"/>
+                <w:kern w:val="0"/>
+                <w:sz w:val="24"/>
+                <w:szCs w:val="24"/>
+                <w:lang w:eastAsia="en-IN"/>
+                <w14:ligatures w14:val="none"/>
+              </w:rPr>
+            </w:pPr>
+            <w:r>
+              <w:rPr>
+                <w:rFonts w:ascii="Times New Roman" w:eastAsia="Times New Roman" w:hAnsi="Times New Roman" w:cs="Times New Roman"/>
+                <w:kern w:val="0"/>
+                <w:sz w:val="24"/>
+                <w:szCs w:val="24"/>
+                <w:lang w:eastAsia="en-IN"/>
+                <w14:ligatures w14:val="none"/>
+              </w:rPr>
+              <w:t>1</w:t>
+            </w:r>
+          </w:p>
+        </w:tc>
+        <w:tc>
+          <w:tcPr>
+            <w:tcW w:w="0" w:type="auto"/>
+            <w:vAlign w:val="center"/>
+            <w:hideMark/>
+          </w:tcPr>
+          <w:p>
+            <w:pPr>
+              <w:spacing w:after="0" w:line="240" w:lineRule="auto"/>
+              <w:rPr>
+                <w:rFonts w:ascii="Times New Roman" w:eastAsia="Times New Roman" w:hAnsi="Times New Roman" w:cs="Times New Roman"/>
+                <w:kern w:val="0"/>
+                <w:sz w:val="24"/>
+                <w:szCs w:val="24"/>
+                <w:lang w:eastAsia="en-IN"/>
+                <w14:ligatures w14:val="none"/>
+              </w:rPr>
+            </w:pPr>
+            <w:r>
+              <w:rPr>
+                <w:rFonts w:ascii="Times New Roman" w:eastAsia="Times New Roman" w:hAnsi="Times New Roman" w:cs="Times New Roman"/>
+                <w:kern w:val="0"/>
+                <w:sz w:val="24"/>
+                <w:szCs w:val="24"/>
+                <w:lang w:eastAsia="en-IN"/>
+                <w14:ligatures w14:val="none"/>
+              </w:rPr>
+              <w:t>John</w:t>
+            </w:r>
+          </w:p>
+        </w:tc>
+        <w:tc>
+          <w:tcPr>
+            <w:tcW w:w="0" w:type="auto"/>
+            <w:vAlign w:val="center"/>
+            <w:hideMark/>
+          </w:tcPr>
+          <w:p>
+            <w:pPr>
+              <w:spacing w:after="0" w:line="240" w:lineRule="auto"/>
+              <w:rPr>
+                <w:rFonts w:ascii="Times New Roman" w:eastAsia="Times New Roman" w:hAnsi="Times New Roman" w:cs="Times New Roman"/>
+                <w:kern w:val="0"/>
+                <w:sz w:val="24"/>
+                <w:szCs w:val="24"/>
+                <w:lang w:eastAsia="en-IN"/>
+                <w14:ligatures w14:val="none"/>
+              </w:rPr>
+            </w:pPr>
+            <w:r>
+              <w:rPr>
+                <w:rFonts w:ascii="Times New Roman" w:eastAsia="Times New Roman" w:hAnsi="Times New Roman" w:cs="Times New Roman"/>
+                <w:kern w:val="0"/>
+                <w:sz w:val="24"/>
+                <w:szCs w:val="24"/>
+                <w:lang w:eastAsia="en-IN"/>
+                <w14:ligatures w14:val="none"/>
+              </w:rPr>
+              <w:t>Laptop</w:t>
+            </w:r>
+          </w:p>
+        </w:tc>
+      </w:tr>
+      <w:tr>
+        <w:trPr>
+          <w:tblCellSpacing w:w="15" w:type="dxa"/>
+        </w:trPr>
+        <w:tc>
+          <w:tcPr>
+            <w:tcW w:w="0" w:type="auto"/>
+            <w:vAlign w:val="center"/>
+            <w:hideMark/>
+          </w:tcPr>
+          <w:p>
+            <w:pPr>
+              <w:spacing w:after="0" w:line="240" w:lineRule="auto"/>
+              <w:rPr>
+                <w:rFonts w:ascii="Times New Roman" w:eastAsia="Times New Roman" w:hAnsi="Times New Roman" w:cs="Times New Roman"/>
+                <w:kern w:val="0"/>
+                <w:sz w:val="24"/>
+                <w:szCs w:val="24"/>
+                <w:lang w:eastAsia="en-IN"/>
+                <w14:ligatures w14:val="none"/>
+              </w:rPr>
+            </w:pPr>
+            <w:r>
+              <w:rPr>
+                <w:rFonts w:ascii="Times New Roman" w:eastAsia="Times New Roman" w:hAnsi="Times New Roman" w:cs="Times New Roman"/>
+                <w:kern w:val="0"/>
+                <w:sz w:val="24"/>
+                <w:szCs w:val="24"/>
+                <w:lang w:eastAsia="en-IN"/>
+                <w14:ligatures w14:val="none"/>
+              </w:rPr>
+              <w:t>1</w:t>
+            </w:r>
+          </w:p>
+        </w:tc>
+        <w:tc>
+          <w:tcPr>
+            <w:tcW w:w="0" w:type="auto"/>
+            <w:vAlign w:val="center"/>
+            <w:hideMark/>
+          </w:tcPr>
+          <w:p>
+            <w:pPr>
+              <w:spacing w:after="0" w:line="240" w:lineRule="auto"/>
+              <w:rPr>
+                <w:rFonts w:ascii="Times New Roman" w:eastAsia="Times New Roman" w:hAnsi="Times New Roman" w:cs="Times New Roman"/>
+                <w:kern w:val="0"/>
+                <w:sz w:val="24"/>
+                <w:szCs w:val="24"/>
+                <w:lang w:eastAsia="en-IN"/>
+                <w14:ligatures w14:val="none"/>
+              </w:rPr>
+            </w:pPr>
+            <w:r>
+              <w:rPr>
+                <w:rFonts w:ascii="Times New Roman" w:eastAsia="Times New Roman" w:hAnsi="Times New Roman" w:cs="Times New Roman"/>
+                <w:kern w:val="0"/>
+                <w:sz w:val="24"/>
+                <w:szCs w:val="24"/>
+                <w:lang w:eastAsia="en-IN"/>
+                <w14:ligatures w14:val="none"/>
+              </w:rPr>
+              <w:t>John</w:t>
+            </w:r>
+          </w:p>
+        </w:tc>
+        <w:tc>
+          <w:tcPr>
+            <w:tcW w:w="0" w:type="auto"/>
+            <w:vAlign w:val="center"/>
+            <w:hideMark/>
+          </w:tcPr>
+          <w:p>
+            <w:pPr>
+              <w:spacing w:after="0" w:line="240" w:lineRule="auto"/>
+              <w:rPr>
+                <w:rFonts w:ascii="Times New Roman" w:eastAsia="Times New Roman" w:hAnsi="Times New Roman" w:cs="Times New Roman"/>
+                <w:kern w:val="0"/>
+                <w:sz w:val="24"/>
+                <w:szCs w:val="24"/>
+                <w:lang w:eastAsia="en-IN"/>
+                <w14:ligatures w14:val="none"/>
+              </w:rPr>
+            </w:pPr>
+            <w:r>
+              <w:rPr>
+                <w:rFonts w:ascii="Times New Roman" w:eastAsia="Times New Roman" w:hAnsi="Times New Roman" w:cs="Times New Roman"/>
+                <w:kern w:val="0"/>
+                <w:sz w:val="24"/>
+                <w:szCs w:val="24"/>
+                <w:lang w:eastAsia="en-IN"/>
+                <w14:ligatures w14:val="none"/>
+              </w:rPr>
+              <w:t>Phone</w:t>
+            </w:r>
+          </w:p>
+        </w:tc>
+      </w:tr>
+      <w:tr>
+        <w:trPr>
+          <w:tblCellSpacing w:w="15" w:type="dxa"/>
+        </w:trPr>
+        <w:tc>
+          <w:tcPr>
+            <w:tcW w:w="0" w:type="auto"/>
+            <w:vAlign w:val="center"/>
+            <w:hideMark/>
+          </w:tcPr>
+          <w:p>
+            <w:pPr>
+              <w:spacing w:after="0" w:line="240" w:lineRule="auto"/>
+              <w:rPr>
+                <w:rFonts w:ascii="Times New Roman" w:eastAsia="Times New Roman" w:hAnsi="Times New Roman" w:cs="Times New Roman"/>
+                <w:kern w:val="0"/>
+                <w:sz w:val="24"/>
+                <w:szCs w:val="24"/>
+                <w:lang w:eastAsia="en-IN"/>
+                <w14:ligatures w14:val="none"/>
+              </w:rPr>
+            </w:pPr>
+            <w:r>
+              <w:rPr>
+                <w:rFonts w:ascii="Times New Roman" w:eastAsia="Times New Roman" w:hAnsi="Times New Roman" w:cs="Times New Roman"/>
+                <w:kern w:val="0"/>
+                <w:sz w:val="24"/>
+                <w:szCs w:val="24"/>
+                <w:lang w:eastAsia="en-IN"/>
+                <w14:ligatures w14:val="none"/>
+              </w:rPr>
+              <w:t>2</w:t>
+            </w:r>
+          </w:p>
+        </w:tc>
+        <w:tc>
+          <w:tcPr>
+            <w:tcW w:w="0" w:type="auto"/>
+            <w:vAlign w:val="center"/>
+            <w:hideMark/>
+          </w:tcPr>
+          <w:p>
+            <w:pPr>
+              <w:spacing w:after="0" w:line="240" w:lineRule="auto"/>
+              <w:rPr>
+                <w:rFonts w:ascii="Times New Roman" w:eastAsia="Times New Roman" w:hAnsi="Times New Roman" w:cs="Times New Roman"/>
+                <w:kern w:val="0"/>
+                <w:sz w:val="24"/>
+                <w:szCs w:val="24"/>
+                <w:lang w:eastAsia="en-IN"/>
+                <w14:ligatures w14:val="none"/>
+              </w:rPr>
+            </w:pPr>
+            <w:r>
+              <w:rPr>
+                <w:rFonts w:ascii="Times New Roman" w:eastAsia="Times New Roman" w:hAnsi="Times New Roman" w:cs="Times New Roman"/>
+                <w:kern w:val="0"/>
+                <w:sz w:val="24"/>
+                <w:szCs w:val="24"/>
+                <w:lang w:eastAsia="en-IN"/>
+                <w14:ligatures w14:val="none"/>
+              </w:rPr>
+              <w:t>Jane</w:t>
+            </w:r>
+          </w:p>
+        </w:tc>
+        <w:tc>
+          <w:tcPr>
+            <w:tcW w:w="0" w:type="auto"/>
+            <w:vAlign w:val="center"/>
+            <w:hideMark/>
+          </w:tcPr>
+          <w:p>
+            <w:pPr>
+              <w:spacing w:after="0" w:line="240" w:lineRule="auto"/>
+              <w:rPr>
+                <w:rFonts w:ascii="Times New Roman" w:eastAsia="Times New Roman" w:hAnsi="Times New Roman" w:cs="Times New Roman"/>
+                <w:kern w:val="0"/>
+                <w:sz w:val="24"/>
+                <w:szCs w:val="24"/>
+                <w:lang w:eastAsia="en-IN"/>
+                <w14:ligatures w14:val="none"/>
+              </w:rPr>
+            </w:pPr>
+            <w:r>
+              <w:rPr>
+                <w:rFonts w:ascii="Times New Roman" w:eastAsia="Times New Roman" w:hAnsi="Times New Roman" w:cs="Times New Roman"/>
+                <w:kern w:val="0"/>
+                <w:sz w:val="24"/>
+                <w:szCs w:val="24"/>
+                <w:lang w:eastAsia="en-IN"/>
+                <w14:ligatures w14:val="none"/>
+              </w:rPr>
+              <w:t>Tablet</w:t>
+            </w:r>
+          </w:p>
+        </w:tc>
+      </w:tr>
+      <w:tr>
+        <w:trPr>
+          <w:tblCellSpacing w:w="15" w:type="dxa"/>
+        </w:trPr>
+        <w:tc>
+          <w:tcPr>
+            <w:tcW w:w="0" w:type="auto"/>
+            <w:vAlign w:val="center"/>
+            <w:hideMark/>
+          </w:tcPr>
+          <w:p>
+            <w:pPr>
+              <w:spacing w:after="0" w:line="240" w:lineRule="auto"/>
+              <w:rPr>
+                <w:rFonts w:ascii="Times New Roman" w:eastAsia="Times New Roman" w:hAnsi="Times New Roman" w:cs="Times New Roman"/>
+                <w:kern w:val="0"/>
+                <w:sz w:val="24"/>
+                <w:szCs w:val="24"/>
+                <w:lang w:eastAsia="en-IN"/>
+                <w14:ligatures w14:val="none"/>
+              </w:rPr>
+            </w:pPr>
+            <w:r>
+              <w:rPr>
+                <w:rFonts w:ascii="Times New Roman" w:eastAsia="Times New Roman" w:hAnsi="Times New Roman" w:cs="Times New Roman"/>
+                <w:kern w:val="0"/>
+                <w:sz w:val="24"/>
+                <w:szCs w:val="24"/>
+                <w:lang w:eastAsia="en-IN"/>
+                <w14:ligatures w14:val="none"/>
+              </w:rPr>
+              <w:t>2</w:t>
+            </w:r>
+          </w:p>
+        </w:tc>
+        <w:tc>
+          <w:tcPr>
+            <w:tcW w:w="0" w:type="auto"/>
+            <w:vAlign w:val="center"/>
+            <w:hideMark/>
+          </w:tcPr>
+          <w:p>
+            <w:pPr>
+              <w:spacing w:after="0" w:line="240" w:lineRule="auto"/>
+              <w:rPr>
+                <w:rFonts w:ascii="Times New Roman" w:eastAsia="Times New Roman" w:hAnsi="Times New Roman" w:cs="Times New Roman"/>
+                <w:kern w:val="0"/>
+                <w:sz w:val="24"/>
+                <w:szCs w:val="24"/>
+                <w:lang w:eastAsia="en-IN"/>
+                <w14:ligatures w14:val="none"/>
+              </w:rPr>
+            </w:pPr>
+            <w:r>
+              <w:rPr>
+                <w:rFonts w:ascii="Times New Roman" w:eastAsia="Times New Roman" w:hAnsi="Times New Roman" w:cs="Times New Roman"/>
+                <w:kern w:val="0"/>
+                <w:sz w:val="24"/>
+                <w:szCs w:val="24"/>
+                <w:lang w:eastAsia="en-IN"/>
+                <w14:ligatures w14:val="none"/>
+              </w:rPr>
+              <w:t>Jane</w:t>
+            </w:r>
+          </w:p>
+        </w:tc>
+        <w:tc>
+          <w:tcPr>
+            <w:tcW w:w="0" w:type="auto"/>
+            <w:vAlign w:val="center"/>
+            <w:hideMark/>
+          </w:tcPr>
+          <w:p>
+            <w:pPr>
+              <w:spacing w:after="0" w:line="240" w:lineRule="auto"/>
+              <w:rPr>
+                <w:rFonts w:ascii="Times New Roman" w:eastAsia="Times New Roman" w:hAnsi="Times New Roman" w:cs="Times New Roman"/>
+                <w:kern w:val="0"/>
+                <w:sz w:val="24"/>
+                <w:szCs w:val="24"/>
+                <w:lang w:eastAsia="en-IN"/>
+                <w14:ligatures w14:val="none"/>
+              </w:rPr>
+            </w:pPr>
+            <w:r>
+              <w:rPr>
+                <w:rFonts w:ascii="Times New Roman" w:eastAsia="Times New Roman" w:hAnsi="Times New Roman" w:cs="Times New Roman"/>
+                <w:kern w:val="0"/>
+                <w:sz w:val="24"/>
+                <w:szCs w:val="24"/>
+                <w:lang w:eastAsia="en-IN"/>
+                <w14:ligatures w14:val="none"/>
+              </w:rPr>
+              <w:t>Headphones</w:t>
+            </w:r>
+          </w:p>
+        </w:tc>
+      </w:tr>
+    </w:tbl>
+    <w:p/>
+    <w:p>
+      <w:pPr>
+        <w:pStyle w:val="ListParagraph"/>
+        <w:numPr>
+          <w:ilvl w:val="1"/>
+          <w:numId w:val="11"/>
+        </w:numPr>
+      </w:pPr>
+      <w:r>
+        <w:t xml:space="preserve">A table is in </w:t>
+      </w:r>
+      <w:r>
+        <w:rPr>
+          <w:b/>
+          <w:bCs/>
+        </w:rPr>
+        <w:t>2NF</w:t>
+      </w:r>
+      <w:r>
+        <w:t xml:space="preserve"> if it is in </w:t>
+      </w:r>
+      <w:r>
+        <w:rPr>
+          <w:b/>
+          <w:bCs/>
+        </w:rPr>
+        <w:t>1NF</w:t>
+      </w:r>
+      <w:r>
+        <w:t xml:space="preserve"> and all non-key attributes (columns) are </w:t>
+      </w:r>
+      <w:r>
+        <w:rPr>
+          <w:b/>
+          <w:bCs/>
+        </w:rPr>
+        <w:t>fully dependent</w:t>
+      </w:r>
+      <w:r>
+        <w:t xml:space="preserve"> on the primary key, i.e., there is no partial dependency (where a non-key column depends on part of the primary key).</w:t>
+      </w:r>
+    </w:p>
+    <w:p>
+      <w:pPr>
+        <w:pStyle w:val="ListParagraph"/>
+        <w:ind w:left="2880" w:firstLine="720"/>
+      </w:pPr>
+      <w:r>
+        <w:drawing>
+          <wp:inline distT="0" distB="0" distL="0" distR="0" wp14:anchorId="0E382915" wp14:editId="1B8CC5C1">
+            <wp:extent cx="2388870" cy="1311728"/>
+            <wp:effectExtent l="0" t="0" r="0" b="3175"/>
+            <wp:docPr id="1590743188" name="Picture 1"/>
+            <wp:cNvGraphicFramePr>
+              <a:graphicFrameLocks xmlns:a="http://schemas.openxmlformats.org/drawingml/2006/main" noChangeAspect="1"/>
+            </wp:cNvGraphicFramePr>
+            <a:graphic xmlns:a="http://schemas.openxmlformats.org/drawingml/2006/main">
+              <a:graphicData uri="http://schemas.openxmlformats.org/drawingml/2006/picture">
+                <pic:pic xmlns:pic="http://schemas.openxmlformats.org/drawingml/2006/picture">
+                  <pic:nvPicPr>
+                    <pic:cNvPr id="1590743188" name=""/>
+                    <pic:cNvPicPr/>
+                  </pic:nvPicPr>
+                  <pic:blipFill>
+                    <a:blip r:embed="rId17"/>
+                    <a:stretch>
+                      <a:fillRect/>
+                    </a:stretch>
+                  </pic:blipFill>
+                  <pic:spPr>
+                    <a:xfrm>
+                      <a:off x="0" y="0"/>
+                      <a:ext cx="2402235" cy="1319067"/>
+                    </a:xfrm>
+                    <a:prstGeom prst="rect">
+                      <a:avLst/>
+                    </a:prstGeom>
+                  </pic:spPr>
+                </pic:pic>
+              </a:graphicData>
+            </a:graphic>
+          </wp:inline>
+        </w:drawing>
+      </w:r>
+    </w:p>
+    <w:p>
+      <w:pPr>
+        <w:pStyle w:val="ListParagraph"/>
+        <w:ind w:left="1440"/>
+      </w:pPr>
+    </w:p>
+    <w:p>
+      <w:pPr>
+        <w:pStyle w:val="ListParagraph"/>
+        <w:ind w:left="1440"/>
+      </w:pPr>
+      <w:r>
+        <w:drawing>
+          <wp:inline distT="0" distB="0" distL="0" distR="0" wp14:anchorId="028B2D4C" wp14:editId="30556838">
+            <wp:extent cx="4343400" cy="1485900"/>
+            <wp:effectExtent l="0" t="0" r="0" b="0"/>
+            <wp:docPr id="363118937" name="Picture 1"/>
+            <wp:cNvGraphicFramePr>
+              <a:graphicFrameLocks xmlns:a="http://schemas.openxmlformats.org/drawingml/2006/main" noChangeAspect="1"/>
+            </wp:cNvGraphicFramePr>
+            <a:graphic xmlns:a="http://schemas.openxmlformats.org/drawingml/2006/main">
+              <a:graphicData uri="http://schemas.openxmlformats.org/drawingml/2006/picture">
+                <pic:pic xmlns:pic="http://schemas.openxmlformats.org/drawingml/2006/picture">
+                  <pic:nvPicPr>
+                    <pic:cNvPr id="363118937" name=""/>
+                    <pic:cNvPicPr/>
+                  </pic:nvPicPr>
+                  <pic:blipFill>
+                    <a:blip r:embed="rId18"/>
+                    <a:stretch>
+                      <a:fillRect/>
+                    </a:stretch>
+                  </pic:blipFill>
+                  <pic:spPr>
+                    <a:xfrm>
+                      <a:off x="0" y="0"/>
+                      <a:ext cx="4357758" cy="1490812"/>
+                    </a:xfrm>
+                    <a:prstGeom prst="rect">
+                      <a:avLst/>
+                    </a:prstGeom>
+                  </pic:spPr>
+                </pic:pic>
+              </a:graphicData>
+            </a:graphic>
+          </wp:inline>
+        </w:drawing>
+      </w:r>
+    </w:p>
+    <w:p>
+      <w:pPr>
+        <w:pStyle w:val="ListParagraph"/>
+        <w:ind w:left="1440"/>
+      </w:pPr>
+    </w:p>
+    <w:p>
+      <w:pPr>
+        <w:pStyle w:val="ListParagraph"/>
+        <w:ind w:left="1440"/>
+      </w:pPr>
+    </w:p>
+    <w:p>
+      <w:pPr>
+        <w:pStyle w:val="ListParagraph"/>
+        <w:numPr>
+          <w:ilvl w:val="1"/>
+          <w:numId w:val="11"/>
+        </w:numPr>
+      </w:pPr>
+      <w:r>
+        <w:t xml:space="preserve">A table is in </w:t>
+      </w:r>
+      <w:r>
+        <w:rPr>
+          <w:b/>
+          <w:bCs/>
+        </w:rPr>
+        <w:t>3NF</w:t>
+      </w:r>
+      <w:r>
+        <w:t xml:space="preserve"> if it is in </w:t>
+      </w:r>
+      <w:r>
+        <w:rPr>
+          <w:b/>
+          <w:bCs/>
+        </w:rPr>
+        <w:t>2NF</w:t>
+      </w:r>
+      <w:r>
+        <w:t xml:space="preserve"> and there are no </w:t>
+      </w:r>
+      <w:r>
+        <w:rPr>
+          <w:b/>
+          <w:bCs/>
+        </w:rPr>
+        <w:t>transitive dependencies</w:t>
+      </w:r>
+      <w:r>
+        <w:t>. This means non-key columns should not depend on other non-key columns.</w:t>
+      </w:r>
+    </w:p>
+    <w:p>
+      <w:pPr>
+        <w:pStyle w:val="ListParagraph"/>
+        <w:ind w:left="1440"/>
+      </w:pPr>
+    </w:p>
+    <w:p>
+      <w:pPr>
+        <w:pStyle w:val="ListParagraph"/>
+        <w:ind w:left="1440"/>
+      </w:pPr>
+      <w:r>
+        <w:drawing>
+          <wp:inline distT="0" distB="0" distL="0" distR="0" wp14:anchorId="578BFB3F" wp14:editId="303274A2">
+            <wp:extent cx="4343400" cy="1589314"/>
+            <wp:effectExtent l="0" t="0" r="0" b="0"/>
+            <wp:docPr id="1499962621" name="Picture 1"/>
+            <wp:cNvGraphicFramePr>
+              <a:graphicFrameLocks xmlns:a="http://schemas.openxmlformats.org/drawingml/2006/main" noChangeAspect="1"/>
+            </wp:cNvGraphicFramePr>
+            <a:graphic xmlns:a="http://schemas.openxmlformats.org/drawingml/2006/main">
+              <a:graphicData uri="http://schemas.openxmlformats.org/drawingml/2006/picture">
+                <pic:pic xmlns:pic="http://schemas.openxmlformats.org/drawingml/2006/picture">
+                  <pic:nvPicPr>
+                    <pic:cNvPr id="1499962621" name=""/>
+                    <pic:cNvPicPr/>
+                  </pic:nvPicPr>
+                  <pic:blipFill>
+                    <a:blip r:embed="rId19"/>
+                    <a:stretch>
+                      <a:fillRect/>
+                    </a:stretch>
+                  </pic:blipFill>
+                  <pic:spPr>
+                    <a:xfrm>
+                      <a:off x="0" y="0"/>
+                      <a:ext cx="4354598" cy="1593411"/>
+                    </a:xfrm>
+                    <a:prstGeom prst="rect">
+                      <a:avLst/>
+                    </a:prstGeom>
+                  </pic:spPr>
+                </pic:pic>
+              </a:graphicData>
+            </a:graphic>
+          </wp:inline>
+        </w:drawing>
+      </w:r>
+    </w:p>
+    <w:p>
+      <w:pPr>
+        <w:pStyle w:val="ListParagraph"/>
+        <w:ind w:left="1440"/>
+      </w:pPr>
+    </w:p>
+    <w:p>
+      <w:pPr>
+        <w:pStyle w:val="ListParagraph"/>
+        <w:ind w:left="1440"/>
+      </w:pPr>
+      <w:r>
+        <w:drawing>
+          <wp:inline distT="0" distB="0" distL="0" distR="0" wp14:anchorId="1AB12F0A" wp14:editId="1A66515A">
+            <wp:extent cx="5165271" cy="1402715"/>
+            <wp:effectExtent l="0" t="0" r="0" b="6985"/>
+            <wp:docPr id="1697483270" name="Picture 1"/>
+            <wp:cNvGraphicFramePr>
+              <a:graphicFrameLocks xmlns:a="http://schemas.openxmlformats.org/drawingml/2006/main" noChangeAspect="1"/>
+            </wp:cNvGraphicFramePr>
+            <a:graphic xmlns:a="http://schemas.openxmlformats.org/drawingml/2006/main">
+              <a:graphicData uri="http://schemas.openxmlformats.org/drawingml/2006/picture">
+                <pic:pic xmlns:pic="http://schemas.openxmlformats.org/drawingml/2006/picture">
+                  <pic:nvPicPr>
+                    <pic:cNvPr id="1697483270" name=""/>
+                    <pic:cNvPicPr/>
+                  </pic:nvPicPr>
+                  <pic:blipFill>
+                    <a:blip r:embed="rId20"/>
+                    <a:stretch>
+                      <a:fillRect/>
+                    </a:stretch>
+                  </pic:blipFill>
+                  <pic:spPr>
+                    <a:xfrm>
+                      <a:off x="0" y="0"/>
+                      <a:ext cx="5167170" cy="1403231"/>
+                    </a:xfrm>
+                    <a:prstGeom prst="rect">
+                      <a:avLst/>
+                    </a:prstGeom>
+                  </pic:spPr>
+                </pic:pic>
+              </a:graphicData>
+            </a:graphic>
+          </wp:inline>
+        </w:drawing>
+      </w:r>
+    </w:p>
+    <w:p/>
+    <w:p>
+      <w:pPr>
+        <w:pStyle w:val="ListParagraph"/>
+        <w:numPr>
+          <w:ilvl w:val="0"/>
+          <w:numId w:val="11"/>
+        </w:numPr>
+      </w:pPr>
+      <w:r>
+        <w:rPr>
+          <w:b/>
+          <w:bCs/>
+        </w:rPr>
+        <w:t>S</w:t>
+      </w:r>
+      <w:r>
+        <w:rPr>
+          <w:b/>
+          <w:bCs/>
+        </w:rPr>
+        <w:t>tored procedure</w:t>
+      </w:r>
+      <w:r>
+        <w:t xml:space="preserve"> is a set of SQL statements that are stored and executed in the database. Stored procedures allow you to encapsulate logic, making your database operations more efficient and reusable.</w:t>
+      </w:r>
+    </w:p>
+    <w:p>
+      <w:pPr>
+        <w:pStyle w:val="ListParagraph"/>
+        <w:numPr>
+          <w:ilvl w:val="1"/>
+          <w:numId w:val="11"/>
+        </w:numPr>
+      </w:pPr>
+      <w:r>
+        <w:t>Basic syntax:</w:t>
+      </w:r>
+      <w:r>
+        <w:t xml:space="preserve"> </w:t>
+      </w:r>
+    </w:p>
+    <w:p>
+      <w:pPr>
+        <w:pStyle w:val="ListParagraph"/>
+        <w:ind w:left="2160"/>
+      </w:pPr>
+      <w:r>
+        <w:t>DELIMITER $</w:t>
+      </w:r>
+      <w:proofErr w:type="gramStart"/>
+      <w:r>
+        <w:t>$  -</w:t>
+      </w:r>
+      <w:proofErr w:type="gramEnd"/>
+      <w:r>
+        <w:t>&gt; (it can be &amp;&amp; or some other operator)</w:t>
+      </w:r>
+    </w:p>
+    <w:p>
+      <w:pPr>
+        <w:pStyle w:val="ListParagraph"/>
+        <w:ind w:left="2160"/>
+      </w:pPr>
+      <w:r>
+        <w:t xml:space="preserve">CREATE PROCEDURE </w:t>
+      </w:r>
+      <w:proofErr w:type="spellStart"/>
+      <w:r>
+        <w:t>procedure_name</w:t>
+      </w:r>
+      <w:proofErr w:type="spellEnd"/>
+      <w:r>
+        <w:t xml:space="preserve"> (parameters)</w:t>
+      </w:r>
+    </w:p>
+    <w:p>
+      <w:pPr>
+        <w:pStyle w:val="ListParagraph"/>
+        <w:ind w:left="2160"/>
+      </w:pPr>
+      <w:r>
+        <w:t>BEGIN</w:t>
+      </w:r>
+    </w:p>
+    <w:p>
+      <w:pPr>
+        <w:pStyle w:val="ListParagraph"/>
+        <w:ind w:left="2160"/>
+      </w:pPr>
+      <w:r>
+        <w:t xml:space="preserve">    -- SQL statements go here</w:t>
+      </w:r>
+    </w:p>
+    <w:p>
+      <w:pPr>
+        <w:pStyle w:val="ListParagraph"/>
+        <w:ind w:left="2160"/>
+      </w:pPr>
+      <w:r>
+        <w:t>END$$</w:t>
+      </w:r>
+    </w:p>
+    <w:p>
+      <w:pPr>
+        <w:pStyle w:val="ListParagraph"/>
+        <w:ind w:left="2160"/>
+      </w:pPr>
+      <w:r>
+        <w:t>DELIMITER;</w:t>
+      </w:r>
+    </w:p>
+    <w:p>
+      <w:pPr>
+        <w:pStyle w:val="ListParagraph"/>
+        <w:ind w:left="2160"/>
+      </w:pPr>
+    </w:p>
+    <w:p>
+      <w:pPr>
+        <w:pStyle w:val="ListParagraph"/>
+        <w:ind w:left="2160"/>
+      </w:pPr>
+    </w:p>
+    <w:p>
+      <w:pPr>
+        <w:pStyle w:val="ListParagraph"/>
+        <w:ind w:left="2160"/>
+      </w:pPr>
+    </w:p>
+    <w:p>
+      <w:pPr>
+        <w:pStyle w:val="ListParagraph"/>
+        <w:ind w:left="2160"/>
+      </w:pPr>
+    </w:p>
+    <w:p>
+      <w:pPr>
+        <w:pStyle w:val="ListParagraph"/>
+        <w:ind w:left="2160"/>
+      </w:pPr>
+    </w:p>
+    <w:p>
+      <w:pPr>
+        <w:pStyle w:val="ListParagraph"/>
+        <w:ind w:left="2160"/>
+      </w:pPr>
+    </w:p>
+    <w:p>
+      <w:pPr>
+        <w:pStyle w:val="ListParagraph"/>
+        <w:ind w:left="2160"/>
+      </w:pPr>
+    </w:p>
+    <w:p>
+      <w:pPr>
+        <w:pStyle w:val="ListParagraph"/>
+        <w:ind w:left="2160"/>
+      </w:pPr>
+    </w:p>
+    <w:p>
+      <w:pPr>
+        <w:pStyle w:val="ListParagraph"/>
+        <w:ind w:left="2160"/>
+      </w:pPr>
+    </w:p>
+    <w:p>
+      <w:pPr>
+        <w:pStyle w:val="ListParagraph"/>
+        <w:ind w:left="2160"/>
+      </w:pPr>
+    </w:p>
+    <w:p>
+      <w:pPr>
+        <w:pStyle w:val="ListParagraph"/>
+        <w:ind w:left="2160"/>
+      </w:pPr>
+    </w:p>
+    <w:p>
+      <w:pPr>
+        <w:pStyle w:val="ListParagraph"/>
+        <w:ind w:left="2160"/>
+      </w:pPr>
+    </w:p>
+    <w:p>
+      <w:pPr>
+        <w:pStyle w:val="ListParagraph"/>
+        <w:ind w:left="2160"/>
+      </w:pPr>
+    </w:p>
+    <w:p>
+      <w:pPr>
+        <w:pStyle w:val="ListParagraph"/>
+        <w:ind w:left="2160"/>
+      </w:pPr>
+    </w:p>
+    <w:p>
+      <w:pPr>
+        <w:pStyle w:val="ListParagraph"/>
+        <w:numPr>
+          <w:ilvl w:val="0"/>
+          <w:numId w:val="11"/>
+        </w:numPr>
+      </w:pPr>
+      <w:r>
+        <w:t xml:space="preserve">Here we created a procedure </w:t>
+      </w:r>
+    </w:p>
+    <w:p>
+      <w:r>
+        <w:drawing>
+          <wp:inline distT="0" distB="0" distL="0" distR="0" wp14:anchorId="624B9E71" wp14:editId="0A0A5076">
+            <wp:extent cx="5731510" cy="2904490"/>
+            <wp:effectExtent l="0" t="0" r="2540" b="0"/>
+            <wp:docPr id="548653379" name="Picture 1"/>
+            <wp:cNvGraphicFramePr>
+              <a:graphicFrameLocks xmlns:a="http://schemas.openxmlformats.org/drawingml/2006/main" noChangeAspect="1"/>
+            </wp:cNvGraphicFramePr>
+            <a:graphic xmlns:a="http://schemas.openxmlformats.org/drawingml/2006/main">
+              <a:graphicData uri="http://schemas.openxmlformats.org/drawingml/2006/picture">
+                <pic:pic xmlns:pic="http://schemas.openxmlformats.org/drawingml/2006/picture">
+                  <pic:nvPicPr>
+                    <pic:cNvPr id="548653379" name=""/>
+                    <pic:cNvPicPr/>
+                  </pic:nvPicPr>
+                  <pic:blipFill>
+                    <a:blip r:embed="rId21"/>
+                    <a:stretch>
+                      <a:fillRect/>
+                    </a:stretch>
+                  </pic:blipFill>
+                  <pic:spPr>
+                    <a:xfrm>
+                      <a:off x="0" y="0"/>
+                      <a:ext cx="5731510" cy="2904490"/>
+                    </a:xfrm>
+                    <a:prstGeom prst="rect">
+                      <a:avLst/>
+                    </a:prstGeom>
+                  </pic:spPr>
+                </pic:pic>
+              </a:graphicData>
+            </a:graphic>
+          </wp:inline>
+        </w:drawing>
+      </w:r>
+    </w:p>
+    <w:p>
+      <w:pPr>
+        <w:pStyle w:val="ListParagraph"/>
+        <w:numPr>
+          <w:ilvl w:val="0"/>
+          <w:numId w:val="11"/>
+        </w:numPr>
+      </w:pPr>
+      <w:r>
+        <w:t xml:space="preserve">We have created a  procedure </w:t>
+      </w:r>
+      <w:proofErr w:type="spellStart"/>
+      <w:r>
+        <w:t>enrolment_date</w:t>
+      </w:r>
+      <w:proofErr w:type="spellEnd"/>
+      <w:r>
+        <w:t xml:space="preserve"> that takes </w:t>
+      </w:r>
+      <w:proofErr w:type="spellStart"/>
+      <w:r>
+        <w:t>p_student_id</w:t>
+      </w:r>
+      <w:proofErr w:type="spellEnd"/>
+      <w:r>
+        <w:t xml:space="preserve"> with </w:t>
+      </w:r>
+      <w:proofErr w:type="spellStart"/>
+      <w:r>
+        <w:t>p_new_gpa</w:t>
+      </w:r>
+      <w:proofErr w:type="spellEnd"/>
+      <w:r>
+        <w:t xml:space="preserve"> as input when called and after it starts as a transaction and it declares another variable </w:t>
+      </w:r>
+      <w:proofErr w:type="spellStart"/>
+      <w:r>
+        <w:t>current_gpa</w:t>
+      </w:r>
+      <w:proofErr w:type="spellEnd"/>
+      <w:r>
+        <w:t xml:space="preserve"> and creating a variable </w:t>
+      </w:r>
+      <w:proofErr w:type="spellStart"/>
+      <w:r>
+        <w:t>current_gpa</w:t>
+      </w:r>
+      <w:proofErr w:type="spellEnd"/>
+      <w:r>
+        <w:t xml:space="preserve"> from </w:t>
+      </w:r>
+      <w:proofErr w:type="spellStart"/>
+      <w:r>
+        <w:t>gpa</w:t>
+      </w:r>
+      <w:proofErr w:type="spellEnd"/>
+      <w:r>
+        <w:t xml:space="preserve"> column from students table where </w:t>
+      </w:r>
+      <w:proofErr w:type="spellStart"/>
+      <w:r>
+        <w:t>student_id</w:t>
+      </w:r>
+      <w:proofErr w:type="spellEnd"/>
+      <w:r>
+        <w:t>=</w:t>
+      </w:r>
+      <w:proofErr w:type="spellStart"/>
+      <w:r>
+        <w:t>p_student_id</w:t>
+      </w:r>
+      <w:proofErr w:type="spellEnd"/>
+      <w:r>
+        <w:t xml:space="preserve"> and if </w:t>
+      </w:r>
+      <w:proofErr w:type="spellStart"/>
+      <w:r>
+        <w:t>p_new_gpa</w:t>
+      </w:r>
+      <w:proofErr w:type="spellEnd"/>
+      <w:r>
+        <w:t xml:space="preserve"> &gt; </w:t>
+      </w:r>
+      <w:proofErr w:type="spellStart"/>
+      <w:r>
+        <w:t>current_gpa</w:t>
+      </w:r>
+      <w:proofErr w:type="spellEnd"/>
+      <w:r>
+        <w:t xml:space="preserve"> then we will update students and set </w:t>
+      </w:r>
+      <w:proofErr w:type="spellStart"/>
+      <w:r>
+        <w:t>gpa</w:t>
+      </w:r>
+      <w:proofErr w:type="spellEnd"/>
+      <w:r>
+        <w:t xml:space="preserve">= new one and update enrolment date with date and timestamp where </w:t>
+      </w:r>
+      <w:proofErr w:type="spellStart"/>
+      <w:r>
+        <w:t>student_id</w:t>
+      </w:r>
+      <w:proofErr w:type="spellEnd"/>
+      <w:r>
+        <w:t xml:space="preserve"> is same as current input. And then show message GPA IMPROVED if not then just print message NO </w:t>
+      </w:r>
+      <w:proofErr w:type="gramStart"/>
+      <w:r>
+        <w:t>CHANGE .</w:t>
+      </w:r>
+      <w:proofErr w:type="gramEnd"/>
+    </w:p>
+    <w:p>
+      <w:pPr>
+        <w:pStyle w:val="ListParagraph"/>
+      </w:pPr>
+    </w:p>
+    <w:p>
+      <w:pPr>
+        <w:pStyle w:val="ListParagraph"/>
+        <w:numPr>
+          <w:ilvl w:val="0"/>
+          <w:numId w:val="11"/>
+        </w:numPr>
+      </w:pPr>
+      <w:r>
+        <w:t>DECLARE is used to declare the variable.</w:t>
+      </w:r>
+    </w:p>
+    <w:p>
+      <w:pPr>
+        <w:pStyle w:val="ListParagraph"/>
+        <w:numPr>
+          <w:ilvl w:val="0"/>
+          <w:numId w:val="11"/>
+        </w:numPr>
+      </w:pPr>
+      <w:r>
+        <w:t>INTO is used to copy the variable.</w:t>
+      </w:r>
+    </w:p>
+    <w:p>
+      <w:pPr>
+        <w:pStyle w:val="ListParagraph"/>
+        <w:numPr>
+          <w:ilvl w:val="0"/>
+          <w:numId w:val="11"/>
+        </w:numPr>
+      </w:pPr>
+      <w:r>
+        <w:t>End if we are using at last 2</w:t>
+      </w:r>
+      <w:r>
+        <w:rPr>
+          <w:vertAlign w:val="superscript"/>
+        </w:rPr>
+        <w:t>nd</w:t>
+      </w:r>
+      <w:r>
+        <w:t xml:space="preserve"> line denotes that we have to close the if statement as we are using the if statement in </w:t>
+      </w:r>
+      <w:proofErr w:type="gramStart"/>
+      <w:r>
+        <w:t>an</w:t>
+      </w:r>
+      <w:proofErr w:type="gramEnd"/>
+      <w:r>
+        <w:t xml:space="preserve"> procedure.</w:t>
+      </w:r>
+    </w:p>
+    <w:p>
+      <w:pPr>
+        <w:pStyle w:val="ListParagraph"/>
+        <w:numPr>
+          <w:ilvl w:val="0"/>
+          <w:numId w:val="11"/>
+        </w:numPr>
+      </w:pPr>
+      <w:r>
+        <w:t>Everything we writes between the begin and end acts like a single transaction going on.</w:t>
+      </w:r>
+    </w:p>
+    <w:p>
+      <w:pPr>
+        <w:pStyle w:val="ListParagraph"/>
+        <w:numPr>
+          <w:ilvl w:val="0"/>
+          <w:numId w:val="11"/>
+        </w:numPr>
+      </w:pPr>
+      <w:r>
+        <w:t xml:space="preserve">DELIMITER is used so that multiple line </w:t>
+      </w:r>
+      <w:proofErr w:type="gramStart"/>
+      <w:r>
+        <w:t>are</w:t>
+      </w:r>
+      <w:proofErr w:type="gramEnd"/>
+      <w:r>
+        <w:t xml:space="preserve"> executed in a single line as a single transaction. </w:t>
+      </w:r>
+    </w:p>
+    <w:p>
+      <w:pPr>
+        <w:pStyle w:val="ListParagraph"/>
+        <w:numPr>
+          <w:ilvl w:val="0"/>
+          <w:numId w:val="11"/>
+        </w:numPr>
+      </w:pPr>
+      <w:r>
+        <w:t xml:space="preserve">SELECT ‘GPA </w:t>
+      </w:r>
+      <w:proofErr w:type="gramStart"/>
+      <w:r>
+        <w:t>IMPROVED ’</w:t>
+      </w:r>
+      <w:proofErr w:type="gramEnd"/>
+      <w:r>
+        <w:t xml:space="preserve"> AS MESSAGE will simply print GPA IMPROVED in terminal if the specific condition is met.</w:t>
+      </w:r>
+    </w:p>
+    <w:p>
+      <w:pPr>
+        <w:pStyle w:val="ListParagraph"/>
+        <w:numPr>
+          <w:ilvl w:val="0"/>
+          <w:numId w:val="11"/>
+        </w:numPr>
+      </w:pPr>
+      <w:r>
+        <w:t xml:space="preserve">If we want to use some conditions like If else or some programmatic </w:t>
+      </w:r>
+      <w:proofErr w:type="gramStart"/>
+      <w:r>
+        <w:t>logic</w:t>
+      </w:r>
+      <w:proofErr w:type="gramEnd"/>
+      <w:r>
+        <w:t xml:space="preserve"> we use procedures</w:t>
+      </w:r>
+    </w:p>
+    <w:p>
+      <w:pPr>
+        <w:pStyle w:val="ListParagraph"/>
+        <w:numPr>
+          <w:ilvl w:val="0"/>
+          <w:numId w:val="11"/>
+        </w:numPr>
+      </w:pPr>
+      <w:r>
+        <w:t>IN SQL there is nothing by default just like function we have to use procedure to create one.</w:t>
+      </w:r>
+    </w:p>
+    <w:p>
+      <w:pPr>
+        <w:pStyle w:val="ListParagraph"/>
+        <w:numPr>
+          <w:ilvl w:val="0"/>
+          <w:numId w:val="11"/>
+        </w:numPr>
+      </w:pPr>
+      <w:r>
+        <w:t xml:space="preserve">CALL </w:t>
+      </w:r>
+      <w:proofErr w:type="spellStart"/>
+      <w:r>
+        <w:t>procedure_name</w:t>
+      </w:r>
+      <w:proofErr w:type="spellEnd"/>
+      <w:r>
+        <w:t xml:space="preserve"> (params); </w:t>
+      </w:r>
+    </w:p>
+    <w:p>
+      <w:pPr>
+        <w:pStyle w:val="ListParagraph"/>
+        <w:numPr>
+          <w:ilvl w:val="1"/>
+          <w:numId w:val="11"/>
+        </w:numPr>
+      </w:pPr>
+      <w:r>
+        <w:t>this is used to call a procedure.</w:t>
+      </w:r>
+    </w:p>
+    <w:p>
+      <w:pPr>
+        <w:numPr>
+          <w:ilvl w:val="0"/>
+          <w:numId w:val="11"/>
+        </w:numPr>
+        <w:spacing w:before="100" w:beforeAutospacing="1" w:after="100" w:afterAutospacing="1" w:line="240" w:lineRule="auto"/>
+        <w:rPr>
+          <w:rFonts w:eastAsia="Times New Roman" w:cstheme="minorHAnsi"/>
+          <w:kern w:val="0"/>
+          <w:sz w:val="24"/>
+          <w:szCs w:val="24"/>
+          <w:lang w:eastAsia="en-IN"/>
+          <w14:ligatures w14:val="none"/>
+        </w:rPr>
+      </w:pPr>
+      <w:proofErr w:type="gramStart"/>
+      <w:r>
+        <w:rPr>
+          <w:rFonts w:eastAsia="Times New Roman" w:cstheme="minorHAnsi"/>
+          <w:kern w:val="0"/>
+          <w:sz w:val="20"/>
+          <w:szCs w:val="20"/>
+          <w:lang w:eastAsia="en-IN"/>
+          <w14:ligatures w14:val="none"/>
+        </w:rPr>
+        <w:t>NOW(</w:t>
+      </w:r>
+      <w:proofErr w:type="gramEnd"/>
+      <w:r>
+        <w:rPr>
+          <w:rFonts w:eastAsia="Times New Roman" w:cstheme="minorHAnsi"/>
+          <w:kern w:val="0"/>
+          <w:sz w:val="20"/>
+          <w:szCs w:val="20"/>
+          <w:lang w:eastAsia="en-IN"/>
+          <w14:ligatures w14:val="none"/>
+        </w:rPr>
+        <w:t>)</w:t>
+      </w:r>
+      <w:r>
+        <w:rPr>
+          <w:rFonts w:eastAsia="Times New Roman" w:cstheme="minorHAnsi"/>
+          <w:kern w:val="0"/>
+          <w:sz w:val="24"/>
+          <w:szCs w:val="24"/>
+          <w:lang w:eastAsia="en-IN"/>
+          <w14:ligatures w14:val="none"/>
+        </w:rPr>
+        <w:t xml:space="preserve">: Returns the current date and time in the format </w:t>
+      </w:r>
+      <w:r>
+        <w:rPr>
+          <w:rFonts w:eastAsia="Times New Roman" w:cstheme="minorHAnsi"/>
+          <w:kern w:val="0"/>
+          <w:sz w:val="20"/>
+          <w:szCs w:val="20"/>
+          <w:lang w:eastAsia="en-IN"/>
+          <w14:ligatures w14:val="none"/>
+        </w:rPr>
+        <w:t>YYYY-MM-DD HH:MM:SS</w:t>
+      </w:r>
+      <w:r>
+        <w:rPr>
+          <w:rFonts w:eastAsia="Times New Roman" w:cstheme="minorHAnsi"/>
+          <w:kern w:val="0"/>
+          <w:sz w:val="24"/>
+          <w:szCs w:val="24"/>
+          <w:lang w:eastAsia="en-IN"/>
+          <w14:ligatures w14:val="none"/>
+        </w:rPr>
+        <w:t xml:space="preserve">. </w:t>
+      </w:r>
+    </w:p>
+    <w:p>
+      <w:pPr>
+        <w:numPr>
+          <w:ilvl w:val="1"/>
+          <w:numId w:val="11"/>
+        </w:numPr>
+        <w:spacing w:before="100" w:beforeAutospacing="1" w:after="100" w:afterAutospacing="1" w:line="240" w:lineRule="auto"/>
+        <w:rPr>
+          <w:rFonts w:eastAsia="Times New Roman" w:cstheme="minorHAnsi"/>
+          <w:kern w:val="0"/>
+          <w:sz w:val="24"/>
+          <w:szCs w:val="24"/>
+          <w:lang w:eastAsia="en-IN"/>
+          <w14:ligatures w14:val="none"/>
+        </w:rPr>
+      </w:pPr>
+      <w:r>
+        <w:rPr>
+          <w:rFonts w:eastAsia="Times New Roman" w:cstheme="minorHAnsi"/>
+          <w:kern w:val="0"/>
+          <w:sz w:val="24"/>
+          <w:szCs w:val="24"/>
+          <w:lang w:eastAsia="en-IN"/>
+          <w14:ligatures w14:val="none"/>
+        </w:rPr>
+        <w:t xml:space="preserve">Syntax: </w:t>
+      </w:r>
+      <w:r>
+        <w:rPr>
+          <w:rFonts w:eastAsia="Times New Roman" w:cstheme="minorHAnsi"/>
+          <w:kern w:val="0"/>
+          <w:sz w:val="20"/>
+          <w:szCs w:val="20"/>
+          <w:lang w:eastAsia="en-IN"/>
+          <w14:ligatures w14:val="none"/>
+        </w:rPr>
+        <w:t xml:space="preserve">SELECT </w:t>
+      </w:r>
+      <w:proofErr w:type="gramStart"/>
+      <w:r>
+        <w:rPr>
+          <w:rFonts w:eastAsia="Times New Roman" w:cstheme="minorHAnsi"/>
+          <w:kern w:val="0"/>
+          <w:sz w:val="20"/>
+          <w:szCs w:val="20"/>
+          <w:lang w:eastAsia="en-IN"/>
+          <w14:ligatures w14:val="none"/>
+        </w:rPr>
+        <w:t>NOW(</w:t>
+      </w:r>
+      <w:proofErr w:type="gramEnd"/>
+      <w:r>
+        <w:rPr>
+          <w:rFonts w:eastAsia="Times New Roman" w:cstheme="minorHAnsi"/>
+          <w:kern w:val="0"/>
+          <w:sz w:val="20"/>
+          <w:szCs w:val="20"/>
+          <w:lang w:eastAsia="en-IN"/>
+          <w14:ligatures w14:val="none"/>
+        </w:rPr>
+        <w:t>);</w:t>
+      </w:r>
+    </w:p>
+    <w:p>
+      <w:pPr>
+        <w:numPr>
+          <w:ilvl w:val="1"/>
+          <w:numId w:val="11"/>
+        </w:numPr>
+        <w:spacing w:before="100" w:beforeAutospacing="1" w:after="100" w:afterAutospacing="1" w:line="240" w:lineRule="auto"/>
+        <w:rPr>
+          <w:rFonts w:eastAsia="Times New Roman" w:cstheme="minorHAnsi"/>
+          <w:kern w:val="0"/>
+          <w:sz w:val="24"/>
+          <w:szCs w:val="24"/>
+          <w:lang w:eastAsia="en-IN"/>
+          <w14:ligatures w14:val="none"/>
+        </w:rPr>
+      </w:pPr>
+      <w:r>
+        <w:rPr>
+          <w:rFonts w:eastAsia="Times New Roman" w:cstheme="minorHAnsi"/>
+          <w:kern w:val="0"/>
+          <w:sz w:val="24"/>
+          <w:szCs w:val="24"/>
+          <w:lang w:eastAsia="en-IN"/>
+          <w14:ligatures w14:val="none"/>
+        </w:rPr>
+        <w:t>Use: When you need both the date and time (e.g., logging timestamps).</w:t>
+      </w:r>
+    </w:p>
+    <w:p>
+      <w:pPr>
+        <w:numPr>
+          <w:ilvl w:val="0"/>
+          <w:numId w:val="11"/>
+        </w:numPr>
+        <w:spacing w:before="100" w:beforeAutospacing="1" w:after="100" w:afterAutospacing="1" w:line="240" w:lineRule="auto"/>
+        <w:rPr>
+          <w:rFonts w:eastAsia="Times New Roman" w:cstheme="minorHAnsi"/>
+          <w:kern w:val="0"/>
+          <w:sz w:val="24"/>
+          <w:szCs w:val="24"/>
+          <w:lang w:eastAsia="en-IN"/>
+          <w14:ligatures w14:val="none"/>
+        </w:rPr>
+      </w:pPr>
+      <w:proofErr w:type="gramStart"/>
+      <w:r>
+        <w:rPr>
+          <w:rFonts w:eastAsia="Times New Roman" w:cstheme="minorHAnsi"/>
+          <w:kern w:val="0"/>
+          <w:sz w:val="20"/>
+          <w:szCs w:val="20"/>
+          <w:lang w:eastAsia="en-IN"/>
+          <w14:ligatures w14:val="none"/>
+        </w:rPr>
+        <w:t>CURDATE(</w:t>
+      </w:r>
+      <w:proofErr w:type="gramEnd"/>
+      <w:r>
+        <w:rPr>
+          <w:rFonts w:eastAsia="Times New Roman" w:cstheme="minorHAnsi"/>
+          <w:kern w:val="0"/>
+          <w:sz w:val="20"/>
+          <w:szCs w:val="20"/>
+          <w:lang w:eastAsia="en-IN"/>
+          <w14:ligatures w14:val="none"/>
+        </w:rPr>
+        <w:t>)</w:t>
+      </w:r>
+      <w:r>
+        <w:rPr>
+          <w:rFonts w:eastAsia="Times New Roman" w:cstheme="minorHAnsi"/>
+          <w:kern w:val="0"/>
+          <w:sz w:val="24"/>
+          <w:szCs w:val="24"/>
+          <w:lang w:eastAsia="en-IN"/>
+          <w14:ligatures w14:val="none"/>
+        </w:rPr>
+        <w:t xml:space="preserve">: Returns only the current date in the format </w:t>
+      </w:r>
+      <w:r>
+        <w:rPr>
+          <w:rFonts w:eastAsia="Times New Roman" w:cstheme="minorHAnsi"/>
+          <w:kern w:val="0"/>
+          <w:sz w:val="20"/>
+          <w:szCs w:val="20"/>
+          <w:lang w:eastAsia="en-IN"/>
+          <w14:ligatures w14:val="none"/>
+        </w:rPr>
+        <w:t>YYYY-MM-DD</w:t>
+      </w:r>
+      <w:r>
+        <w:rPr>
+          <w:rFonts w:eastAsia="Times New Roman" w:cstheme="minorHAnsi"/>
+          <w:kern w:val="0"/>
+          <w:sz w:val="24"/>
+          <w:szCs w:val="24"/>
+          <w:lang w:eastAsia="en-IN"/>
+          <w14:ligatures w14:val="none"/>
+        </w:rPr>
+        <w:t xml:space="preserve">. </w:t>
+      </w:r>
+    </w:p>
+    <w:p>
+      <w:pPr>
+        <w:numPr>
+          <w:ilvl w:val="1"/>
+          <w:numId w:val="11"/>
+        </w:numPr>
+        <w:spacing w:before="100" w:beforeAutospacing="1" w:after="100" w:afterAutospacing="1" w:line="240" w:lineRule="auto"/>
+        <w:rPr>
+          <w:rFonts w:eastAsia="Times New Roman" w:cstheme="minorHAnsi"/>
+          <w:kern w:val="0"/>
+          <w:sz w:val="24"/>
+          <w:szCs w:val="24"/>
+          <w:lang w:eastAsia="en-IN"/>
+          <w14:ligatures w14:val="none"/>
+        </w:rPr>
+      </w:pPr>
+      <w:r>
+        <w:rPr>
+          <w:rFonts w:eastAsia="Times New Roman" w:cstheme="minorHAnsi"/>
+          <w:kern w:val="0"/>
+          <w:sz w:val="24"/>
+          <w:szCs w:val="24"/>
+          <w:lang w:eastAsia="en-IN"/>
+          <w14:ligatures w14:val="none"/>
+        </w:rPr>
+        <w:t xml:space="preserve">Syntax: </w:t>
+      </w:r>
+      <w:r>
+        <w:rPr>
+          <w:rFonts w:eastAsia="Times New Roman" w:cstheme="minorHAnsi"/>
+          <w:kern w:val="0"/>
+          <w:sz w:val="20"/>
+          <w:szCs w:val="20"/>
+          <w:lang w:eastAsia="en-IN"/>
+          <w14:ligatures w14:val="none"/>
+        </w:rPr>
+        <w:t xml:space="preserve">SELECT </w:t>
+      </w:r>
+      <w:proofErr w:type="gramStart"/>
+      <w:r>
+        <w:rPr>
+          <w:rFonts w:eastAsia="Times New Roman" w:cstheme="minorHAnsi"/>
+          <w:kern w:val="0"/>
+          <w:sz w:val="20"/>
+          <w:szCs w:val="20"/>
+          <w:lang w:eastAsia="en-IN"/>
+          <w14:ligatures w14:val="none"/>
+        </w:rPr>
+        <w:t>CURDATE(</w:t>
+      </w:r>
+      <w:proofErr w:type="gramEnd"/>
+      <w:r>
+        <w:rPr>
+          <w:rFonts w:eastAsia="Times New Roman" w:cstheme="minorHAnsi"/>
+          <w:kern w:val="0"/>
+          <w:sz w:val="20"/>
+          <w:szCs w:val="20"/>
+          <w:lang w:eastAsia="en-IN"/>
+          <w14:ligatures w14:val="none"/>
+        </w:rPr>
+        <w:t>);</w:t>
+      </w:r>
+    </w:p>
+    <w:p>
+      <w:pPr>
+        <w:numPr>
+          <w:ilvl w:val="1"/>
+          <w:numId w:val="11"/>
+        </w:numPr>
+        <w:spacing w:before="100" w:beforeAutospacing="1" w:after="100" w:afterAutospacing="1" w:line="240" w:lineRule="auto"/>
+        <w:rPr>
+          <w:rFonts w:eastAsia="Times New Roman" w:cstheme="minorHAnsi"/>
+          <w:kern w:val="0"/>
+          <w:sz w:val="24"/>
+          <w:szCs w:val="24"/>
+          <w:lang w:eastAsia="en-IN"/>
+          <w14:ligatures w14:val="none"/>
+        </w:rPr>
+      </w:pPr>
+      <w:r>
+        <w:rPr>
+          <w:rFonts w:eastAsia="Times New Roman" w:cstheme="minorHAnsi"/>
+          <w:kern w:val="0"/>
+          <w:sz w:val="24"/>
+          <w:szCs w:val="24"/>
+          <w:lang w:eastAsia="en-IN"/>
+          <w14:ligatures w14:val="none"/>
+        </w:rPr>
+        <w:t>Use: When you only need the date (e.g., storing a creation date).</w:t>
+      </w:r>
+    </w:p>
+    <w:p>
+      <w:pPr>
+        <w:spacing w:before="100" w:beforeAutospacing="1" w:after="100" w:afterAutospacing="1" w:line="240" w:lineRule="auto"/>
+        <w:rPr>
+          <w:rFonts w:eastAsia="Times New Roman" w:cstheme="minorHAnsi"/>
+          <w:kern w:val="0"/>
+          <w:sz w:val="24"/>
+          <w:szCs w:val="24"/>
+          <w:lang w:eastAsia="en-IN"/>
+          <w14:ligatures w14:val="none"/>
+        </w:rPr>
+      </w:pPr>
+    </w:p>
+    <w:p>
+      <w:pPr>
+        <w:spacing w:before="100" w:beforeAutospacing="1" w:after="100" w:afterAutospacing="1" w:line="240" w:lineRule="auto"/>
+        <w:rPr>
+          <w:rFonts w:eastAsia="Times New Roman" w:cstheme="minorHAnsi"/>
+          <w:kern w:val="0"/>
+          <w:sz w:val="24"/>
+          <w:szCs w:val="24"/>
+          <w:lang w:eastAsia="en-IN"/>
+          <w14:ligatures w14:val="none"/>
+        </w:rPr>
+      </w:pPr>
+    </w:p>
+    <w:p>
+      <w:pPr>
+        <w:pStyle w:val="ListParagraph"/>
+        <w:numPr>
+          <w:ilvl w:val="0"/>
+          <w:numId w:val="11"/>
+        </w:numPr>
+      </w:pPr>
+      <w:r>
+        <w:t>ACID PROPERTIES:</w:t>
+      </w:r>
+    </w:p>
+    <w:p>
+      <w:pPr>
+        <w:pStyle w:val="ListParagraph"/>
+        <w:numPr>
+          <w:ilvl w:val="1"/>
+          <w:numId w:val="11"/>
+        </w:numPr>
+      </w:pPr>
+      <w:r>
+        <w:t xml:space="preserve">ACID refers to the </w:t>
+      </w:r>
+      <w:proofErr w:type="spellStart"/>
+      <w:proofErr w:type="gramStart"/>
+      <w:r>
+        <w:t>Atomicity,Consistency</w:t>
+      </w:r>
+      <w:proofErr w:type="gramEnd"/>
+      <w:r>
+        <w:t>,Isolation,Durability</w:t>
+      </w:r>
+      <w:proofErr w:type="spellEnd"/>
+    </w:p>
+    <w:p>
+      <w:pPr>
+        <w:pStyle w:val="ListParagraph"/>
+        <w:numPr>
+          <w:ilvl w:val="1"/>
+          <w:numId w:val="11"/>
+        </w:numPr>
+      </w:pPr>
+      <w:r>
+        <w:t>ATOMICITY: it says that either all the transactions are executed or none there is no partial condition.</w:t>
+      </w:r>
+    </w:p>
+    <w:p>
+      <w:pPr>
+        <w:pStyle w:val="ListParagraph"/>
+        <w:numPr>
+          <w:ilvl w:val="2"/>
+          <w:numId w:val="11"/>
+        </w:numPr>
+      </w:pPr>
+      <w:proofErr w:type="spellStart"/>
+      <w:r>
+        <w:t>E.</w:t>
+      </w:r>
+      <w:proofErr w:type="gramStart"/>
+      <w:r>
+        <w:t>g.either</w:t>
+      </w:r>
+      <w:proofErr w:type="spellEnd"/>
+      <w:proofErr w:type="gramEnd"/>
+      <w:r>
+        <w:t xml:space="preserve"> 100 records are inserted or no record .there can’t be a condition where 50 or 60 records are inserted.</w:t>
+      </w:r>
+    </w:p>
+    <w:p>
+      <w:pPr>
+        <w:pStyle w:val="ListParagraph"/>
+        <w:numPr>
+          <w:ilvl w:val="1"/>
+          <w:numId w:val="11"/>
+        </w:numPr>
+      </w:pPr>
+      <w:r>
+        <w:t>CONSISTENCY: it says that database must be consistent there should be no intermediary phase. Means database should be consistent before and after the transaction</w:t>
+      </w:r>
+    </w:p>
+    <w:p>
+      <w:pPr>
+        <w:pStyle w:val="ListParagraph"/>
+        <w:numPr>
+          <w:ilvl w:val="2"/>
+          <w:numId w:val="11"/>
+        </w:numPr>
+      </w:pPr>
+      <w:r>
+        <w:t xml:space="preserve">E.g. </w:t>
+      </w:r>
+      <w:r>
+        <w:t>In the bank scenario, if a rule exists that no account balance can go below zero, Consistency ensures that no transaction violates this rule. If a transaction tries to withdraw more money than available in an account, it will not proceed and will maintain the integrity of the database.</w:t>
+      </w:r>
+    </w:p>
+    <w:p>
+      <w:pPr>
+        <w:pStyle w:val="ListParagraph"/>
+        <w:numPr>
+          <w:ilvl w:val="1"/>
+          <w:numId w:val="11"/>
+        </w:numPr>
+      </w:pPr>
+      <w:r>
+        <w:t>ISLOATION:</w:t>
+      </w:r>
+      <w:r>
+        <w:t xml:space="preserve"> </w:t>
+      </w:r>
+      <w:r>
+        <w:t>it</w:t>
+      </w:r>
+      <w:r>
+        <w:t xml:space="preserve"> ensures that concurrent transactions do not interfere with each other. Each transaction should execute independently, even if other transactions are running at the same time. It ensures that the result of a transaction is not visible to others until it is complete.</w:t>
+      </w:r>
+    </w:p>
+    <w:p>
+      <w:pPr>
+        <w:pStyle w:val="ListParagraph"/>
+        <w:numPr>
+          <w:ilvl w:val="2"/>
+          <w:numId w:val="11"/>
+        </w:numPr>
+      </w:pPr>
+      <w:r>
+        <w:t xml:space="preserve">E.g. </w:t>
+      </w:r>
+      <w:r>
+        <w:t>Imagine two people withdrawing money from the same bank account at the same time. Isolation ensures that one transaction is fully completed before the other one starts, preventing issues like one withdrawal being processed before the other.</w:t>
+      </w:r>
+    </w:p>
+    <w:p>
+      <w:pPr>
+        <w:pStyle w:val="ListParagraph"/>
+        <w:numPr>
+          <w:ilvl w:val="1"/>
+          <w:numId w:val="11"/>
+        </w:numPr>
+      </w:pPr>
+      <w:r>
+        <w:t>DURABILITY:</w:t>
+      </w:r>
+      <w:r>
+        <w:rPr>
+          <w:rFonts w:ascii="Times New Roman" w:eastAsia="Times New Roman" w:hAnsi="Symbol" w:cs="Times New Roman"/>
+          <w:kern w:val="0"/>
+          <w:sz w:val="24"/>
+          <w:szCs w:val="24"/>
+          <w:lang w:eastAsia="en-IN"/>
+          <w14:ligatures w14:val="none"/>
+        </w:rPr>
+        <w:t xml:space="preserve"> </w:t>
+      </w:r>
+      <w:r>
+        <w:t>Durability ensures that once a transaction has been committed, it will persist in the database, even if there is a system crash. The data will not be lost and will be recoverable.</w:t>
+      </w:r>
+    </w:p>
+    <w:p>
+      <w:pPr>
+        <w:pStyle w:val="ListParagraph"/>
+        <w:numPr>
+          <w:ilvl w:val="2"/>
+          <w:numId w:val="11"/>
+        </w:numPr>
+      </w:pPr>
+      <w:r>
+        <w:t xml:space="preserve">E.g. </w:t>
+      </w:r>
+      <w:r>
+        <w:t>If you transfer money from Account A to Account B and the system crashes right after the transaction is complete, Durability ensures that the transfer will be saved and the updated balances will still exist once the system recovers.</w:t>
+      </w:r>
+    </w:p>
+    <w:p>
+      <w:pPr>
+        <w:pStyle w:val="ListParagraph"/>
+        <w:numPr>
+          <w:ilvl w:val="1"/>
+          <w:numId w:val="11"/>
+        </w:numPr>
+      </w:pPr>
+      <w:r>
+        <w:t xml:space="preserve">ROLLBACK is always written into the procedure and if any error comes between the begin and end of the transaction everything is erased and back to normal. </w:t>
+      </w:r>
+    </w:p>
+    <w:p>
+      <w:pPr>
+        <w:ind w:left="1800"/>
+      </w:pPr>
+    </w:p>
+    <w:p/>
     <w:sectPr>
       <w:pgSz w:w="11906" w:h="16838"/>
       <w:pgMar w:top="1440" w:right="1440" w:bottom="1440" w:left="1440" w:header="708" w:footer="708" w:gutter="0"/>
@@ -2926,6 +6517,232 @@
     </w:lvl>
   </w:abstractNum>
   <w:abstractNum w:abstractNumId="3" w15:restartNumberingAfterBreak="0">
+    <w:nsid w:val="1A3A5FBA"/>
+    <w:multiLevelType w:val="hybridMultilevel"/>
+    <w:tmpl w:val="A1E8B20C"/>
+    <w:lvl w:ilvl="0" w:tplc="40090001">
+      <w:start w:val="1"/>
+      <w:numFmt w:val="bullet"/>
+      <w:lvlText w:val=""/>
+      <w:lvlJc w:val="left"/>
+      <w:pPr>
+        <w:ind w:left="720" w:hanging="360"/>
+      </w:pPr>
+      <w:rPr>
+        <w:rFonts w:ascii="Symbol" w:hAnsi="Symbol" w:hint="default"/>
+      </w:rPr>
+    </w:lvl>
+    <w:lvl w:ilvl="1" w:tplc="40090003">
+      <w:start w:val="1"/>
+      <w:numFmt w:val="bullet"/>
+      <w:lvlText w:val="o"/>
+      <w:lvlJc w:val="left"/>
+      <w:pPr>
+        <w:ind w:left="1440" w:hanging="360"/>
+      </w:pPr>
+      <w:rPr>
+        <w:rFonts w:ascii="Courier New" w:hAnsi="Courier New" w:cs="Courier New" w:hint="default"/>
+      </w:rPr>
+    </w:lvl>
+    <w:lvl w:ilvl="2" w:tplc="40090005">
+      <w:start w:val="1"/>
+      <w:numFmt w:val="bullet"/>
+      <w:lvlText w:val=""/>
+      <w:lvlJc w:val="left"/>
+      <w:pPr>
+        <w:ind w:left="2160" w:hanging="360"/>
+      </w:pPr>
+      <w:rPr>
+        <w:rFonts w:ascii="Wingdings" w:hAnsi="Wingdings" w:hint="default"/>
+      </w:rPr>
+    </w:lvl>
+    <w:lvl w:ilvl="3" w:tplc="40090001" w:tentative="1">
+      <w:start w:val="1"/>
+      <w:numFmt w:val="bullet"/>
+      <w:lvlText w:val=""/>
+      <w:lvlJc w:val="left"/>
+      <w:pPr>
+        <w:ind w:left="2880" w:hanging="360"/>
+      </w:pPr>
+      <w:rPr>
+        <w:rFonts w:ascii="Symbol" w:hAnsi="Symbol" w:hint="default"/>
+      </w:rPr>
+    </w:lvl>
+    <w:lvl w:ilvl="4" w:tplc="40090003" w:tentative="1">
+      <w:start w:val="1"/>
+      <w:numFmt w:val="bullet"/>
+      <w:lvlText w:val="o"/>
+      <w:lvlJc w:val="left"/>
+      <w:pPr>
+        <w:ind w:left="3600" w:hanging="360"/>
+      </w:pPr>
+      <w:rPr>
+        <w:rFonts w:ascii="Courier New" w:hAnsi="Courier New" w:cs="Courier New" w:hint="default"/>
+      </w:rPr>
+    </w:lvl>
+    <w:lvl w:ilvl="5" w:tplc="40090005" w:tentative="1">
+      <w:start w:val="1"/>
+      <w:numFmt w:val="bullet"/>
+      <w:lvlText w:val=""/>
+      <w:lvlJc w:val="left"/>
+      <w:pPr>
+        <w:ind w:left="4320" w:hanging="360"/>
+      </w:pPr>
+      <w:rPr>
+        <w:rFonts w:ascii="Wingdings" w:hAnsi="Wingdings" w:hint="default"/>
+      </w:rPr>
+    </w:lvl>
+    <w:lvl w:ilvl="6" w:tplc="40090001" w:tentative="1">
+      <w:start w:val="1"/>
+      <w:numFmt w:val="bullet"/>
+      <w:lvlText w:val=""/>
+      <w:lvlJc w:val="left"/>
+      <w:pPr>
+        <w:ind w:left="5040" w:hanging="360"/>
+      </w:pPr>
+      <w:rPr>
+        <w:rFonts w:ascii="Symbol" w:hAnsi="Symbol" w:hint="default"/>
+      </w:rPr>
+    </w:lvl>
+    <w:lvl w:ilvl="7" w:tplc="40090003" w:tentative="1">
+      <w:start w:val="1"/>
+      <w:numFmt w:val="bullet"/>
+      <w:lvlText w:val="o"/>
+      <w:lvlJc w:val="left"/>
+      <w:pPr>
+        <w:ind w:left="5760" w:hanging="360"/>
+      </w:pPr>
+      <w:rPr>
+        <w:rFonts w:ascii="Courier New" w:hAnsi="Courier New" w:cs="Courier New" w:hint="default"/>
+      </w:rPr>
+    </w:lvl>
+    <w:lvl w:ilvl="8" w:tplc="40090005" w:tentative="1">
+      <w:start w:val="1"/>
+      <w:numFmt w:val="bullet"/>
+      <w:lvlText w:val=""/>
+      <w:lvlJc w:val="left"/>
+      <w:pPr>
+        <w:ind w:left="6480" w:hanging="360"/>
+      </w:pPr>
+      <w:rPr>
+        <w:rFonts w:ascii="Wingdings" w:hAnsi="Wingdings" w:hint="default"/>
+      </w:rPr>
+    </w:lvl>
+  </w:abstractNum>
+  <w:abstractNum w:abstractNumId="4" w15:restartNumberingAfterBreak="0">
+    <w:nsid w:val="2071565F"/>
+    <w:multiLevelType w:val="hybridMultilevel"/>
+    <w:tmpl w:val="AC62D0C6"/>
+    <w:lvl w:ilvl="0" w:tplc="40090001">
+      <w:start w:val="1"/>
+      <w:numFmt w:val="bullet"/>
+      <w:lvlText w:val=""/>
+      <w:lvlJc w:val="left"/>
+      <w:pPr>
+        <w:ind w:left="720" w:hanging="360"/>
+      </w:pPr>
+      <w:rPr>
+        <w:rFonts w:ascii="Symbol" w:hAnsi="Symbol" w:hint="default"/>
+      </w:rPr>
+    </w:lvl>
+    <w:lvl w:ilvl="1" w:tplc="40090001">
+      <w:start w:val="1"/>
+      <w:numFmt w:val="bullet"/>
+      <w:lvlText w:val=""/>
+      <w:lvlJc w:val="left"/>
+      <w:pPr>
+        <w:ind w:left="1440" w:hanging="360"/>
+      </w:pPr>
+      <w:rPr>
+        <w:rFonts w:ascii="Symbol" w:hAnsi="Symbol" w:hint="default"/>
+      </w:rPr>
+    </w:lvl>
+    <w:lvl w:ilvl="2" w:tplc="40090005" w:tentative="1">
+      <w:start w:val="1"/>
+      <w:numFmt w:val="bullet"/>
+      <w:lvlText w:val=""/>
+      <w:lvlJc w:val="left"/>
+      <w:pPr>
+        <w:ind w:left="2160" w:hanging="360"/>
+      </w:pPr>
+      <w:rPr>
+        <w:rFonts w:ascii="Wingdings" w:hAnsi="Wingdings" w:hint="default"/>
+      </w:rPr>
+    </w:lvl>
+    <w:lvl w:ilvl="3" w:tplc="40090001" w:tentative="1">
+      <w:start w:val="1"/>
+      <w:numFmt w:val="bullet"/>
+      <w:lvlText w:val=""/>
+      <w:lvlJc w:val="left"/>
+      <w:pPr>
+        <w:ind w:left="2880" w:hanging="360"/>
+      </w:pPr>
+      <w:rPr>
+        <w:rFonts w:ascii="Symbol" w:hAnsi="Symbol" w:hint="default"/>
+      </w:rPr>
+    </w:lvl>
+    <w:lvl w:ilvl="4" w:tplc="40090003" w:tentative="1">
+      <w:start w:val="1"/>
+      <w:numFmt w:val="bullet"/>
+      <w:lvlText w:val="o"/>
+      <w:lvlJc w:val="left"/>
+      <w:pPr>
+        <w:ind w:left="3600" w:hanging="360"/>
+      </w:pPr>
+      <w:rPr>
+        <w:rFonts w:ascii="Courier New" w:hAnsi="Courier New" w:cs="Courier New" w:hint="default"/>
+      </w:rPr>
+    </w:lvl>
+    <w:lvl w:ilvl="5" w:tplc="40090005" w:tentative="1">
+      <w:start w:val="1"/>
+      <w:numFmt w:val="bullet"/>
+      <w:lvlText w:val=""/>
+      <w:lvlJc w:val="left"/>
+      <w:pPr>
+        <w:ind w:left="4320" w:hanging="360"/>
+      </w:pPr>
+      <w:rPr>
+        <w:rFonts w:ascii="Wingdings" w:hAnsi="Wingdings" w:hint="default"/>
+      </w:rPr>
+    </w:lvl>
+    <w:lvl w:ilvl="6" w:tplc="40090001" w:tentative="1">
+      <w:start w:val="1"/>
+      <w:numFmt w:val="bullet"/>
+      <w:lvlText w:val=""/>
+      <w:lvlJc w:val="left"/>
+      <w:pPr>
+        <w:ind w:left="5040" w:hanging="360"/>
+      </w:pPr>
+      <w:rPr>
+        <w:rFonts w:ascii="Symbol" w:hAnsi="Symbol" w:hint="default"/>
+      </w:rPr>
+    </w:lvl>
+    <w:lvl w:ilvl="7" w:tplc="40090003" w:tentative="1">
+      <w:start w:val="1"/>
+      <w:numFmt w:val="bullet"/>
+      <w:lvlText w:val="o"/>
+      <w:lvlJc w:val="left"/>
+      <w:pPr>
+        <w:ind w:left="5760" w:hanging="360"/>
+      </w:pPr>
+      <w:rPr>
+        <w:rFonts w:ascii="Courier New" w:hAnsi="Courier New" w:cs="Courier New" w:hint="default"/>
+      </w:rPr>
+    </w:lvl>
+    <w:lvl w:ilvl="8" w:tplc="40090005" w:tentative="1">
+      <w:start w:val="1"/>
+      <w:numFmt w:val="bullet"/>
+      <w:lvlText w:val=""/>
+      <w:lvlJc w:val="left"/>
+      <w:pPr>
+        <w:ind w:left="6480" w:hanging="360"/>
+      </w:pPr>
+      <w:rPr>
+        <w:rFonts w:ascii="Wingdings" w:hAnsi="Wingdings" w:hint="default"/>
+      </w:rPr>
+    </w:lvl>
+  </w:abstractNum>
+  <w:abstractNum w:abstractNumId="5" w15:restartNumberingAfterBreak="0">
     <w:nsid w:val="2C1D0D99"/>
     <w:multiLevelType w:val="hybridMultilevel"/>
     <w:tmpl w:val="9B06A54E"/>
@@ -3038,7 +6855,7 @@
       </w:rPr>
     </w:lvl>
   </w:abstractNum>
-  <w:abstractNum w:abstractNumId="4" w15:restartNumberingAfterBreak="0">
+  <w:abstractNum w:abstractNumId="6" w15:restartNumberingAfterBreak="0">
     <w:nsid w:val="2F6C7D86"/>
     <w:multiLevelType w:val="hybridMultilevel"/>
     <w:tmpl w:val="C2B40606"/>
@@ -3151,7 +6968,7 @@
       </w:rPr>
     </w:lvl>
   </w:abstractNum>
-  <w:abstractNum w:abstractNumId="5" w15:restartNumberingAfterBreak="0">
+  <w:abstractNum w:abstractNumId="7" w15:restartNumberingAfterBreak="0">
     <w:nsid w:val="3CD44A04"/>
     <w:multiLevelType w:val="hybridMultilevel"/>
     <w:tmpl w:val="4AE82558"/>
@@ -3264,7 +7081,7 @@
       </w:rPr>
     </w:lvl>
   </w:abstractNum>
-  <w:abstractNum w:abstractNumId="6" w15:restartNumberingAfterBreak="0">
+  <w:abstractNum w:abstractNumId="8" w15:restartNumberingAfterBreak="0">
     <w:nsid w:val="4D4C2F1E"/>
     <w:multiLevelType w:val="hybridMultilevel"/>
     <w:tmpl w:val="9AC4F618"/>
@@ -3377,7 +7194,7 @@
       </w:rPr>
     </w:lvl>
   </w:abstractNum>
-  <w:abstractNum w:abstractNumId="7" w15:restartNumberingAfterBreak="0">
+  <w:abstractNum w:abstractNumId="9" w15:restartNumberingAfterBreak="0">
     <w:nsid w:val="54423A9B"/>
     <w:multiLevelType w:val="hybridMultilevel"/>
     <w:tmpl w:val="0E52A48C"/>
@@ -3490,7 +7307,120 @@
       </w:rPr>
     </w:lvl>
   </w:abstractNum>
-  <w:abstractNum w:abstractNumId="8" w15:restartNumberingAfterBreak="0">
+  <w:abstractNum w:abstractNumId="10" w15:restartNumberingAfterBreak="0">
+    <w:nsid w:val="62E11CBF"/>
+    <w:multiLevelType w:val="hybridMultilevel"/>
+    <w:tmpl w:val="1980940A"/>
+    <w:lvl w:ilvl="0" w:tplc="40090003">
+      <w:start w:val="1"/>
+      <w:numFmt w:val="bullet"/>
+      <w:lvlText w:val="o"/>
+      <w:lvlJc w:val="left"/>
+      <w:pPr>
+        <w:ind w:left="1440" w:hanging="360"/>
+      </w:pPr>
+      <w:rPr>
+        <w:rFonts w:ascii="Courier New" w:hAnsi="Courier New" w:cs="Courier New" w:hint="default"/>
+      </w:rPr>
+    </w:lvl>
+    <w:lvl w:ilvl="1" w:tplc="40090003" w:tentative="1">
+      <w:start w:val="1"/>
+      <w:numFmt w:val="bullet"/>
+      <w:lvlText w:val="o"/>
+      <w:lvlJc w:val="left"/>
+      <w:pPr>
+        <w:ind w:left="2160" w:hanging="360"/>
+      </w:pPr>
+      <w:rPr>
+        <w:rFonts w:ascii="Courier New" w:hAnsi="Courier New" w:cs="Courier New" w:hint="default"/>
+      </w:rPr>
+    </w:lvl>
+    <w:lvl w:ilvl="2" w:tplc="40090005" w:tentative="1">
+      <w:start w:val="1"/>
+      <w:numFmt w:val="bullet"/>
+      <w:lvlText w:val=""/>
+      <w:lvlJc w:val="left"/>
+      <w:pPr>
+        <w:ind w:left="2880" w:hanging="360"/>
+      </w:pPr>
+      <w:rPr>
+        <w:rFonts w:ascii="Wingdings" w:hAnsi="Wingdings" w:hint="default"/>
+      </w:rPr>
+    </w:lvl>
+    <w:lvl w:ilvl="3" w:tplc="40090001" w:tentative="1">
+      <w:start w:val="1"/>
+      <w:numFmt w:val="bullet"/>
+      <w:lvlText w:val=""/>
+      <w:lvlJc w:val="left"/>
+      <w:pPr>
+        <w:ind w:left="3600" w:hanging="360"/>
+      </w:pPr>
+      <w:rPr>
+        <w:rFonts w:ascii="Symbol" w:hAnsi="Symbol" w:hint="default"/>
+      </w:rPr>
+    </w:lvl>
+    <w:lvl w:ilvl="4" w:tplc="40090003" w:tentative="1">
+      <w:start w:val="1"/>
+      <w:numFmt w:val="bullet"/>
+      <w:lvlText w:val="o"/>
+      <w:lvlJc w:val="left"/>
+      <w:pPr>
+        <w:ind w:left="4320" w:hanging="360"/>
+      </w:pPr>
+      <w:rPr>
+        <w:rFonts w:ascii="Courier New" w:hAnsi="Courier New" w:cs="Courier New" w:hint="default"/>
+      </w:rPr>
+    </w:lvl>
+    <w:lvl w:ilvl="5" w:tplc="40090005" w:tentative="1">
+      <w:start w:val="1"/>
+      <w:numFmt w:val="bullet"/>
+      <w:lvlText w:val=""/>
+      <w:lvlJc w:val="left"/>
+      <w:pPr>
+        <w:ind w:left="5040" w:hanging="360"/>
+      </w:pPr>
+      <w:rPr>
+        <w:rFonts w:ascii="Wingdings" w:hAnsi="Wingdings" w:hint="default"/>
+      </w:rPr>
+    </w:lvl>
+    <w:lvl w:ilvl="6" w:tplc="40090001" w:tentative="1">
+      <w:start w:val="1"/>
+      <w:numFmt w:val="bullet"/>
+      <w:lvlText w:val=""/>
+      <w:lvlJc w:val="left"/>
+      <w:pPr>
+        <w:ind w:left="5760" w:hanging="360"/>
+      </w:pPr>
+      <w:rPr>
+        <w:rFonts w:ascii="Symbol" w:hAnsi="Symbol" w:hint="default"/>
+      </w:rPr>
+    </w:lvl>
+    <w:lvl w:ilvl="7" w:tplc="40090003" w:tentative="1">
+      <w:start w:val="1"/>
+      <w:numFmt w:val="bullet"/>
+      <w:lvlText w:val="o"/>
+      <w:lvlJc w:val="left"/>
+      <w:pPr>
+        <w:ind w:left="6480" w:hanging="360"/>
+      </w:pPr>
+      <w:rPr>
+        <w:rFonts w:ascii="Courier New" w:hAnsi="Courier New" w:cs="Courier New" w:hint="default"/>
+      </w:rPr>
+    </w:lvl>
+    <w:lvl w:ilvl="8" w:tplc="40090005" w:tentative="1">
+      <w:start w:val="1"/>
+      <w:numFmt w:val="bullet"/>
+      <w:lvlText w:val=""/>
+      <w:lvlJc w:val="left"/>
+      <w:pPr>
+        <w:ind w:left="7200" w:hanging="360"/>
+      </w:pPr>
+      <w:rPr>
+        <w:rFonts w:ascii="Wingdings" w:hAnsi="Wingdings" w:hint="default"/>
+      </w:rPr>
+    </w:lvl>
+  </w:abstractNum>
+  <w:abstractNum w:abstractNumId="11" w15:restartNumberingAfterBreak="0">
     <w:nsid w:val="70511B35"/>
     <w:multiLevelType w:val="hybridMultilevel"/>
     <w:tmpl w:val="CDA4B3A6"/>
@@ -3603,7 +7533,120 @@
       </w:rPr>
     </w:lvl>
   </w:abstractNum>
-  <w:abstractNum w:abstractNumId="9" w15:restartNumberingAfterBreak="0">
+  <w:abstractNum w:abstractNumId="12" w15:restartNumberingAfterBreak="0">
+    <w:nsid w:val="74B17C31"/>
+    <w:multiLevelType w:val="hybridMultilevel"/>
+    <w:tmpl w:val="51963C1A"/>
+    <w:lvl w:ilvl="0" w:tplc="40090001">
+      <w:start w:val="1"/>
+      <w:numFmt w:val="bullet"/>
+      <w:lvlText w:val=""/>
+      <w:lvlJc w:val="left"/>
+      <w:pPr>
+        <w:ind w:left="720" w:hanging="360"/>
+      </w:pPr>
+      <w:rPr>
+        <w:rFonts w:ascii="Symbol" w:hAnsi="Symbol" w:hint="default"/>
+      </w:rPr>
+    </w:lvl>
+    <w:lvl w:ilvl="1" w:tplc="40090003" w:tentative="1">
+      <w:start w:val="1"/>
+      <w:numFmt w:val="bullet"/>
+      <w:lvlText w:val="o"/>
+      <w:lvlJc w:val="left"/>
+      <w:pPr>
+        <w:ind w:left="1440" w:hanging="360"/>
+      </w:pPr>
+      <w:rPr>
+        <w:rFonts w:ascii="Courier New" w:hAnsi="Courier New" w:cs="Courier New" w:hint="default"/>
+      </w:rPr>
+    </w:lvl>
+    <w:lvl w:ilvl="2" w:tplc="40090005" w:tentative="1">
+      <w:start w:val="1"/>
+      <w:numFmt w:val="bullet"/>
+      <w:lvlText w:val=""/>
+      <w:lvlJc w:val="left"/>
+      <w:pPr>
+        <w:ind w:left="2160" w:hanging="360"/>
+      </w:pPr>
+      <w:rPr>
+        <w:rFonts w:ascii="Wingdings" w:hAnsi="Wingdings" w:hint="default"/>
+      </w:rPr>
+    </w:lvl>
+    <w:lvl w:ilvl="3" w:tplc="40090001" w:tentative="1">
+      <w:start w:val="1"/>
+      <w:numFmt w:val="bullet"/>
+      <w:lvlText w:val=""/>
+      <w:lvlJc w:val="left"/>
+      <w:pPr>
+        <w:ind w:left="2880" w:hanging="360"/>
+      </w:pPr>
+      <w:rPr>
+        <w:rFonts w:ascii="Symbol" w:hAnsi="Symbol" w:hint="default"/>
+      </w:rPr>
+    </w:lvl>
+    <w:lvl w:ilvl="4" w:tplc="40090003" w:tentative="1">
+      <w:start w:val="1"/>
+      <w:numFmt w:val="bullet"/>
+      <w:lvlText w:val="o"/>
+      <w:lvlJc w:val="left"/>
+      <w:pPr>
+        <w:ind w:left="3600" w:hanging="360"/>
+      </w:pPr>
+      <w:rPr>
+        <w:rFonts w:ascii="Courier New" w:hAnsi="Courier New" w:cs="Courier New" w:hint="default"/>
+      </w:rPr>
+    </w:lvl>
+    <w:lvl w:ilvl="5" w:tplc="40090005" w:tentative="1">
+      <w:start w:val="1"/>
+      <w:numFmt w:val="bullet"/>
+      <w:lvlText w:val=""/>
+      <w:lvlJc w:val="left"/>
+      <w:pPr>
+        <w:ind w:left="4320" w:hanging="360"/>
+      </w:pPr>
+      <w:rPr>
+        <w:rFonts w:ascii="Wingdings" w:hAnsi="Wingdings" w:hint="default"/>
+      </w:rPr>
+    </w:lvl>
+    <w:lvl w:ilvl="6" w:tplc="40090001" w:tentative="1">
+      <w:start w:val="1"/>
+      <w:numFmt w:val="bullet"/>
+      <w:lvlText w:val=""/>
+      <w:lvlJc w:val="left"/>
+      <w:pPr>
+        <w:ind w:left="5040" w:hanging="360"/>
+      </w:pPr>
+      <w:rPr>
+        <w:rFonts w:ascii="Symbol" w:hAnsi="Symbol" w:hint="default"/>
+      </w:rPr>
+    </w:lvl>
+    <w:lvl w:ilvl="7" w:tplc="40090003" w:tentative="1">
+      <w:start w:val="1"/>
+      <w:numFmt w:val="bullet"/>
+      <w:lvlText w:val="o"/>
+      <w:lvlJc w:val="left"/>
+      <w:pPr>
+        <w:ind w:left="5760" w:hanging="360"/>
+      </w:pPr>
+      <w:rPr>
+        <w:rFonts w:ascii="Courier New" w:hAnsi="Courier New" w:cs="Courier New" w:hint="default"/>
+      </w:rPr>
+    </w:lvl>
+    <w:lvl w:ilvl="8" w:tplc="40090005" w:tentative="1">
+      <w:start w:val="1"/>
+      <w:numFmt w:val="bullet"/>
+      <w:lvlText w:val=""/>
+      <w:lvlJc w:val="left"/>
+      <w:pPr>
+        <w:ind w:left="6480" w:hanging="360"/>
+      </w:pPr>
+      <w:rPr>
+        <w:rFonts w:ascii="Wingdings" w:hAnsi="Wingdings" w:hint="default"/>
+      </w:rPr>
+    </w:lvl>
+  </w:abstractNum>
+  <w:abstractNum w:abstractNumId="13" w15:restartNumberingAfterBreak="0">
     <w:nsid w:val="77E02069"/>
     <w:multiLevelType w:val="hybridMultilevel"/>
     <w:tmpl w:val="D98ED6AA"/>
@@ -3717,13 +7760,13 @@
     </w:lvl>
   </w:abstractNum>
   <w:num w:numId="1" w16cid:durableId="960722164">
-    <w:abstractNumId w:val="6"/>
+    <w:abstractNumId w:val="8"/>
   </w:num>
   <w:num w:numId="2" w16cid:durableId="559098733">
-    <w:abstractNumId w:val="3"/>
+    <w:abstractNumId w:val="5"/>
   </w:num>
   <w:num w:numId="3" w16cid:durableId="1053846774">
-    <w:abstractNumId w:val="9"/>
+    <w:abstractNumId w:val="13"/>
   </w:num>
   <w:num w:numId="4" w16cid:durableId="712847145">
     <w:abstractNumId w:val="0"/>
@@ -3732,19 +7775,31 @@
     <w:abstractNumId w:val="1"/>
   </w:num>
   <w:num w:numId="6" w16cid:durableId="1228540195">
-    <w:abstractNumId w:val="4"/>
+    <w:abstractNumId w:val="6"/>
   </w:num>
   <w:num w:numId="7" w16cid:durableId="1973172808">
     <w:abstractNumId w:val="2"/>
   </w:num>
   <w:num w:numId="8" w16cid:durableId="2027439110">
+    <w:abstractNumId w:val="9"/>
+  </w:num>
+  <w:num w:numId="9" w16cid:durableId="913196526">
+    <w:abstractNumId w:val="11"/>
+  </w:num>
+  <w:num w:numId="10" w16cid:durableId="1635720938">
     <w:abstractNumId w:val="7"/>
   </w:num>
-  <w:num w:numId="9" w16cid:durableId="913196526">
-    <w:abstractNumId w:val="8"/>
+  <w:num w:numId="11" w16cid:durableId="2117408042">
+    <w:abstractNumId w:val="3"/>
   </w:num>
-  <w:num w:numId="10" w16cid:durableId="1635720938">
-    <w:abstractNumId w:val="5"/>
+  <w:num w:numId="12" w16cid:durableId="1536960666">
+    <w:abstractNumId w:val="10"/>
+  </w:num>
+  <w:num w:numId="13" w16cid:durableId="761267594">
+    <w:abstractNumId w:val="4"/>
+  </w:num>
+  <w:num w:numId="14" w16cid:durableId="1094517005">
+    <w:abstractNumId w:val="12"/>
   </w:num>
 </w:numbering>
 </file>

</xml_diff>